<commit_message>
new doc and pdf
</commit_message>
<xml_diff>
--- a/resume/files/EscobedoJohnResume.docx
+++ b/resume/files/EscobedoJohnResume.docx
@@ -112,7 +112,7 @@
           <w:szCs w:val="36"/>
         </w:rPr>
       </w:pPr>
-      <w:bookmarkStart w:colFirst="0" w:colLast="0" w:name="_ylqehgid2py7" w:id="0"/>
+      <w:bookmarkStart w:colFirst="0" w:colLast="0" w:name="_w0xmpd9ebmgy" w:id="0"/>
       <w:bookmarkEnd w:id="0"/>
       <w:r>
         <w:rPr>
@@ -363,6 +363,66 @@
           <w:rtl w:val="0"/>
         </w:rPr>
         <w:t xml:space="preserve">QA Process Implementation, Team Leadership, Cross-functional Collaboration, Mentoring, Process Standardization, Quality Assurance Strategy, Production Support, Agile Coaching, and Remote Team Management.</w:t>
+      </w:r>
+    </w:p>
+    <w:p>
+      <w:pPr>
+        <w:spacing w:after="120" w:lineRule="auto"/>
+        <w:ind w:left="-180" w:right="-180" w:firstLine="0"/>
+        <w:rPr>
+          <w:color w:val="212529"/>
+          <w:sz w:val="24"/>
+          <w:szCs w:val="24"/>
+        </w:rPr>
+      </w:pPr>
+      <w:r>
+        <w:rPr>
+          <w:color w:val="1133cc"/>
+          <w:sz w:val="24"/>
+          <w:szCs w:val="24"/>
+          <w:rtl w:val="0"/>
+        </w:rPr>
+        <w:t xml:space="preserve">AI LLM and Image Generation:</w:t>
+        <w:br w:type="textWrapping"/>
+      </w:r>
+      <w:r>
+        <w:rPr>
+          <w:color w:val="212529"/>
+          <w:sz w:val="24"/>
+          <w:szCs w:val="24"/>
+          <w:rtl w:val="0"/>
+        </w:rPr>
+        <w:t xml:space="preserve">ChatGPT, Claude, Deepseek, Adobe Firefly, Google Gemini, Pi, Midjourney, and Dream (Android).</w:t>
+      </w:r>
+    </w:p>
+    <w:p>
+      <w:pPr>
+        <w:spacing w:after="120" w:lineRule="auto"/>
+        <w:ind w:left="-180" w:right="-180" w:firstLine="0"/>
+        <w:rPr>
+          <w:color w:val="212529"/>
+          <w:sz w:val="24"/>
+          <w:szCs w:val="24"/>
+        </w:rPr>
+      </w:pPr>
+      <w:r>
+        <w:rPr>
+          <w:color w:val="1133cc"/>
+          <w:sz w:val="24"/>
+          <w:szCs w:val="24"/>
+          <w:rtl w:val="0"/>
+        </w:rPr>
+        <w:t xml:space="preserve">Office and Image Suites:</w:t>
+        <w:br w:type="textWrapping"/>
+      </w:r>
+      <w:r>
+        <w:rPr>
+          <w:color w:val="212529"/>
+          <w:sz w:val="24"/>
+          <w:szCs w:val="24"/>
+          <w:rtl w:val="0"/>
+        </w:rPr>
+        <w:t xml:space="preserve">Adobe Creative Suite: Photoshop, Illustrator, InDesign, Premiere Pro, Acrobat, After Effects, Dreamweaver, Office 365: Teams, Word, Excel, and Google Workspace: Drive, Docs, Sheets.</w:t>
       </w:r>
     </w:p>
     <w:p>
@@ -380,7 +440,7 @@
           <w:szCs w:val="36"/>
         </w:rPr>
       </w:pPr>
-      <w:bookmarkStart w:colFirst="0" w:colLast="0" w:name="_cjyneoq302z2" w:id="1"/>
+      <w:bookmarkStart w:colFirst="0" w:colLast="0" w:name="_kl1j8ng4f35g" w:id="1"/>
       <w:bookmarkEnd w:id="1"/>
       <w:r>
         <w:rPr>
@@ -405,7 +465,7 @@
           <w:color w:val="374ba4"/>
         </w:rPr>
       </w:pPr>
-      <w:bookmarkStart w:colFirst="0" w:colLast="0" w:name="_aaug0b38ad8s" w:id="2"/>
+      <w:bookmarkStart w:colFirst="0" w:colLast="0" w:name="_5q7yhrezgrhl" w:id="2"/>
       <w:bookmarkEnd w:id="2"/>
       <w:hyperlink r:id="rId6">
         <w:r>
@@ -500,7 +560,7 @@
           <w:color w:val="212529"/>
         </w:rPr>
       </w:pPr>
-      <w:bookmarkStart w:colFirst="0" w:colLast="0" w:name="_abmwxcet87ko" w:id="3"/>
+      <w:bookmarkStart w:colFirst="0" w:colLast="0" w:name="_oc362klwhyyt" w:id="3"/>
       <w:bookmarkEnd w:id="3"/>
       <w:r>
         <w:rPr>
@@ -514,7 +574,7 @@
       <w:pPr>
         <w:numPr>
           <w:ilvl w:val="0"/>
-          <w:numId w:val="4"/>
+          <w:numId w:val="14"/>
         </w:numPr>
         <w:spacing w:after="0" w:afterAutospacing="0" w:lineRule="auto"/>
         <w:ind w:left="360" w:right="-360"/>
@@ -533,7 +593,7 @@
       <w:pPr>
         <w:numPr>
           <w:ilvl w:val="0"/>
-          <w:numId w:val="4"/>
+          <w:numId w:val="14"/>
         </w:numPr>
         <w:spacing w:after="0" w:afterAutospacing="0" w:lineRule="auto"/>
         <w:ind w:left="360" w:right="-360"/>
@@ -552,7 +612,7 @@
       <w:pPr>
         <w:numPr>
           <w:ilvl w:val="0"/>
-          <w:numId w:val="4"/>
+          <w:numId w:val="14"/>
         </w:numPr>
         <w:spacing w:after="0" w:afterAutospacing="0" w:lineRule="auto"/>
         <w:ind w:left="360" w:right="-360"/>
@@ -571,7 +631,7 @@
       <w:pPr>
         <w:numPr>
           <w:ilvl w:val="0"/>
-          <w:numId w:val="4"/>
+          <w:numId w:val="14"/>
         </w:numPr>
         <w:spacing w:after="0" w:afterAutospacing="0" w:lineRule="auto"/>
         <w:ind w:left="360" w:right="-360"/>
@@ -590,7 +650,7 @@
       <w:pPr>
         <w:numPr>
           <w:ilvl w:val="0"/>
-          <w:numId w:val="4"/>
+          <w:numId w:val="14"/>
         </w:numPr>
         <w:spacing w:after="0" w:afterAutospacing="0" w:lineRule="auto"/>
         <w:ind w:left="360" w:right="-360"/>
@@ -609,26 +669,26 @@
       <w:pPr>
         <w:numPr>
           <w:ilvl w:val="0"/>
-          <w:numId w:val="4"/>
-        </w:numPr>
-        <w:spacing w:after="0" w:afterAutospacing="0" w:lineRule="auto"/>
-        <w:ind w:left="360" w:right="-360"/>
-      </w:pPr>
-      <w:r>
-        <w:rPr>
-          <w:color w:val="212529"/>
-          <w:sz w:val="24"/>
-          <w:szCs w:val="24"/>
-          <w:rtl w:val="0"/>
-        </w:rPr>
-        <w:t xml:space="preserve">Standardized and communicated testing SOP</w:t>
-      </w:r>
-    </w:p>
-    <w:p>
-      <w:pPr>
-        <w:numPr>
-          <w:ilvl w:val="0"/>
-          <w:numId w:val="4"/>
+          <w:numId w:val="14"/>
+        </w:numPr>
+        <w:spacing w:after="0" w:afterAutospacing="0" w:lineRule="auto"/>
+        <w:ind w:left="360" w:right="-360"/>
+      </w:pPr>
+      <w:r>
+        <w:rPr>
+          <w:color w:val="212529"/>
+          <w:sz w:val="24"/>
+          <w:szCs w:val="24"/>
+          <w:rtl w:val="0"/>
+        </w:rPr>
+        <w:t xml:space="preserve">Standardized and communicated testing SOP.</w:t>
+      </w:r>
+    </w:p>
+    <w:p>
+      <w:pPr>
+        <w:numPr>
+          <w:ilvl w:val="0"/>
+          <w:numId w:val="14"/>
         </w:numPr>
         <w:spacing w:after="0" w:afterAutospacing="0" w:lineRule="auto"/>
         <w:ind w:left="360" w:right="-360"/>
@@ -647,7 +707,7 @@
       <w:pPr>
         <w:numPr>
           <w:ilvl w:val="0"/>
-          <w:numId w:val="4"/>
+          <w:numId w:val="14"/>
         </w:numPr>
         <w:spacing w:after="0" w:afterAutospacing="0" w:lineRule="auto"/>
         <w:ind w:left="360" w:right="-360"/>
@@ -799,7 +859,7 @@
       <w:pPr>
         <w:numPr>
           <w:ilvl w:val="0"/>
-          <w:numId w:val="8"/>
+          <w:numId w:val="7"/>
         </w:numPr>
         <w:spacing w:after="0" w:afterAutospacing="0" w:lineRule="auto"/>
         <w:ind w:left="360" w:right="-360"/>
@@ -818,7 +878,7 @@
       <w:pPr>
         <w:numPr>
           <w:ilvl w:val="0"/>
-          <w:numId w:val="8"/>
+          <w:numId w:val="7"/>
         </w:numPr>
         <w:spacing w:after="0" w:afterAutospacing="0" w:lineRule="auto"/>
         <w:ind w:left="360" w:right="-360"/>
@@ -837,7 +897,7 @@
       <w:pPr>
         <w:numPr>
           <w:ilvl w:val="0"/>
-          <w:numId w:val="8"/>
+          <w:numId w:val="7"/>
         </w:numPr>
         <w:spacing w:after="0" w:afterAutospacing="0" w:lineRule="auto"/>
         <w:ind w:left="360" w:right="-360"/>
@@ -856,7 +916,7 @@
       <w:pPr>
         <w:numPr>
           <w:ilvl w:val="0"/>
-          <w:numId w:val="8"/>
+          <w:numId w:val="7"/>
         </w:numPr>
         <w:spacing w:after="0" w:afterAutospacing="0" w:lineRule="auto"/>
         <w:ind w:left="360" w:right="-360"/>
@@ -875,7 +935,7 @@
       <w:pPr>
         <w:numPr>
           <w:ilvl w:val="0"/>
-          <w:numId w:val="8"/>
+          <w:numId w:val="7"/>
         </w:numPr>
         <w:spacing w:after="0" w:afterAutospacing="0" w:lineRule="auto"/>
         <w:ind w:left="360" w:right="-360"/>
@@ -894,7 +954,7 @@
       <w:pPr>
         <w:numPr>
           <w:ilvl w:val="0"/>
-          <w:numId w:val="8"/>
+          <w:numId w:val="7"/>
         </w:numPr>
         <w:spacing w:after="0" w:afterAutospacing="0" w:lineRule="auto"/>
         <w:ind w:left="360" w:right="-360"/>
@@ -913,7 +973,7 @@
       <w:pPr>
         <w:numPr>
           <w:ilvl w:val="0"/>
-          <w:numId w:val="8"/>
+          <w:numId w:val="7"/>
         </w:numPr>
         <w:spacing w:after="0" w:afterAutospacing="0" w:lineRule="auto"/>
         <w:ind w:left="360" w:right="-360"/>
@@ -932,7 +992,7 @@
       <w:pPr>
         <w:numPr>
           <w:ilvl w:val="0"/>
-          <w:numId w:val="8"/>
+          <w:numId w:val="7"/>
         </w:numPr>
         <w:spacing w:after="0" w:afterAutospacing="0" w:lineRule="auto"/>
         <w:ind w:left="360" w:right="-360"/>
@@ -951,7 +1011,7 @@
       <w:pPr>
         <w:numPr>
           <w:ilvl w:val="0"/>
-          <w:numId w:val="14"/>
+          <w:numId w:val="11"/>
         </w:numPr>
         <w:spacing w:after="0" w:afterAutospacing="0" w:lineRule="auto"/>
         <w:ind w:left="360" w:right="-360"/>
@@ -970,7 +1030,7 @@
       <w:pPr>
         <w:numPr>
           <w:ilvl w:val="0"/>
-          <w:numId w:val="14"/>
+          <w:numId w:val="11"/>
         </w:numPr>
         <w:spacing w:after="0" w:afterAutospacing="0" w:lineRule="auto"/>
         <w:ind w:left="360" w:right="-360"/>
@@ -989,7 +1049,7 @@
       <w:pPr>
         <w:numPr>
           <w:ilvl w:val="0"/>
-          <w:numId w:val="14"/>
+          <w:numId w:val="11"/>
         </w:numPr>
         <w:spacing w:after="0" w:afterAutospacing="0" w:lineRule="auto"/>
         <w:ind w:left="360" w:right="-360"/>
@@ -1008,7 +1068,7 @@
       <w:pPr>
         <w:numPr>
           <w:ilvl w:val="0"/>
-          <w:numId w:val="14"/>
+          <w:numId w:val="11"/>
         </w:numPr>
         <w:spacing w:after="0" w:afterAutospacing="0" w:lineRule="auto"/>
         <w:ind w:left="360" w:right="-360"/>
@@ -1027,7 +1087,7 @@
       <w:pPr>
         <w:numPr>
           <w:ilvl w:val="0"/>
-          <w:numId w:val="14"/>
+          <w:numId w:val="11"/>
         </w:numPr>
         <w:spacing w:after="0" w:afterAutospacing="0" w:lineRule="auto"/>
         <w:ind w:left="360" w:right="-360"/>
@@ -1046,7 +1106,7 @@
       <w:pPr>
         <w:numPr>
           <w:ilvl w:val="0"/>
-          <w:numId w:val="14"/>
+          <w:numId w:val="11"/>
         </w:numPr>
         <w:spacing w:after="0" w:afterAutospacing="0" w:lineRule="auto"/>
         <w:ind w:left="360" w:right="-360"/>
@@ -1065,7 +1125,7 @@
       <w:pPr>
         <w:numPr>
           <w:ilvl w:val="0"/>
-          <w:numId w:val="14"/>
+          <w:numId w:val="11"/>
         </w:numPr>
         <w:spacing w:after="0" w:afterAutospacing="0" w:lineRule="auto"/>
         <w:ind w:left="360" w:right="-360"/>
@@ -1084,7 +1144,7 @@
       <w:pPr>
         <w:numPr>
           <w:ilvl w:val="0"/>
-          <w:numId w:val="14"/>
+          <w:numId w:val="11"/>
         </w:numPr>
         <w:spacing w:after="240" w:lineRule="auto"/>
         <w:ind w:left="360" w:right="-360"/>
@@ -1097,22 +1157,6 @@
           <w:rtl w:val="0"/>
         </w:rPr>
         <w:t xml:space="preserve">Audited automated tests in Cucumber/Selenium.</w:t>
-      </w:r>
-    </w:p>
-    <w:p>
-      <w:pPr>
-        <w:spacing w:after="240" w:lineRule="auto"/>
-        <w:ind w:right="-360"/>
-        <w:rPr>
-          <w:color w:val="212529"/>
-          <w:sz w:val="24"/>
-          <w:szCs w:val="24"/>
-        </w:rPr>
-      </w:pPr>
-      <w:r>
-        <w:rPr>
-          <w:rtl w:val="0"/>
-        </w:rPr>
       </w:r>
     </w:p>
     <w:p>
@@ -1127,7 +1171,7 @@
           <w:color w:val="374ba4"/>
         </w:rPr>
       </w:pPr>
-      <w:bookmarkStart w:colFirst="0" w:colLast="0" w:name="_v7r9qzsz1wvy" w:id="4"/>
+      <w:bookmarkStart w:colFirst="0" w:colLast="0" w:name="_ck2vzcvvokwy" w:id="4"/>
       <w:bookmarkEnd w:id="4"/>
       <w:hyperlink r:id="rId7">
         <w:r>
@@ -1222,7 +1266,7 @@
           <w:color w:val="212529"/>
         </w:rPr>
       </w:pPr>
-      <w:bookmarkStart w:colFirst="0" w:colLast="0" w:name="_xqrco5gp650" w:id="5"/>
+      <w:bookmarkStart w:colFirst="0" w:colLast="0" w:name="_ks1jgchko2st" w:id="5"/>
       <w:bookmarkEnd w:id="5"/>
       <w:r>
         <w:rPr>
@@ -1236,7 +1280,7 @@
       <w:pPr>
         <w:numPr>
           <w:ilvl w:val="0"/>
-          <w:numId w:val="10"/>
+          <w:numId w:val="3"/>
         </w:numPr>
         <w:spacing w:after="0" w:afterAutospacing="0" w:lineRule="auto"/>
         <w:ind w:left="360" w:right="-360"/>
@@ -1255,7 +1299,7 @@
       <w:pPr>
         <w:numPr>
           <w:ilvl w:val="0"/>
-          <w:numId w:val="10"/>
+          <w:numId w:val="3"/>
         </w:numPr>
         <w:spacing w:after="0" w:afterAutospacing="0" w:lineRule="auto"/>
         <w:ind w:left="360" w:right="-360"/>
@@ -1274,7 +1318,7 @@
       <w:pPr>
         <w:numPr>
           <w:ilvl w:val="0"/>
-          <w:numId w:val="10"/>
+          <w:numId w:val="3"/>
         </w:numPr>
         <w:spacing w:after="0" w:afterAutospacing="0" w:lineRule="auto"/>
         <w:ind w:left="360" w:right="-360"/>
@@ -1293,7 +1337,7 @@
       <w:pPr>
         <w:numPr>
           <w:ilvl w:val="0"/>
-          <w:numId w:val="10"/>
+          <w:numId w:val="3"/>
         </w:numPr>
         <w:spacing w:after="0" w:afterAutospacing="0" w:lineRule="auto"/>
         <w:ind w:left="360" w:right="-360"/>
@@ -1312,7 +1356,7 @@
       <w:pPr>
         <w:numPr>
           <w:ilvl w:val="0"/>
-          <w:numId w:val="10"/>
+          <w:numId w:val="3"/>
         </w:numPr>
         <w:spacing w:after="0" w:afterAutospacing="0" w:lineRule="auto"/>
         <w:ind w:left="360" w:right="-360"/>
@@ -1331,7 +1375,7 @@
       <w:pPr>
         <w:numPr>
           <w:ilvl w:val="0"/>
-          <w:numId w:val="10"/>
+          <w:numId w:val="3"/>
         </w:numPr>
         <w:spacing w:after="240" w:lineRule="auto"/>
         <w:ind w:left="360" w:right="-360"/>
@@ -1344,22 +1388,6 @@
           <w:rtl w:val="0"/>
         </w:rPr>
         <w:t xml:space="preserve">Performed JIRA Administration to match tools to our workflow.</w:t>
-      </w:r>
-    </w:p>
-    <w:p>
-      <w:pPr>
-        <w:spacing w:after="240" w:lineRule="auto"/>
-        <w:ind w:right="-360"/>
-        <w:rPr>
-          <w:color w:val="212529"/>
-          <w:sz w:val="24"/>
-          <w:szCs w:val="24"/>
-        </w:rPr>
-      </w:pPr>
-      <w:r>
-        <w:rPr>
-          <w:rtl w:val="0"/>
-        </w:rPr>
       </w:r>
     </w:p>
     <w:p>
@@ -1374,7 +1402,7 @@
           <w:color w:val="374ba4"/>
         </w:rPr>
       </w:pPr>
-      <w:bookmarkStart w:colFirst="0" w:colLast="0" w:name="_5k7c757j3gqa" w:id="6"/>
+      <w:bookmarkStart w:colFirst="0" w:colLast="0" w:name="_eq8ewn0dcne" w:id="6"/>
       <w:bookmarkEnd w:id="6"/>
       <w:hyperlink r:id="rId8">
         <w:r>
@@ -1469,7 +1497,7 @@
           <w:color w:val="212529"/>
         </w:rPr>
       </w:pPr>
-      <w:bookmarkStart w:colFirst="0" w:colLast="0" w:name="_ozuidpwf7hul" w:id="7"/>
+      <w:bookmarkStart w:colFirst="0" w:colLast="0" w:name="_b1a35ql85i6t" w:id="7"/>
       <w:bookmarkEnd w:id="7"/>
       <w:r>
         <w:rPr>
@@ -1483,7 +1511,7 @@
       <w:pPr>
         <w:numPr>
           <w:ilvl w:val="0"/>
-          <w:numId w:val="6"/>
+          <w:numId w:val="15"/>
         </w:numPr>
         <w:spacing w:after="0" w:afterAutospacing="0" w:lineRule="auto"/>
         <w:ind w:left="360" w:right="-360"/>
@@ -1502,7 +1530,7 @@
       <w:pPr>
         <w:numPr>
           <w:ilvl w:val="0"/>
-          <w:numId w:val="6"/>
+          <w:numId w:val="15"/>
         </w:numPr>
         <w:spacing w:after="0" w:afterAutospacing="0" w:lineRule="auto"/>
         <w:ind w:left="360" w:right="-360"/>
@@ -1521,26 +1549,26 @@
       <w:pPr>
         <w:numPr>
           <w:ilvl w:val="0"/>
-          <w:numId w:val="6"/>
-        </w:numPr>
-        <w:spacing w:after="0" w:afterAutospacing="0" w:lineRule="auto"/>
-        <w:ind w:left="360" w:right="-360"/>
-      </w:pPr>
-      <w:r>
-        <w:rPr>
-          <w:color w:val="212529"/>
-          <w:sz w:val="24"/>
-          <w:szCs w:val="24"/>
-          <w:rtl w:val="0"/>
-        </w:rPr>
-        <w:t xml:space="preserve">Defined and enforced QA structure and procedure</w:t>
-      </w:r>
-    </w:p>
-    <w:p>
-      <w:pPr>
-        <w:numPr>
-          <w:ilvl w:val="0"/>
-          <w:numId w:val="6"/>
+          <w:numId w:val="15"/>
+        </w:numPr>
+        <w:spacing w:after="0" w:afterAutospacing="0" w:lineRule="auto"/>
+        <w:ind w:left="360" w:right="-360"/>
+      </w:pPr>
+      <w:r>
+        <w:rPr>
+          <w:color w:val="212529"/>
+          <w:sz w:val="24"/>
+          <w:szCs w:val="24"/>
+          <w:rtl w:val="0"/>
+        </w:rPr>
+        <w:t xml:space="preserve">Defined and enforced QA structure and procedure.</w:t>
+      </w:r>
+    </w:p>
+    <w:p>
+      <w:pPr>
+        <w:numPr>
+          <w:ilvl w:val="0"/>
+          <w:numId w:val="15"/>
         </w:numPr>
         <w:spacing w:after="0" w:afterAutospacing="0" w:lineRule="auto"/>
         <w:ind w:left="360" w:right="-360"/>
@@ -1559,7 +1587,7 @@
       <w:pPr>
         <w:numPr>
           <w:ilvl w:val="0"/>
-          <w:numId w:val="6"/>
+          <w:numId w:val="15"/>
         </w:numPr>
         <w:spacing w:after="0" w:afterAutospacing="0" w:lineRule="auto"/>
         <w:ind w:left="360" w:right="-360"/>
@@ -1578,7 +1606,7 @@
       <w:pPr>
         <w:numPr>
           <w:ilvl w:val="0"/>
-          <w:numId w:val="6"/>
+          <w:numId w:val="15"/>
         </w:numPr>
         <w:spacing w:after="0" w:afterAutospacing="0" w:lineRule="auto"/>
         <w:ind w:left="360" w:right="-360"/>
@@ -1597,7 +1625,7 @@
       <w:pPr>
         <w:numPr>
           <w:ilvl w:val="0"/>
-          <w:numId w:val="6"/>
+          <w:numId w:val="15"/>
         </w:numPr>
         <w:spacing w:after="0" w:afterAutospacing="0" w:lineRule="auto"/>
         <w:ind w:left="360" w:right="-360"/>
@@ -1616,7 +1644,7 @@
       <w:pPr>
         <w:numPr>
           <w:ilvl w:val="0"/>
-          <w:numId w:val="6"/>
+          <w:numId w:val="15"/>
         </w:numPr>
         <w:spacing w:after="240" w:lineRule="auto"/>
         <w:ind w:left="360" w:right="-360"/>
@@ -1629,22 +1657,6 @@
           <w:rtl w:val="0"/>
         </w:rPr>
         <w:t xml:space="preserve">Created documentation for new product features.</w:t>
-      </w:r>
-    </w:p>
-    <w:p>
-      <w:pPr>
-        <w:spacing w:after="240" w:lineRule="auto"/>
-        <w:ind w:right="-360"/>
-        <w:rPr>
-          <w:color w:val="212529"/>
-          <w:sz w:val="24"/>
-          <w:szCs w:val="24"/>
-        </w:rPr>
-      </w:pPr>
-      <w:r>
-        <w:rPr>
-          <w:rtl w:val="0"/>
-        </w:rPr>
       </w:r>
     </w:p>
     <w:p>
@@ -1659,7 +1671,7 @@
           <w:color w:val="374ba4"/>
         </w:rPr>
       </w:pPr>
-      <w:bookmarkStart w:colFirst="0" w:colLast="0" w:name="_702que8a4x82" w:id="8"/>
+      <w:bookmarkStart w:colFirst="0" w:colLast="0" w:name="_5gd75am9f858" w:id="8"/>
       <w:bookmarkEnd w:id="8"/>
       <w:hyperlink r:id="rId9">
         <w:r>
@@ -1754,7 +1766,7 @@
           <w:color w:val="212529"/>
         </w:rPr>
       </w:pPr>
-      <w:bookmarkStart w:colFirst="0" w:colLast="0" w:name="_1y2r6ox0c90h" w:id="9"/>
+      <w:bookmarkStart w:colFirst="0" w:colLast="0" w:name="_qkup4focd2" w:id="9"/>
       <w:bookmarkEnd w:id="9"/>
       <w:r>
         <w:rPr>
@@ -1768,7 +1780,7 @@
       <w:pPr>
         <w:numPr>
           <w:ilvl w:val="0"/>
-          <w:numId w:val="16"/>
+          <w:numId w:val="12"/>
         </w:numPr>
         <w:spacing w:after="0" w:afterAutospacing="0" w:lineRule="auto"/>
         <w:ind w:left="360" w:right="-360"/>
@@ -1787,7 +1799,7 @@
       <w:pPr>
         <w:numPr>
           <w:ilvl w:val="0"/>
-          <w:numId w:val="16"/>
+          <w:numId w:val="12"/>
         </w:numPr>
         <w:spacing w:after="0" w:afterAutospacing="0" w:lineRule="auto"/>
         <w:ind w:left="360" w:right="-360"/>
@@ -1806,7 +1818,7 @@
       <w:pPr>
         <w:numPr>
           <w:ilvl w:val="0"/>
-          <w:numId w:val="16"/>
+          <w:numId w:val="12"/>
         </w:numPr>
         <w:spacing w:after="0" w:afterAutospacing="0" w:lineRule="auto"/>
         <w:ind w:left="360" w:right="-360"/>
@@ -1825,7 +1837,7 @@
       <w:pPr>
         <w:numPr>
           <w:ilvl w:val="0"/>
-          <w:numId w:val="16"/>
+          <w:numId w:val="12"/>
         </w:numPr>
         <w:spacing w:after="0" w:afterAutospacing="0" w:lineRule="auto"/>
         <w:ind w:left="360" w:right="-360"/>
@@ -1844,7 +1856,7 @@
       <w:pPr>
         <w:numPr>
           <w:ilvl w:val="0"/>
-          <w:numId w:val="16"/>
+          <w:numId w:val="12"/>
         </w:numPr>
         <w:spacing w:after="0" w:afterAutospacing="0" w:lineRule="auto"/>
         <w:ind w:left="360" w:right="-360"/>
@@ -1863,7 +1875,7 @@
       <w:pPr>
         <w:numPr>
           <w:ilvl w:val="0"/>
-          <w:numId w:val="16"/>
+          <w:numId w:val="12"/>
         </w:numPr>
         <w:spacing w:after="0" w:afterAutospacing="0" w:lineRule="auto"/>
         <w:ind w:left="360" w:right="-360"/>
@@ -1882,7 +1894,7 @@
       <w:pPr>
         <w:numPr>
           <w:ilvl w:val="0"/>
-          <w:numId w:val="16"/>
+          <w:numId w:val="12"/>
         </w:numPr>
         <w:spacing w:after="0" w:afterAutospacing="0" w:lineRule="auto"/>
         <w:ind w:left="360" w:right="-360"/>
@@ -1901,7 +1913,7 @@
       <w:pPr>
         <w:numPr>
           <w:ilvl w:val="0"/>
-          <w:numId w:val="16"/>
+          <w:numId w:val="12"/>
         </w:numPr>
         <w:spacing w:after="240" w:lineRule="auto"/>
         <w:ind w:left="360" w:right="-360"/>
@@ -1914,22 +1926,6 @@
           <w:rtl w:val="0"/>
         </w:rPr>
         <w:t xml:space="preserve">Was a member of the Production Support on Duty (PSOD) rotation crew.</w:t>
-      </w:r>
-    </w:p>
-    <w:p>
-      <w:pPr>
-        <w:spacing w:after="240" w:lineRule="auto"/>
-        <w:ind w:right="-360"/>
-        <w:rPr>
-          <w:color w:val="212529"/>
-          <w:sz w:val="24"/>
-          <w:szCs w:val="24"/>
-        </w:rPr>
-      </w:pPr>
-      <w:r>
-        <w:rPr>
-          <w:rtl w:val="0"/>
-        </w:rPr>
       </w:r>
     </w:p>
     <w:p>
@@ -1944,7 +1940,7 @@
           <w:color w:val="374ba4"/>
         </w:rPr>
       </w:pPr>
-      <w:bookmarkStart w:colFirst="0" w:colLast="0" w:name="_s7l05sdfyztt" w:id="10"/>
+      <w:bookmarkStart w:colFirst="0" w:colLast="0" w:name="_z3ipv5fi24o0" w:id="10"/>
       <w:bookmarkEnd w:id="10"/>
       <w:hyperlink r:id="rId10">
         <w:r>
@@ -2039,7 +2035,7 @@
           <w:color w:val="212529"/>
         </w:rPr>
       </w:pPr>
-      <w:bookmarkStart w:colFirst="0" w:colLast="0" w:name="_rsi9fopaq15x" w:id="11"/>
+      <w:bookmarkStart w:colFirst="0" w:colLast="0" w:name="_dgfnmtjzbyk4" w:id="11"/>
       <w:bookmarkEnd w:id="11"/>
       <w:r>
         <w:rPr>
@@ -2053,7 +2049,7 @@
       <w:pPr>
         <w:numPr>
           <w:ilvl w:val="0"/>
-          <w:numId w:val="2"/>
+          <w:numId w:val="13"/>
         </w:numPr>
         <w:spacing w:after="0" w:afterAutospacing="0" w:lineRule="auto"/>
         <w:ind w:left="360" w:right="-360"/>
@@ -2072,7 +2068,7 @@
       <w:pPr>
         <w:numPr>
           <w:ilvl w:val="0"/>
-          <w:numId w:val="2"/>
+          <w:numId w:val="13"/>
         </w:numPr>
         <w:spacing w:after="0" w:afterAutospacing="0" w:lineRule="auto"/>
         <w:ind w:left="360" w:right="-360"/>
@@ -2091,7 +2087,7 @@
       <w:pPr>
         <w:numPr>
           <w:ilvl w:val="0"/>
-          <w:numId w:val="2"/>
+          <w:numId w:val="13"/>
         </w:numPr>
         <w:spacing w:after="0" w:afterAutospacing="0" w:lineRule="auto"/>
         <w:ind w:left="360" w:right="-360"/>
@@ -2110,26 +2106,26 @@
       <w:pPr>
         <w:numPr>
           <w:ilvl w:val="0"/>
-          <w:numId w:val="2"/>
-        </w:numPr>
-        <w:spacing w:after="0" w:afterAutospacing="0" w:lineRule="auto"/>
-        <w:ind w:left="360" w:right="-360"/>
-      </w:pPr>
-      <w:r>
-        <w:rPr>
-          <w:color w:val="212529"/>
-          <w:sz w:val="24"/>
-          <w:szCs w:val="24"/>
-          <w:rtl w:val="0"/>
-        </w:rPr>
-        <w:t xml:space="preserve">Tested mobile app version of Vineya on iOS and mobile browser on Android</w:t>
-      </w:r>
-    </w:p>
-    <w:p>
-      <w:pPr>
-        <w:numPr>
-          <w:ilvl w:val="0"/>
-          <w:numId w:val="2"/>
+          <w:numId w:val="13"/>
+        </w:numPr>
+        <w:spacing w:after="0" w:afterAutospacing="0" w:lineRule="auto"/>
+        <w:ind w:left="360" w:right="-360"/>
+      </w:pPr>
+      <w:r>
+        <w:rPr>
+          <w:color w:val="212529"/>
+          <w:sz w:val="24"/>
+          <w:szCs w:val="24"/>
+          <w:rtl w:val="0"/>
+        </w:rPr>
+        <w:t xml:space="preserve">Tested mobile app version of Vineya on iOS and mobile browser on Android.</w:t>
+      </w:r>
+    </w:p>
+    <w:p>
+      <w:pPr>
+        <w:numPr>
+          <w:ilvl w:val="0"/>
+          <w:numId w:val="13"/>
         </w:numPr>
         <w:spacing w:after="0" w:afterAutospacing="0" w:lineRule="auto"/>
         <w:ind w:left="360" w:right="-360"/>
@@ -2148,7 +2144,7 @@
       <w:pPr>
         <w:numPr>
           <w:ilvl w:val="0"/>
-          <w:numId w:val="2"/>
+          <w:numId w:val="13"/>
         </w:numPr>
         <w:spacing w:after="240" w:lineRule="auto"/>
         <w:ind w:left="360" w:right="-360"/>
@@ -2161,22 +2157,6 @@
           <w:rtl w:val="0"/>
         </w:rPr>
         <w:t xml:space="preserve">Set up VirtualBox for testing IE browsers on OSX machines.</w:t>
-      </w:r>
-    </w:p>
-    <w:p>
-      <w:pPr>
-        <w:spacing w:after="240" w:lineRule="auto"/>
-        <w:ind w:right="-360"/>
-        <w:rPr>
-          <w:color w:val="212529"/>
-          <w:sz w:val="24"/>
-          <w:szCs w:val="24"/>
-        </w:rPr>
-      </w:pPr>
-      <w:r>
-        <w:rPr>
-          <w:rtl w:val="0"/>
-        </w:rPr>
       </w:r>
     </w:p>
     <w:p>
@@ -2191,7 +2171,7 @@
           <w:color w:val="374ba4"/>
         </w:rPr>
       </w:pPr>
-      <w:bookmarkStart w:colFirst="0" w:colLast="0" w:name="_c8ff23jwstee" w:id="12"/>
+      <w:bookmarkStart w:colFirst="0" w:colLast="0" w:name="_xcf2jv9d9h29" w:id="12"/>
       <w:bookmarkEnd w:id="12"/>
       <w:hyperlink r:id="rId11">
         <w:r>
@@ -2286,7 +2266,7 @@
           <w:color w:val="212529"/>
         </w:rPr>
       </w:pPr>
-      <w:bookmarkStart w:colFirst="0" w:colLast="0" w:name="_q31xe4kocp23" w:id="13"/>
+      <w:bookmarkStart w:colFirst="0" w:colLast="0" w:name="_uxjr40e792r" w:id="13"/>
       <w:bookmarkEnd w:id="13"/>
       <w:r>
         <w:rPr>
@@ -2300,7 +2280,7 @@
       <w:pPr>
         <w:numPr>
           <w:ilvl w:val="0"/>
-          <w:numId w:val="12"/>
+          <w:numId w:val="5"/>
         </w:numPr>
         <w:spacing w:after="0" w:afterAutospacing="0" w:lineRule="auto"/>
         <w:ind w:left="360" w:right="-360"/>
@@ -2319,7 +2299,7 @@
       <w:pPr>
         <w:numPr>
           <w:ilvl w:val="0"/>
-          <w:numId w:val="12"/>
+          <w:numId w:val="5"/>
         </w:numPr>
         <w:spacing w:after="0" w:afterAutospacing="0" w:lineRule="auto"/>
         <w:ind w:left="360" w:right="-360"/>
@@ -2338,7 +2318,7 @@
       <w:pPr>
         <w:numPr>
           <w:ilvl w:val="0"/>
-          <w:numId w:val="12"/>
+          <w:numId w:val="5"/>
         </w:numPr>
         <w:spacing w:after="0" w:afterAutospacing="0" w:lineRule="auto"/>
         <w:ind w:left="360" w:right="-360"/>
@@ -2357,7 +2337,7 @@
       <w:pPr>
         <w:numPr>
           <w:ilvl w:val="0"/>
-          <w:numId w:val="12"/>
+          <w:numId w:val="5"/>
         </w:numPr>
         <w:spacing w:after="0" w:afterAutospacing="0" w:lineRule="auto"/>
         <w:ind w:left="360" w:right="-360"/>
@@ -2376,7 +2356,7 @@
       <w:pPr>
         <w:numPr>
           <w:ilvl w:val="0"/>
-          <w:numId w:val="12"/>
+          <w:numId w:val="5"/>
         </w:numPr>
         <w:spacing w:after="240" w:lineRule="auto"/>
         <w:ind w:left="360" w:right="-360"/>
@@ -2389,22 +2369,6 @@
           <w:rtl w:val="0"/>
         </w:rPr>
         <w:t xml:space="preserve">Managed remote testers and development of local testing team.</w:t>
-      </w:r>
-    </w:p>
-    <w:p>
-      <w:pPr>
-        <w:spacing w:after="240" w:lineRule="auto"/>
-        <w:ind w:right="-360"/>
-        <w:rPr>
-          <w:color w:val="212529"/>
-          <w:sz w:val="24"/>
-          <w:szCs w:val="24"/>
-        </w:rPr>
-      </w:pPr>
-      <w:r>
-        <w:rPr>
-          <w:rtl w:val="0"/>
-        </w:rPr>
       </w:r>
     </w:p>
     <w:p>
@@ -2419,7 +2383,7 @@
           <w:color w:val="374ba4"/>
         </w:rPr>
       </w:pPr>
-      <w:bookmarkStart w:colFirst="0" w:colLast="0" w:name="_c223i7z85jka" w:id="14"/>
+      <w:bookmarkStart w:colFirst="0" w:colLast="0" w:name="_7u6kyuk0sklh" w:id="14"/>
       <w:bookmarkEnd w:id="14"/>
       <w:hyperlink r:id="rId12">
         <w:r>
@@ -2514,7 +2478,7 @@
           <w:color w:val="212529"/>
         </w:rPr>
       </w:pPr>
-      <w:bookmarkStart w:colFirst="0" w:colLast="0" w:name="_9qp9l6kjbhw1" w:id="15"/>
+      <w:bookmarkStart w:colFirst="0" w:colLast="0" w:name="_dz3bru27avo5" w:id="15"/>
       <w:bookmarkEnd w:id="15"/>
       <w:r>
         <w:rPr>
@@ -2528,7 +2492,7 @@
       <w:pPr>
         <w:numPr>
           <w:ilvl w:val="0"/>
-          <w:numId w:val="11"/>
+          <w:numId w:val="4"/>
         </w:numPr>
         <w:spacing w:after="0" w:afterAutospacing="0" w:lineRule="auto"/>
         <w:ind w:left="360" w:right="-360"/>
@@ -2547,7 +2511,7 @@
       <w:pPr>
         <w:numPr>
           <w:ilvl w:val="0"/>
-          <w:numId w:val="11"/>
+          <w:numId w:val="4"/>
         </w:numPr>
         <w:spacing w:after="0" w:afterAutospacing="0" w:lineRule="auto"/>
         <w:ind w:left="360" w:right="-360"/>
@@ -2566,7 +2530,7 @@
       <w:pPr>
         <w:numPr>
           <w:ilvl w:val="0"/>
-          <w:numId w:val="11"/>
+          <w:numId w:val="4"/>
         </w:numPr>
         <w:spacing w:after="0" w:afterAutospacing="0" w:lineRule="auto"/>
         <w:ind w:left="360" w:right="-360"/>
@@ -2585,7 +2549,7 @@
       <w:pPr>
         <w:numPr>
           <w:ilvl w:val="0"/>
-          <w:numId w:val="11"/>
+          <w:numId w:val="4"/>
         </w:numPr>
         <w:spacing w:after="0" w:afterAutospacing="0" w:lineRule="auto"/>
         <w:ind w:left="360" w:right="-360"/>
@@ -2604,7 +2568,7 @@
       <w:pPr>
         <w:numPr>
           <w:ilvl w:val="0"/>
-          <w:numId w:val="11"/>
+          <w:numId w:val="4"/>
         </w:numPr>
         <w:spacing w:after="0" w:afterAutospacing="0" w:lineRule="auto"/>
         <w:ind w:left="360" w:right="-360"/>
@@ -2623,7 +2587,7 @@
       <w:pPr>
         <w:numPr>
           <w:ilvl w:val="0"/>
-          <w:numId w:val="11"/>
+          <w:numId w:val="4"/>
         </w:numPr>
         <w:spacing w:after="0" w:afterAutospacing="0" w:lineRule="auto"/>
         <w:ind w:left="360" w:right="-360"/>
@@ -2642,7 +2606,7 @@
       <w:pPr>
         <w:numPr>
           <w:ilvl w:val="0"/>
-          <w:numId w:val="11"/>
+          <w:numId w:val="4"/>
         </w:numPr>
         <w:spacing w:after="0" w:afterAutospacing="0" w:lineRule="auto"/>
         <w:ind w:left="360" w:right="-360"/>
@@ -2661,7 +2625,7 @@
       <w:pPr>
         <w:numPr>
           <w:ilvl w:val="0"/>
-          <w:numId w:val="11"/>
+          <w:numId w:val="4"/>
         </w:numPr>
         <w:spacing w:after="240" w:lineRule="auto"/>
         <w:ind w:left="360" w:right="-360"/>
@@ -2674,22 +2638,6 @@
           <w:rtl w:val="0"/>
         </w:rPr>
         <w:t xml:space="preserve">Wrote test plans for smoke and regression testing.</w:t>
-      </w:r>
-    </w:p>
-    <w:p>
-      <w:pPr>
-        <w:spacing w:after="240" w:lineRule="auto"/>
-        <w:ind w:right="-360"/>
-        <w:rPr>
-          <w:color w:val="212529"/>
-          <w:sz w:val="24"/>
-          <w:szCs w:val="24"/>
-        </w:rPr>
-      </w:pPr>
-      <w:r>
-        <w:rPr>
-          <w:rtl w:val="0"/>
-        </w:rPr>
       </w:r>
     </w:p>
     <w:p>
@@ -2704,7 +2652,7 @@
           <w:color w:val="374ba4"/>
         </w:rPr>
       </w:pPr>
-      <w:bookmarkStart w:colFirst="0" w:colLast="0" w:name="_2of57g7gbv01" w:id="16"/>
+      <w:bookmarkStart w:colFirst="0" w:colLast="0" w:name="_bocv2thms1qh" w:id="16"/>
       <w:bookmarkEnd w:id="16"/>
       <w:hyperlink r:id="rId13">
         <w:r>
@@ -2799,7 +2747,7 @@
           <w:color w:val="212529"/>
         </w:rPr>
       </w:pPr>
-      <w:bookmarkStart w:colFirst="0" w:colLast="0" w:name="_ld9swr7sewpj" w:id="17"/>
+      <w:bookmarkStart w:colFirst="0" w:colLast="0" w:name="_kp48q0xyj48e" w:id="17"/>
       <w:bookmarkEnd w:id="17"/>
       <w:r>
         <w:rPr>
@@ -2813,7 +2761,7 @@
       <w:pPr>
         <w:numPr>
           <w:ilvl w:val="0"/>
-          <w:numId w:val="7"/>
+          <w:numId w:val="8"/>
         </w:numPr>
         <w:spacing w:after="0" w:afterAutospacing="0" w:lineRule="auto"/>
         <w:ind w:left="360" w:right="-360"/>
@@ -2832,7 +2780,7 @@
       <w:pPr>
         <w:numPr>
           <w:ilvl w:val="0"/>
-          <w:numId w:val="7"/>
+          <w:numId w:val="8"/>
         </w:numPr>
         <w:spacing w:after="0" w:afterAutospacing="0" w:lineRule="auto"/>
         <w:ind w:left="360" w:right="-360"/>
@@ -2851,7 +2799,7 @@
       <w:pPr>
         <w:numPr>
           <w:ilvl w:val="0"/>
-          <w:numId w:val="7"/>
+          <w:numId w:val="8"/>
         </w:numPr>
         <w:spacing w:after="0" w:afterAutospacing="0" w:lineRule="auto"/>
         <w:ind w:left="360" w:right="-360"/>
@@ -2870,7 +2818,7 @@
       <w:pPr>
         <w:numPr>
           <w:ilvl w:val="0"/>
-          <w:numId w:val="7"/>
+          <w:numId w:val="8"/>
         </w:numPr>
         <w:spacing w:after="0" w:afterAutospacing="0" w:lineRule="auto"/>
         <w:ind w:left="360" w:right="-360"/>
@@ -2889,7 +2837,7 @@
       <w:pPr>
         <w:numPr>
           <w:ilvl w:val="0"/>
-          <w:numId w:val="7"/>
+          <w:numId w:val="8"/>
         </w:numPr>
         <w:spacing w:after="0" w:afterAutospacing="0" w:lineRule="auto"/>
         <w:ind w:left="360" w:right="-360"/>
@@ -2908,7 +2856,7 @@
       <w:pPr>
         <w:numPr>
           <w:ilvl w:val="0"/>
-          <w:numId w:val="7"/>
+          <w:numId w:val="8"/>
         </w:numPr>
         <w:spacing w:after="240" w:lineRule="auto"/>
         <w:ind w:left="360" w:right="-360"/>
@@ -2921,22 +2869,6 @@
           <w:rtl w:val="0"/>
         </w:rPr>
         <w:t xml:space="preserve">Directed customers to internal and third-party sources of information.</w:t>
-      </w:r>
-    </w:p>
-    <w:p>
-      <w:pPr>
-        <w:spacing w:after="240" w:lineRule="auto"/>
-        <w:ind w:right="-360"/>
-        <w:rPr>
-          <w:color w:val="212529"/>
-          <w:sz w:val="24"/>
-          <w:szCs w:val="24"/>
-        </w:rPr>
-      </w:pPr>
-      <w:r>
-        <w:rPr>
-          <w:rtl w:val="0"/>
-        </w:rPr>
       </w:r>
     </w:p>
     <w:p>
@@ -2951,7 +2883,7 @@
           <w:color w:val="374ba4"/>
         </w:rPr>
       </w:pPr>
-      <w:bookmarkStart w:colFirst="0" w:colLast="0" w:name="_tzrje3cjbce" w:id="18"/>
+      <w:bookmarkStart w:colFirst="0" w:colLast="0" w:name="_eowerbuqpnnt" w:id="18"/>
       <w:bookmarkEnd w:id="18"/>
       <w:hyperlink r:id="rId14">
         <w:r>
@@ -3046,7 +2978,7 @@
           <w:color w:val="212529"/>
         </w:rPr>
       </w:pPr>
-      <w:bookmarkStart w:colFirst="0" w:colLast="0" w:name="_aq459s8z1mdq" w:id="19"/>
+      <w:bookmarkStart w:colFirst="0" w:colLast="0" w:name="_oejgct3su4wt" w:id="19"/>
       <w:bookmarkEnd w:id="19"/>
       <w:r>
         <w:rPr>
@@ -3060,7 +2992,7 @@
       <w:pPr>
         <w:numPr>
           <w:ilvl w:val="0"/>
-          <w:numId w:val="13"/>
+          <w:numId w:val="9"/>
         </w:numPr>
         <w:spacing w:after="0" w:afterAutospacing="0" w:lineRule="auto"/>
         <w:ind w:left="360" w:right="-360"/>
@@ -3079,7 +3011,7 @@
       <w:pPr>
         <w:numPr>
           <w:ilvl w:val="0"/>
-          <w:numId w:val="13"/>
+          <w:numId w:val="9"/>
         </w:numPr>
         <w:spacing w:after="0" w:afterAutospacing="0" w:lineRule="auto"/>
         <w:ind w:left="360" w:right="-360"/>
@@ -3098,7 +3030,7 @@
       <w:pPr>
         <w:numPr>
           <w:ilvl w:val="0"/>
-          <w:numId w:val="13"/>
+          <w:numId w:val="9"/>
         </w:numPr>
         <w:spacing w:after="0" w:afterAutospacing="0" w:lineRule="auto"/>
         <w:ind w:left="360" w:right="-360"/>
@@ -3117,7 +3049,7 @@
       <w:pPr>
         <w:numPr>
           <w:ilvl w:val="0"/>
-          <w:numId w:val="13"/>
+          <w:numId w:val="9"/>
         </w:numPr>
         <w:spacing w:after="0" w:afterAutospacing="0" w:lineRule="auto"/>
         <w:ind w:left="360" w:right="-360"/>
@@ -3136,7 +3068,7 @@
       <w:pPr>
         <w:numPr>
           <w:ilvl w:val="0"/>
-          <w:numId w:val="3"/>
+          <w:numId w:val="2"/>
         </w:numPr>
         <w:spacing w:after="0" w:afterAutospacing="0" w:lineRule="auto"/>
         <w:ind w:left="360" w:right="-360"/>
@@ -3155,7 +3087,7 @@
       <w:pPr>
         <w:numPr>
           <w:ilvl w:val="0"/>
-          <w:numId w:val="3"/>
+          <w:numId w:val="2"/>
         </w:numPr>
         <w:spacing w:after="0" w:afterAutospacing="0" w:lineRule="auto"/>
         <w:ind w:left="360" w:right="-360"/>
@@ -3174,7 +3106,7 @@
       <w:pPr>
         <w:numPr>
           <w:ilvl w:val="0"/>
-          <w:numId w:val="3"/>
+          <w:numId w:val="2"/>
         </w:numPr>
         <w:spacing w:after="0" w:afterAutospacing="0" w:lineRule="auto"/>
         <w:ind w:left="360" w:right="-360"/>
@@ -3193,7 +3125,7 @@
       <w:pPr>
         <w:numPr>
           <w:ilvl w:val="0"/>
-          <w:numId w:val="15"/>
+          <w:numId w:val="10"/>
         </w:numPr>
         <w:spacing w:after="0" w:afterAutospacing="0" w:lineRule="auto"/>
         <w:ind w:left="360" w:right="-360"/>
@@ -3212,7 +3144,7 @@
       <w:pPr>
         <w:numPr>
           <w:ilvl w:val="0"/>
-          <w:numId w:val="15"/>
+          <w:numId w:val="10"/>
         </w:numPr>
         <w:spacing w:after="0" w:afterAutospacing="0" w:lineRule="auto"/>
         <w:ind w:left="360" w:right="-360"/>
@@ -3231,7 +3163,7 @@
       <w:pPr>
         <w:numPr>
           <w:ilvl w:val="0"/>
-          <w:numId w:val="15"/>
+          <w:numId w:val="10"/>
         </w:numPr>
         <w:spacing w:after="0" w:afterAutospacing="0" w:lineRule="auto"/>
         <w:ind w:left="360" w:right="-360"/>
@@ -3250,7 +3182,7 @@
       <w:pPr>
         <w:numPr>
           <w:ilvl w:val="0"/>
-          <w:numId w:val="15"/>
+          <w:numId w:val="10"/>
         </w:numPr>
         <w:spacing w:after="0" w:afterAutospacing="0" w:lineRule="auto"/>
         <w:ind w:left="360" w:right="-360"/>
@@ -3269,7 +3201,7 @@
       <w:pPr>
         <w:numPr>
           <w:ilvl w:val="0"/>
-          <w:numId w:val="15"/>
+          <w:numId w:val="10"/>
         </w:numPr>
         <w:spacing w:after="0" w:afterAutospacing="0" w:lineRule="auto"/>
         <w:ind w:left="360" w:right="-360"/>
@@ -3288,7 +3220,7 @@
       <w:pPr>
         <w:numPr>
           <w:ilvl w:val="0"/>
-          <w:numId w:val="15"/>
+          <w:numId w:val="10"/>
         </w:numPr>
         <w:spacing w:after="0" w:afterAutospacing="0" w:lineRule="auto"/>
         <w:ind w:left="360" w:right="-360"/>
@@ -3307,7 +3239,7 @@
       <w:pPr>
         <w:numPr>
           <w:ilvl w:val="0"/>
-          <w:numId w:val="15"/>
+          <w:numId w:val="10"/>
         </w:numPr>
         <w:spacing w:after="0" w:afterAutospacing="0" w:lineRule="auto"/>
         <w:ind w:left="360" w:right="-360"/>
@@ -3326,7 +3258,7 @@
       <w:pPr>
         <w:numPr>
           <w:ilvl w:val="0"/>
-          <w:numId w:val="15"/>
+          <w:numId w:val="10"/>
         </w:numPr>
         <w:spacing w:after="240" w:lineRule="auto"/>
         <w:ind w:left="360" w:right="-360"/>
@@ -3339,22 +3271,6 @@
           <w:rtl w:val="0"/>
         </w:rPr>
         <w:t xml:space="preserve">Promoted from part-time to full-time after first 3 months.</w:t>
-      </w:r>
-    </w:p>
-    <w:p>
-      <w:pPr>
-        <w:spacing w:after="240" w:lineRule="auto"/>
-        <w:ind w:right="-360"/>
-        <w:rPr>
-          <w:color w:val="212529"/>
-          <w:sz w:val="24"/>
-          <w:szCs w:val="24"/>
-        </w:rPr>
-      </w:pPr>
-      <w:r>
-        <w:rPr>
-          <w:rtl w:val="0"/>
-        </w:rPr>
       </w:r>
     </w:p>
     <w:p>
@@ -3369,7 +3285,7 @@
           <w:color w:val="374ba4"/>
         </w:rPr>
       </w:pPr>
-      <w:bookmarkStart w:colFirst="0" w:colLast="0" w:name="_15hpnefzeu93" w:id="20"/>
+      <w:bookmarkStart w:colFirst="0" w:colLast="0" w:name="_ywiszfqmkkh8" w:id="20"/>
       <w:bookmarkEnd w:id="20"/>
       <w:hyperlink r:id="rId15">
         <w:r>
@@ -3464,7 +3380,7 @@
           <w:color w:val="212529"/>
         </w:rPr>
       </w:pPr>
-      <w:bookmarkStart w:colFirst="0" w:colLast="0" w:name="_8thlczhtox1r" w:id="21"/>
+      <w:bookmarkStart w:colFirst="0" w:colLast="0" w:name="_n3e7hwxoj4kd" w:id="21"/>
       <w:bookmarkEnd w:id="21"/>
       <w:r>
         <w:rPr>
@@ -3478,7 +3394,7 @@
       <w:pPr>
         <w:numPr>
           <w:ilvl w:val="0"/>
-          <w:numId w:val="9"/>
+          <w:numId w:val="6"/>
         </w:numPr>
         <w:spacing w:after="0" w:afterAutospacing="0" w:lineRule="auto"/>
         <w:ind w:left="360" w:right="-360"/>
@@ -3497,7 +3413,7 @@
       <w:pPr>
         <w:numPr>
           <w:ilvl w:val="0"/>
-          <w:numId w:val="9"/>
+          <w:numId w:val="6"/>
         </w:numPr>
         <w:spacing w:after="0" w:afterAutospacing="0" w:lineRule="auto"/>
         <w:ind w:left="360" w:right="-360"/>
@@ -3516,7 +3432,7 @@
       <w:pPr>
         <w:numPr>
           <w:ilvl w:val="0"/>
-          <w:numId w:val="9"/>
+          <w:numId w:val="6"/>
         </w:numPr>
         <w:spacing w:after="240" w:lineRule="auto"/>
         <w:ind w:left="360" w:right="-360"/>
@@ -3529,22 +3445,6 @@
           <w:rtl w:val="0"/>
         </w:rPr>
         <w:t xml:space="preserve">Used Mantis bug tracker to assist in testing, support, and troubleshooting of phone applications.</w:t>
-      </w:r>
-    </w:p>
-    <w:p>
-      <w:pPr>
-        <w:spacing w:after="240" w:lineRule="auto"/>
-        <w:ind w:right="-360"/>
-        <w:rPr>
-          <w:color w:val="212529"/>
-          <w:sz w:val="24"/>
-          <w:szCs w:val="24"/>
-        </w:rPr>
-      </w:pPr>
-      <w:r>
-        <w:rPr>
-          <w:rtl w:val="0"/>
-        </w:rPr>
       </w:r>
     </w:p>
     <w:p>
@@ -3559,7 +3459,7 @@
           <w:color w:val="374ba4"/>
         </w:rPr>
       </w:pPr>
-      <w:bookmarkStart w:colFirst="0" w:colLast="0" w:name="_wdd4krmcdsy3" w:id="22"/>
+      <w:bookmarkStart w:colFirst="0" w:colLast="0" w:name="_ub51q9xed7q1" w:id="22"/>
       <w:bookmarkEnd w:id="22"/>
       <w:hyperlink r:id="rId16">
         <w:r>
@@ -3654,7 +3554,7 @@
           <w:color w:val="212529"/>
         </w:rPr>
       </w:pPr>
-      <w:bookmarkStart w:colFirst="0" w:colLast="0" w:name="_grbi8naf0fmf" w:id="23"/>
+      <w:bookmarkStart w:colFirst="0" w:colLast="0" w:name="_xlch8u12by9p" w:id="23"/>
       <w:bookmarkEnd w:id="23"/>
       <w:r>
         <w:rPr>
@@ -3668,7 +3568,7 @@
       <w:pPr>
         <w:numPr>
           <w:ilvl w:val="0"/>
-          <w:numId w:val="5"/>
+          <w:numId w:val="16"/>
         </w:numPr>
         <w:spacing w:after="0" w:afterAutospacing="0" w:lineRule="auto"/>
         <w:ind w:left="360" w:right="-360"/>
@@ -3687,7 +3587,7 @@
       <w:pPr>
         <w:numPr>
           <w:ilvl w:val="0"/>
-          <w:numId w:val="5"/>
+          <w:numId w:val="16"/>
         </w:numPr>
         <w:spacing w:after="0" w:afterAutospacing="0" w:lineRule="auto"/>
         <w:ind w:left="360" w:right="-360"/>
@@ -3706,7 +3606,7 @@
       <w:pPr>
         <w:numPr>
           <w:ilvl w:val="0"/>
-          <w:numId w:val="5"/>
+          <w:numId w:val="16"/>
         </w:numPr>
         <w:spacing w:after="0" w:afterAutospacing="0" w:lineRule="auto"/>
         <w:ind w:left="360" w:right="-360"/>
@@ -3725,7 +3625,7 @@
       <w:pPr>
         <w:numPr>
           <w:ilvl w:val="0"/>
-          <w:numId w:val="5"/>
+          <w:numId w:val="16"/>
         </w:numPr>
         <w:spacing w:after="240" w:lineRule="auto"/>
         <w:ind w:left="360" w:right="-360"/>
@@ -3738,22 +3638,6 @@
           <w:rtl w:val="0"/>
         </w:rPr>
         <w:t xml:space="preserve">Shipped titles included Call of Duty 2, Civilization 4, The Sims 2: Nightlife, The Sims 2: Pets, Roller Coaster Tycoon and Spellforce 2.</w:t>
-      </w:r>
-    </w:p>
-    <w:p>
-      <w:pPr>
-        <w:spacing w:after="240" w:lineRule="auto"/>
-        <w:ind w:right="-360"/>
-        <w:rPr>
-          <w:color w:val="212529"/>
-          <w:sz w:val="24"/>
-          <w:szCs w:val="24"/>
-        </w:rPr>
-      </w:pPr>
-      <w:r>
-        <w:rPr>
-          <w:rtl w:val="0"/>
-        </w:rPr>
       </w:r>
     </w:p>
     <w:p>
@@ -3771,7 +3655,7 @@
           <w:szCs w:val="36"/>
         </w:rPr>
       </w:pPr>
-      <w:bookmarkStart w:colFirst="0" w:colLast="0" w:name="_5zog72ogk49i" w:id="24"/>
+      <w:bookmarkStart w:colFirst="0" w:colLast="0" w:name="_o5savv7wsbhp" w:id="24"/>
       <w:bookmarkEnd w:id="24"/>
       <w:r>
         <w:rPr>
@@ -4004,45 +3888,58 @@
       </w:pPr>
       <w:r>
         <w:rPr>
-          <w:rtl w:val="0"/>
-        </w:rPr>
+          <w:b w:val="1"/>
+          <w:color w:val="212529"/>
+          <w:sz w:val="24"/>
+          <w:szCs w:val="24"/>
+          <w:rtl w:val="0"/>
+        </w:rPr>
+        <w:t xml:space="preserve">San Jacinto College - Pasadena, TX: 1993 - 1995</w:t>
       </w:r>
     </w:p>
     <w:p>
       <w:pPr>
         <w:ind w:left="-180" w:right="-180" w:firstLine="0"/>
         <w:rPr>
-          <w:b w:val="1"/>
-          <w:color w:val="212529"/>
-          <w:sz w:val="24"/>
-          <w:szCs w:val="24"/>
-        </w:rPr>
-      </w:pPr>
-      <w:r>
-        <w:rPr>
-          <w:b w:val="1"/>
-          <w:color w:val="212529"/>
-          <w:sz w:val="24"/>
-          <w:szCs w:val="24"/>
-          <w:rtl w:val="0"/>
-        </w:rPr>
-        <w:t xml:space="preserve">San Jacinto College - Pasadena, TX: 1993 - 1995</w:t>
-      </w:r>
-    </w:p>
-    <w:p>
-      <w:pPr>
+          <w:color w:val="212529"/>
+          <w:sz w:val="24"/>
+          <w:szCs w:val="24"/>
+        </w:rPr>
+      </w:pPr>
+      <w:r>
+        <w:rPr>
+          <w:color w:val="212529"/>
+          <w:sz w:val="24"/>
+          <w:szCs w:val="24"/>
+          <w:rtl w:val="0"/>
+        </w:rPr>
+        <w:t xml:space="preserve">Computer Science, Fine Art</w:t>
+      </w:r>
+    </w:p>
+    <w:p>
+      <w:pPr>
+        <w:spacing w:after="120" w:lineRule="auto"/>
         <w:ind w:left="-180" w:right="-180" w:firstLine="0"/>
+        <w:rPr>
+          <w:color w:val="212529"/>
+          <w:sz w:val="24"/>
+          <w:szCs w:val="24"/>
+        </w:rPr>
+      </w:pPr>
+      <w:r>
+        <w:rPr>
+          <w:color w:val="212529"/>
+          <w:sz w:val="24"/>
+          <w:szCs w:val="24"/>
+          <w:rtl w:val="0"/>
+        </w:rPr>
+        <w:t xml:space="preserve">Download as:</w:t>
+      </w:r>
+    </w:p>
+    <w:p>
+      <w:pPr>
         <w:rPr/>
       </w:pPr>
-      <w:r>
-        <w:rPr>
-          <w:color w:val="212529"/>
-          <w:sz w:val="24"/>
-          <w:szCs w:val="24"/>
-          <w:rtl w:val="0"/>
-        </w:rPr>
-        <w:t xml:space="preserve">Computer Science, Fine Art</w:t>
-      </w:r>
       <w:r>
         <w:rPr>
           <w:rtl w:val="0"/>

</xml_diff>

<commit_message>
new pdf and word
</commit_message>
<xml_diff>
--- a/resume/files/EscobedoJohnResume.docx
+++ b/resume/files/EscobedoJohnResume.docx
@@ -41,16 +41,7 @@
           <w:szCs w:val="24"/>
           <w:rtl w:val="0"/>
         </w:rPr>
-        <w:t xml:space="preserve">S</w:t>
-      </w:r>
-      <w:r>
-        <w:rPr>
-          <w:color w:val="1144aa"/>
-          <w:sz w:val="24"/>
-          <w:szCs w:val="24"/>
-          <w:rtl w:val="0"/>
-        </w:rPr>
-        <w:t xml:space="preserve">QA Test Manager, Test Lead, Test Analyst</w:t>
+        <w:t xml:space="preserve">SQA Test Manager, Test Lead, and Analyst</w:t>
       </w:r>
     </w:p>
     <w:p>
@@ -121,7 +112,7 @@
           <w:szCs w:val="36"/>
         </w:rPr>
       </w:pPr>
-      <w:bookmarkStart w:colFirst="0" w:colLast="0" w:name="_w0xmpd9ebmgy" w:id="0"/>
+      <w:bookmarkStart w:colFirst="0" w:colLast="0" w:name="_px93mofj2fdr" w:id="0"/>
       <w:bookmarkEnd w:id="0"/>
       <w:r>
         <w:rPr>
@@ -161,7 +152,7 @@
           <w:szCs w:val="24"/>
           <w:rtl w:val="0"/>
         </w:rPr>
-        <w:t xml:space="preserve">Agile Testing, Scrum, Waterfall, Regression Testing, Integration Testing, Smoke Testing, Ad-hoc Testing, User Acceptance Testing, Test Planning, Test Case Design, Requirement Traceability Matrix, and CI/CD Testing.</w:t>
+        <w:t xml:space="preserve">Agile Testing, Scrum, Regression Testing, Integration Testing, Smoke Testing, Ad-hoc Testing, SDLC, User Acceptance Testing, Test Planning, Test Case Design, Requirement Traceability Matrix, CI/CD Testing, and Waterfall.</w:t>
       </w:r>
     </w:p>
     <w:p>
@@ -449,8 +440,31 @@
           <w:szCs w:val="36"/>
         </w:rPr>
       </w:pPr>
-      <w:bookmarkStart w:colFirst="0" w:colLast="0" w:name="_kl1j8ng4f35g" w:id="1"/>
+      <w:bookmarkStart w:colFirst="0" w:colLast="0" w:name="_tz16z7z9fapq" w:id="1"/>
       <w:bookmarkEnd w:id="1"/>
+      <w:r>
+        <w:rPr>
+          <w:rtl w:val="0"/>
+        </w:rPr>
+      </w:r>
+    </w:p>
+    <w:p>
+      <w:pPr>
+        <w:pStyle w:val="Heading2"/>
+        <w:keepNext w:val="0"/>
+        <w:keepLines w:val="0"/>
+        <w:spacing w:after="0" w:before="0" w:line="288" w:lineRule="auto"/>
+        <w:ind w:left="-180" w:right="-180" w:firstLine="0"/>
+        <w:jc w:val="center"/>
+        <w:rPr>
+          <w:b w:val="1"/>
+          <w:color w:val="212529"/>
+          <w:sz w:val="36"/>
+          <w:szCs w:val="36"/>
+        </w:rPr>
+      </w:pPr>
+      <w:bookmarkStart w:colFirst="0" w:colLast="0" w:name="_9io8m8cgjexc" w:id="2"/>
+      <w:bookmarkEnd w:id="2"/>
       <w:r>
         <w:rPr>
           <w:b w:val="1"/>
@@ -474,8 +488,8 @@
           <w:color w:val="374ba4"/>
         </w:rPr>
       </w:pPr>
-      <w:bookmarkStart w:colFirst="0" w:colLast="0" w:name="_5q7yhrezgrhl" w:id="2"/>
-      <w:bookmarkEnd w:id="2"/>
+      <w:bookmarkStart w:colFirst="0" w:colLast="0" w:name="_nnwww628xlun" w:id="3"/>
+      <w:bookmarkEnd w:id="3"/>
       <w:hyperlink r:id="rId6">
         <w:r>
           <w:rPr>
@@ -527,7 +541,7 @@
           <w:szCs w:val="19"/>
           <w:rtl w:val="0"/>
         </w:rPr>
-        <w:t xml:space="preserve">2019-03-01 to 2025-06-30</w:t>
+        <w:t xml:space="preserve">03-01-2019 to 06-30-2025</w:t>
       </w:r>
     </w:p>
     <w:p>
@@ -569,8 +583,8 @@
           <w:color w:val="212529"/>
         </w:rPr>
       </w:pPr>
-      <w:bookmarkStart w:colFirst="0" w:colLast="0" w:name="_oc362klwhyyt" w:id="3"/>
-      <w:bookmarkEnd w:id="3"/>
+      <w:bookmarkStart w:colFirst="0" w:colLast="0" w:name="_wljof56v3tv6" w:id="4"/>
+      <w:bookmarkEnd w:id="4"/>
       <w:r>
         <w:rPr>
           <w:color w:val="212529"/>
@@ -583,6 +597,291 @@
       <w:pPr>
         <w:numPr>
           <w:ilvl w:val="0"/>
+          <w:numId w:val="2"/>
+        </w:numPr>
+        <w:spacing w:after="0" w:afterAutospacing="0" w:lineRule="auto"/>
+        <w:ind w:left="360" w:right="-360"/>
+      </w:pPr>
+      <w:r>
+        <w:rPr>
+          <w:color w:val="212529"/>
+          <w:sz w:val="24"/>
+          <w:szCs w:val="24"/>
+          <w:rtl w:val="0"/>
+        </w:rPr>
+        <w:t xml:space="preserve">July 2024 - June 2025</w:t>
+      </w:r>
+    </w:p>
+    <w:p>
+      <w:pPr>
+        <w:numPr>
+          <w:ilvl w:val="0"/>
+          <w:numId w:val="2"/>
+        </w:numPr>
+        <w:spacing w:after="0" w:afterAutospacing="0" w:lineRule="auto"/>
+        <w:ind w:left="360" w:right="-360"/>
+      </w:pPr>
+      <w:r>
+        <w:rPr>
+          <w:color w:val="212529"/>
+          <w:sz w:val="24"/>
+          <w:szCs w:val="24"/>
+          <w:rtl w:val="0"/>
+        </w:rPr>
+        <w:t xml:space="preserve">Customer: VA</w:t>
+      </w:r>
+    </w:p>
+    <w:p>
+      <w:pPr>
+        <w:numPr>
+          <w:ilvl w:val="0"/>
+          <w:numId w:val="2"/>
+        </w:numPr>
+        <w:spacing w:after="0" w:afterAutospacing="0" w:lineRule="auto"/>
+        <w:ind w:left="360" w:right="-360"/>
+      </w:pPr>
+      <w:r>
+        <w:rPr>
+          <w:color w:val="212529"/>
+          <w:sz w:val="24"/>
+          <w:szCs w:val="24"/>
+          <w:rtl w:val="0"/>
+        </w:rPr>
+        <w:t xml:space="preserve">Project: Telehealth Hub (TH)</w:t>
+      </w:r>
+    </w:p>
+    <w:p>
+      <w:pPr>
+        <w:numPr>
+          <w:ilvl w:val="0"/>
+          <w:numId w:val="2"/>
+        </w:numPr>
+        <w:spacing w:after="0" w:afterAutospacing="0" w:lineRule="auto"/>
+        <w:ind w:left="360" w:right="-360"/>
+      </w:pPr>
+      <w:r>
+        <w:rPr>
+          <w:color w:val="212529"/>
+          <w:sz w:val="24"/>
+          <w:szCs w:val="24"/>
+          <w:rtl w:val="0"/>
+        </w:rPr>
+        <w:t xml:space="preserve">Role: Lead Test Engineer</w:t>
+      </w:r>
+    </w:p>
+    <w:p>
+      <w:pPr>
+        <w:numPr>
+          <w:ilvl w:val="0"/>
+          <w:numId w:val="2"/>
+        </w:numPr>
+        <w:spacing w:after="0" w:afterAutospacing="0" w:lineRule="auto"/>
+        <w:ind w:left="360" w:right="-360"/>
+      </w:pPr>
+      <w:r>
+        <w:rPr>
+          <w:color w:val="212529"/>
+          <w:sz w:val="24"/>
+          <w:szCs w:val="24"/>
+          <w:rtl w:val="0"/>
+        </w:rPr>
+        <w:t xml:space="preserve">Built initial test plan for MVP.</w:t>
+      </w:r>
+    </w:p>
+    <w:p>
+      <w:pPr>
+        <w:numPr>
+          <w:ilvl w:val="0"/>
+          <w:numId w:val="2"/>
+        </w:numPr>
+        <w:spacing w:after="0" w:afterAutospacing="0" w:lineRule="auto"/>
+        <w:ind w:left="360" w:right="-360"/>
+      </w:pPr>
+      <w:r>
+        <w:rPr>
+          <w:color w:val="212529"/>
+          <w:sz w:val="24"/>
+          <w:szCs w:val="24"/>
+          <w:rtl w:val="0"/>
+        </w:rPr>
+        <w:t xml:space="preserve">Standardized and communicated testing SOP.</w:t>
+      </w:r>
+    </w:p>
+    <w:p>
+      <w:pPr>
+        <w:numPr>
+          <w:ilvl w:val="0"/>
+          <w:numId w:val="2"/>
+        </w:numPr>
+        <w:spacing w:after="0" w:afterAutospacing="0" w:lineRule="auto"/>
+        <w:ind w:left="360" w:right="-360"/>
+      </w:pPr>
+      <w:r>
+        <w:rPr>
+          <w:color w:val="212529"/>
+          <w:sz w:val="24"/>
+          <w:szCs w:val="24"/>
+          <w:rtl w:val="0"/>
+        </w:rPr>
+        <w:t xml:space="preserve">Created test framework for User Acceptance Testing teams.</w:t>
+      </w:r>
+    </w:p>
+    <w:p>
+      <w:pPr>
+        <w:numPr>
+          <w:ilvl w:val="0"/>
+          <w:numId w:val="2"/>
+        </w:numPr>
+        <w:spacing w:after="0" w:afterAutospacing="0" w:lineRule="auto"/>
+        <w:ind w:left="360" w:right="-360"/>
+      </w:pPr>
+      <w:r>
+        <w:rPr>
+          <w:color w:val="212529"/>
+          <w:sz w:val="24"/>
+          <w:szCs w:val="24"/>
+          <w:rtl w:val="0"/>
+        </w:rPr>
+        <w:t xml:space="preserve">Championed Agile methods to replace Waterfall tendencies.</w:t>
+      </w:r>
+    </w:p>
+    <w:p>
+      <w:pPr>
+        <w:numPr>
+          <w:ilvl w:val="0"/>
+          <w:numId w:val="9"/>
+        </w:numPr>
+        <w:spacing w:after="0" w:afterAutospacing="0" w:lineRule="auto"/>
+        <w:ind w:left="360" w:right="-360"/>
+      </w:pPr>
+      <w:r>
+        <w:rPr>
+          <w:color w:val="212529"/>
+          <w:sz w:val="24"/>
+          <w:szCs w:val="24"/>
+          <w:rtl w:val="0"/>
+        </w:rPr>
+        <w:t xml:space="preserve">July 2023 - July 2024</w:t>
+      </w:r>
+    </w:p>
+    <w:p>
+      <w:pPr>
+        <w:numPr>
+          <w:ilvl w:val="0"/>
+          <w:numId w:val="9"/>
+        </w:numPr>
+        <w:spacing w:after="0" w:afterAutospacing="0" w:lineRule="auto"/>
+        <w:ind w:left="360" w:right="-360"/>
+      </w:pPr>
+      <w:r>
+        <w:rPr>
+          <w:color w:val="212529"/>
+          <w:sz w:val="24"/>
+          <w:szCs w:val="24"/>
+          <w:rtl w:val="0"/>
+        </w:rPr>
+        <w:t xml:space="preserve">Customer: VA</w:t>
+      </w:r>
+    </w:p>
+    <w:p>
+      <w:pPr>
+        <w:numPr>
+          <w:ilvl w:val="0"/>
+          <w:numId w:val="9"/>
+        </w:numPr>
+        <w:spacing w:after="0" w:afterAutospacing="0" w:lineRule="auto"/>
+        <w:ind w:left="360" w:right="-360"/>
+      </w:pPr>
+      <w:r>
+        <w:rPr>
+          <w:color w:val="212529"/>
+          <w:sz w:val="24"/>
+          <w:szCs w:val="24"/>
+          <w:rtl w:val="0"/>
+        </w:rPr>
+        <w:t xml:space="preserve">Project: Advanced Medical Platform (AMPL)</w:t>
+      </w:r>
+    </w:p>
+    <w:p>
+      <w:pPr>
+        <w:numPr>
+          <w:ilvl w:val="0"/>
+          <w:numId w:val="9"/>
+        </w:numPr>
+        <w:spacing w:after="0" w:afterAutospacing="0" w:lineRule="auto"/>
+        <w:ind w:left="360" w:right="-360"/>
+      </w:pPr>
+      <w:r>
+        <w:rPr>
+          <w:color w:val="212529"/>
+          <w:sz w:val="24"/>
+          <w:szCs w:val="24"/>
+          <w:rtl w:val="0"/>
+        </w:rPr>
+        <w:t xml:space="preserve">Role: Test Engineer</w:t>
+      </w:r>
+    </w:p>
+    <w:p>
+      <w:pPr>
+        <w:numPr>
+          <w:ilvl w:val="0"/>
+          <w:numId w:val="9"/>
+        </w:numPr>
+        <w:spacing w:after="0" w:afterAutospacing="0" w:lineRule="auto"/>
+        <w:ind w:left="360" w:right="-360"/>
+      </w:pPr>
+      <w:r>
+        <w:rPr>
+          <w:color w:val="212529"/>
+          <w:sz w:val="24"/>
+          <w:szCs w:val="24"/>
+          <w:rtl w:val="0"/>
+        </w:rPr>
+        <w:t xml:space="preserve">Tested flagship software (AMPL) builds.</w:t>
+      </w:r>
+    </w:p>
+    <w:p>
+      <w:pPr>
+        <w:numPr>
+          <w:ilvl w:val="0"/>
+          <w:numId w:val="9"/>
+        </w:numPr>
+        <w:spacing w:after="0" w:afterAutospacing="0" w:lineRule="auto"/>
+        <w:ind w:left="360" w:right="-360"/>
+      </w:pPr>
+      <w:r>
+        <w:rPr>
+          <w:color w:val="212529"/>
+          <w:sz w:val="24"/>
+          <w:szCs w:val="24"/>
+          <w:rtl w:val="0"/>
+        </w:rPr>
+        <w:t xml:space="preserve">Created data in MUMPS command line interface tool.</w:t>
+      </w:r>
+    </w:p>
+    <w:p>
+      <w:pPr>
+        <w:numPr>
+          <w:ilvl w:val="0"/>
+          <w:numId w:val="9"/>
+        </w:numPr>
+        <w:spacing w:after="0" w:afterAutospacing="0" w:lineRule="auto"/>
+        <w:ind w:left="360" w:right="-360"/>
+      </w:pPr>
+      <w:r>
+        <w:rPr>
+          <w:color w:val="212529"/>
+          <w:sz w:val="24"/>
+          <w:szCs w:val="24"/>
+          <w:rtl w:val="0"/>
+        </w:rPr>
+        <w:t xml:space="preserve">Extensive 508 testing using JAWS.</w:t>
+      </w:r>
+    </w:p>
+    <w:p>
+      <w:pPr>
+        <w:numPr>
+          <w:ilvl w:val="0"/>
           <w:numId w:val="14"/>
         </w:numPr>
         <w:spacing w:after="0" w:afterAutospacing="0" w:lineRule="auto"/>
@@ -595,7 +894,7 @@
           <w:szCs w:val="24"/>
           <w:rtl w:val="0"/>
         </w:rPr>
-        <w:t xml:space="preserve">July 2024 - Present</w:t>
+        <w:t xml:space="preserve">February 2021 - June 2023</w:t>
       </w:r>
     </w:p>
     <w:p>
@@ -633,7 +932,7 @@
           <w:szCs w:val="24"/>
           <w:rtl w:val="0"/>
         </w:rPr>
-        <w:t xml:space="preserve">Project: Telehealth Hub (TH)</w:t>
+        <w:t xml:space="preserve">Project: HI&amp;M VIRP (Veterans Integrated Registries Platform)</w:t>
       </w:r>
     </w:p>
     <w:p>
@@ -652,7 +951,7 @@
           <w:szCs w:val="24"/>
           <w:rtl w:val="0"/>
         </w:rPr>
-        <w:t xml:space="preserve">Role: Lead Test Engineer</w:t>
+        <w:t xml:space="preserve">Role: Test Engineer</w:t>
       </w:r>
     </w:p>
     <w:p>
@@ -671,7 +970,7 @@
           <w:szCs w:val="24"/>
           <w:rtl w:val="0"/>
         </w:rPr>
-        <w:t xml:space="preserve">Built initial test plan for MVP.</w:t>
+        <w:t xml:space="preserve">Ensured Requirement Traceability Matrix was intact and ran regression on existing features.</w:t>
       </w:r>
     </w:p>
     <w:p>
@@ -690,7 +989,7 @@
           <w:szCs w:val="24"/>
           <w:rtl w:val="0"/>
         </w:rPr>
-        <w:t xml:space="preserve">Standardized and communicated testing SOP.</w:t>
+        <w:t xml:space="preserve">Became SME of the Traumatic Brain Injury portion of VIRP.</w:t>
       </w:r>
     </w:p>
     <w:p>
@@ -709,7 +1008,7 @@
           <w:szCs w:val="24"/>
           <w:rtl w:val="0"/>
         </w:rPr>
-        <w:t xml:space="preserve">Created test framework for User Acceptance Testing teams.</w:t>
+        <w:t xml:space="preserve">Created, expanded, and maintained a library of regression tests.</w:t>
       </w:r>
     </w:p>
     <w:p>
@@ -728,33 +1027,33 @@
           <w:szCs w:val="24"/>
           <w:rtl w:val="0"/>
         </w:rPr>
-        <w:t xml:space="preserve">Championed Agile methods to replace Waterfall tendencies.</w:t>
-      </w:r>
-    </w:p>
-    <w:p>
-      <w:pPr>
-        <w:numPr>
-          <w:ilvl w:val="0"/>
-          <w:numId w:val="1"/>
-        </w:numPr>
-        <w:spacing w:after="0" w:afterAutospacing="0" w:lineRule="auto"/>
-        <w:ind w:left="360" w:right="-360"/>
-      </w:pPr>
-      <w:r>
-        <w:rPr>
-          <w:color w:val="212529"/>
-          <w:sz w:val="24"/>
-          <w:szCs w:val="24"/>
-          <w:rtl w:val="0"/>
-        </w:rPr>
-        <w:t xml:space="preserve">July 2023 - July 2024</w:t>
-      </w:r>
-    </w:p>
-    <w:p>
-      <w:pPr>
-        <w:numPr>
-          <w:ilvl w:val="0"/>
-          <w:numId w:val="1"/>
+        <w:t xml:space="preserve">Documented and developed standard operating procedures for testing.</w:t>
+      </w:r>
+    </w:p>
+    <w:p>
+      <w:pPr>
+        <w:numPr>
+          <w:ilvl w:val="0"/>
+          <w:numId w:val="4"/>
+        </w:numPr>
+        <w:spacing w:after="0" w:afterAutospacing="0" w:lineRule="auto"/>
+        <w:ind w:left="360" w:right="-360"/>
+      </w:pPr>
+      <w:r>
+        <w:rPr>
+          <w:color w:val="212529"/>
+          <w:sz w:val="24"/>
+          <w:szCs w:val="24"/>
+          <w:rtl w:val="0"/>
+        </w:rPr>
+        <w:t xml:space="preserve">March 2019 - February 2021</w:t>
+      </w:r>
+    </w:p>
+    <w:p>
+      <w:pPr>
+        <w:numPr>
+          <w:ilvl w:val="0"/>
+          <w:numId w:val="4"/>
         </w:numPr>
         <w:spacing w:after="0" w:afterAutospacing="0" w:lineRule="auto"/>
         <w:ind w:left="360" w:right="-360"/>
@@ -773,26 +1072,26 @@
       <w:pPr>
         <w:numPr>
           <w:ilvl w:val="0"/>
-          <w:numId w:val="1"/>
-        </w:numPr>
-        <w:spacing w:after="0" w:afterAutospacing="0" w:lineRule="auto"/>
-        <w:ind w:left="360" w:right="-360"/>
-      </w:pPr>
-      <w:r>
-        <w:rPr>
-          <w:color w:val="212529"/>
-          <w:sz w:val="24"/>
-          <w:szCs w:val="24"/>
-          <w:rtl w:val="0"/>
-        </w:rPr>
-        <w:t xml:space="preserve">Project: Advanced Medical Platform (AMPL)</w:t>
-      </w:r>
-    </w:p>
-    <w:p>
-      <w:pPr>
-        <w:numPr>
-          <w:ilvl w:val="0"/>
-          <w:numId w:val="1"/>
+          <w:numId w:val="4"/>
+        </w:numPr>
+        <w:spacing w:after="0" w:afterAutospacing="0" w:lineRule="auto"/>
+        <w:ind w:left="360" w:right="-360"/>
+      </w:pPr>
+      <w:r>
+        <w:rPr>
+          <w:color w:val="212529"/>
+          <w:sz w:val="24"/>
+          <w:szCs w:val="24"/>
+          <w:rtl w:val="0"/>
+        </w:rPr>
+        <w:t xml:space="preserve">Project: Home Loan Guarantee (LGY)</w:t>
+      </w:r>
+    </w:p>
+    <w:p>
+      <w:pPr>
+        <w:numPr>
+          <w:ilvl w:val="0"/>
+          <w:numId w:val="4"/>
         </w:numPr>
         <w:spacing w:after="0" w:afterAutospacing="0" w:lineRule="auto"/>
         <w:ind w:left="360" w:right="-360"/>
@@ -811,292 +1110,7 @@
       <w:pPr>
         <w:numPr>
           <w:ilvl w:val="0"/>
-          <w:numId w:val="1"/>
-        </w:numPr>
-        <w:spacing w:after="0" w:afterAutospacing="0" w:lineRule="auto"/>
-        <w:ind w:left="360" w:right="-360"/>
-      </w:pPr>
-      <w:r>
-        <w:rPr>
-          <w:color w:val="212529"/>
-          <w:sz w:val="24"/>
-          <w:szCs w:val="24"/>
-          <w:rtl w:val="0"/>
-        </w:rPr>
-        <w:t xml:space="preserve">Tested flagship software (AMPL) builds.</w:t>
-      </w:r>
-    </w:p>
-    <w:p>
-      <w:pPr>
-        <w:numPr>
-          <w:ilvl w:val="0"/>
-          <w:numId w:val="1"/>
-        </w:numPr>
-        <w:spacing w:after="0" w:afterAutospacing="0" w:lineRule="auto"/>
-        <w:ind w:left="360" w:right="-360"/>
-      </w:pPr>
-      <w:r>
-        <w:rPr>
-          <w:color w:val="212529"/>
-          <w:sz w:val="24"/>
-          <w:szCs w:val="24"/>
-          <w:rtl w:val="0"/>
-        </w:rPr>
-        <w:t xml:space="preserve">Created data in MUMPS command line interface tool.</w:t>
-      </w:r>
-    </w:p>
-    <w:p>
-      <w:pPr>
-        <w:numPr>
-          <w:ilvl w:val="0"/>
-          <w:numId w:val="1"/>
-        </w:numPr>
-        <w:spacing w:after="0" w:afterAutospacing="0" w:lineRule="auto"/>
-        <w:ind w:left="360" w:right="-360"/>
-      </w:pPr>
-      <w:r>
-        <w:rPr>
-          <w:color w:val="212529"/>
-          <w:sz w:val="24"/>
-          <w:szCs w:val="24"/>
-          <w:rtl w:val="0"/>
-        </w:rPr>
-        <w:t xml:space="preserve">Extensive 508 testing using JAWS.</w:t>
-      </w:r>
-    </w:p>
-    <w:p>
-      <w:pPr>
-        <w:numPr>
-          <w:ilvl w:val="0"/>
-          <w:numId w:val="7"/>
-        </w:numPr>
-        <w:spacing w:after="0" w:afterAutospacing="0" w:lineRule="auto"/>
-        <w:ind w:left="360" w:right="-360"/>
-      </w:pPr>
-      <w:r>
-        <w:rPr>
-          <w:color w:val="212529"/>
-          <w:sz w:val="24"/>
-          <w:szCs w:val="24"/>
-          <w:rtl w:val="0"/>
-        </w:rPr>
-        <w:t xml:space="preserve">February 2021 - June 2023</w:t>
-      </w:r>
-    </w:p>
-    <w:p>
-      <w:pPr>
-        <w:numPr>
-          <w:ilvl w:val="0"/>
-          <w:numId w:val="7"/>
-        </w:numPr>
-        <w:spacing w:after="0" w:afterAutospacing="0" w:lineRule="auto"/>
-        <w:ind w:left="360" w:right="-360"/>
-      </w:pPr>
-      <w:r>
-        <w:rPr>
-          <w:color w:val="212529"/>
-          <w:sz w:val="24"/>
-          <w:szCs w:val="24"/>
-          <w:rtl w:val="0"/>
-        </w:rPr>
-        <w:t xml:space="preserve">Customer: VA</w:t>
-      </w:r>
-    </w:p>
-    <w:p>
-      <w:pPr>
-        <w:numPr>
-          <w:ilvl w:val="0"/>
-          <w:numId w:val="7"/>
-        </w:numPr>
-        <w:spacing w:after="0" w:afterAutospacing="0" w:lineRule="auto"/>
-        <w:ind w:left="360" w:right="-360"/>
-      </w:pPr>
-      <w:r>
-        <w:rPr>
-          <w:color w:val="212529"/>
-          <w:sz w:val="24"/>
-          <w:szCs w:val="24"/>
-          <w:rtl w:val="0"/>
-        </w:rPr>
-        <w:t xml:space="preserve">Project: HI&amp;M VIRP (Veterans Integrated Registries Platform)</w:t>
-      </w:r>
-    </w:p>
-    <w:p>
-      <w:pPr>
-        <w:numPr>
-          <w:ilvl w:val="0"/>
-          <w:numId w:val="7"/>
-        </w:numPr>
-        <w:spacing w:after="0" w:afterAutospacing="0" w:lineRule="auto"/>
-        <w:ind w:left="360" w:right="-360"/>
-      </w:pPr>
-      <w:r>
-        <w:rPr>
-          <w:color w:val="212529"/>
-          <w:sz w:val="24"/>
-          <w:szCs w:val="24"/>
-          <w:rtl w:val="0"/>
-        </w:rPr>
-        <w:t xml:space="preserve">Role: Test Engineer</w:t>
-      </w:r>
-    </w:p>
-    <w:p>
-      <w:pPr>
-        <w:numPr>
-          <w:ilvl w:val="0"/>
-          <w:numId w:val="7"/>
-        </w:numPr>
-        <w:spacing w:after="0" w:afterAutospacing="0" w:lineRule="auto"/>
-        <w:ind w:left="360" w:right="-360"/>
-      </w:pPr>
-      <w:r>
-        <w:rPr>
-          <w:color w:val="212529"/>
-          <w:sz w:val="24"/>
-          <w:szCs w:val="24"/>
-          <w:rtl w:val="0"/>
-        </w:rPr>
-        <w:t xml:space="preserve">Ensured Requirement Traceability Matrix was intact and ran regression on existing features.</w:t>
-      </w:r>
-    </w:p>
-    <w:p>
-      <w:pPr>
-        <w:numPr>
-          <w:ilvl w:val="0"/>
-          <w:numId w:val="7"/>
-        </w:numPr>
-        <w:spacing w:after="0" w:afterAutospacing="0" w:lineRule="auto"/>
-        <w:ind w:left="360" w:right="-360"/>
-      </w:pPr>
-      <w:r>
-        <w:rPr>
-          <w:color w:val="212529"/>
-          <w:sz w:val="24"/>
-          <w:szCs w:val="24"/>
-          <w:rtl w:val="0"/>
-        </w:rPr>
-        <w:t xml:space="preserve">Became SME of the Traumatic Brain Injury portion of VIRP.</w:t>
-      </w:r>
-    </w:p>
-    <w:p>
-      <w:pPr>
-        <w:numPr>
-          <w:ilvl w:val="0"/>
-          <w:numId w:val="7"/>
-        </w:numPr>
-        <w:spacing w:after="0" w:afterAutospacing="0" w:lineRule="auto"/>
-        <w:ind w:left="360" w:right="-360"/>
-      </w:pPr>
-      <w:r>
-        <w:rPr>
-          <w:color w:val="212529"/>
-          <w:sz w:val="24"/>
-          <w:szCs w:val="24"/>
-          <w:rtl w:val="0"/>
-        </w:rPr>
-        <w:t xml:space="preserve">Created, expanded, and maintained a library of regression tests.</w:t>
-      </w:r>
-    </w:p>
-    <w:p>
-      <w:pPr>
-        <w:numPr>
-          <w:ilvl w:val="0"/>
-          <w:numId w:val="7"/>
-        </w:numPr>
-        <w:spacing w:after="0" w:afterAutospacing="0" w:lineRule="auto"/>
-        <w:ind w:left="360" w:right="-360"/>
-      </w:pPr>
-      <w:r>
-        <w:rPr>
-          <w:color w:val="212529"/>
-          <w:sz w:val="24"/>
-          <w:szCs w:val="24"/>
-          <w:rtl w:val="0"/>
-        </w:rPr>
-        <w:t xml:space="preserve">Documented and developed standard operating procedures for testing.</w:t>
-      </w:r>
-    </w:p>
-    <w:p>
-      <w:pPr>
-        <w:numPr>
-          <w:ilvl w:val="0"/>
-          <w:numId w:val="11"/>
-        </w:numPr>
-        <w:spacing w:after="0" w:afterAutospacing="0" w:lineRule="auto"/>
-        <w:ind w:left="360" w:right="-360"/>
-      </w:pPr>
-      <w:r>
-        <w:rPr>
-          <w:color w:val="212529"/>
-          <w:sz w:val="24"/>
-          <w:szCs w:val="24"/>
-          <w:rtl w:val="0"/>
-        </w:rPr>
-        <w:t xml:space="preserve">March 2019 - February 2021</w:t>
-      </w:r>
-    </w:p>
-    <w:p>
-      <w:pPr>
-        <w:numPr>
-          <w:ilvl w:val="0"/>
-          <w:numId w:val="11"/>
-        </w:numPr>
-        <w:spacing w:after="0" w:afterAutospacing="0" w:lineRule="auto"/>
-        <w:ind w:left="360" w:right="-360"/>
-      </w:pPr>
-      <w:r>
-        <w:rPr>
-          <w:color w:val="212529"/>
-          <w:sz w:val="24"/>
-          <w:szCs w:val="24"/>
-          <w:rtl w:val="0"/>
-        </w:rPr>
-        <w:t xml:space="preserve">Customer: VA</w:t>
-      </w:r>
-    </w:p>
-    <w:p>
-      <w:pPr>
-        <w:numPr>
-          <w:ilvl w:val="0"/>
-          <w:numId w:val="11"/>
-        </w:numPr>
-        <w:spacing w:after="0" w:afterAutospacing="0" w:lineRule="auto"/>
-        <w:ind w:left="360" w:right="-360"/>
-      </w:pPr>
-      <w:r>
-        <w:rPr>
-          <w:color w:val="212529"/>
-          <w:sz w:val="24"/>
-          <w:szCs w:val="24"/>
-          <w:rtl w:val="0"/>
-        </w:rPr>
-        <w:t xml:space="preserve">Project: Home Loan Guarantee (LGY)</w:t>
-      </w:r>
-    </w:p>
-    <w:p>
-      <w:pPr>
-        <w:numPr>
-          <w:ilvl w:val="0"/>
-          <w:numId w:val="11"/>
-        </w:numPr>
-        <w:spacing w:after="0" w:afterAutospacing="0" w:lineRule="auto"/>
-        <w:ind w:left="360" w:right="-360"/>
-      </w:pPr>
-      <w:r>
-        <w:rPr>
-          <w:color w:val="212529"/>
-          <w:sz w:val="24"/>
-          <w:szCs w:val="24"/>
-          <w:rtl w:val="0"/>
-        </w:rPr>
-        <w:t xml:space="preserve">Role: Test Engineer</w:t>
-      </w:r>
-    </w:p>
-    <w:p>
-      <w:pPr>
-        <w:numPr>
-          <w:ilvl w:val="0"/>
-          <w:numId w:val="11"/>
+          <w:numId w:val="4"/>
         </w:numPr>
         <w:spacing w:after="0" w:afterAutospacing="0" w:lineRule="auto"/>
         <w:ind w:left="360" w:right="-360"/>
@@ -1115,7 +1129,7 @@
       <w:pPr>
         <w:numPr>
           <w:ilvl w:val="0"/>
-          <w:numId w:val="11"/>
+          <w:numId w:val="4"/>
         </w:numPr>
         <w:spacing w:after="0" w:afterAutospacing="0" w:lineRule="auto"/>
         <w:ind w:left="360" w:right="-360"/>
@@ -1134,7 +1148,7 @@
       <w:pPr>
         <w:numPr>
           <w:ilvl w:val="0"/>
-          <w:numId w:val="11"/>
+          <w:numId w:val="4"/>
         </w:numPr>
         <w:spacing w:after="0" w:afterAutospacing="0" w:lineRule="auto"/>
         <w:ind w:left="360" w:right="-360"/>
@@ -1153,7 +1167,7 @@
       <w:pPr>
         <w:numPr>
           <w:ilvl w:val="0"/>
-          <w:numId w:val="11"/>
+          <w:numId w:val="4"/>
         </w:numPr>
         <w:spacing w:after="240" w:lineRule="auto"/>
         <w:ind w:left="360" w:right="-360"/>
@@ -1180,8 +1194,8 @@
           <w:color w:val="374ba4"/>
         </w:rPr>
       </w:pPr>
-      <w:bookmarkStart w:colFirst="0" w:colLast="0" w:name="_ck2vzcvvokwy" w:id="4"/>
-      <w:bookmarkEnd w:id="4"/>
+      <w:bookmarkStart w:colFirst="0" w:colLast="0" w:name="_7uh3gdamdh66" w:id="5"/>
+      <w:bookmarkEnd w:id="5"/>
       <w:hyperlink r:id="rId7">
         <w:r>
           <w:rPr>
@@ -1233,7 +1247,7 @@
           <w:szCs w:val="19"/>
           <w:rtl w:val="0"/>
         </w:rPr>
-        <w:t xml:space="preserve">2018-06-01 to 2018-10-01</w:t>
+        <w:t xml:space="preserve">06-05-2018 to 10-01-2018</w:t>
       </w:r>
     </w:p>
     <w:p>
@@ -1275,8 +1289,8 @@
           <w:color w:val="212529"/>
         </w:rPr>
       </w:pPr>
-      <w:bookmarkStart w:colFirst="0" w:colLast="0" w:name="_ks1jgchko2st" w:id="5"/>
-      <w:bookmarkEnd w:id="5"/>
+      <w:bookmarkStart w:colFirst="0" w:colLast="0" w:name="_8j9nqw5dxy07" w:id="6"/>
+      <w:bookmarkEnd w:id="6"/>
       <w:r>
         <w:rPr>
           <w:color w:val="212529"/>
@@ -1289,7 +1303,7 @@
       <w:pPr>
         <w:numPr>
           <w:ilvl w:val="0"/>
-          <w:numId w:val="3"/>
+          <w:numId w:val="10"/>
         </w:numPr>
         <w:spacing w:after="0" w:afterAutospacing="0" w:lineRule="auto"/>
         <w:ind w:left="360" w:right="-360"/>
@@ -1308,7 +1322,7 @@
       <w:pPr>
         <w:numPr>
           <w:ilvl w:val="0"/>
-          <w:numId w:val="3"/>
+          <w:numId w:val="10"/>
         </w:numPr>
         <w:spacing w:after="0" w:afterAutospacing="0" w:lineRule="auto"/>
         <w:ind w:left="360" w:right="-360"/>
@@ -1327,7 +1341,7 @@
       <w:pPr>
         <w:numPr>
           <w:ilvl w:val="0"/>
-          <w:numId w:val="3"/>
+          <w:numId w:val="10"/>
         </w:numPr>
         <w:spacing w:after="0" w:afterAutospacing="0" w:lineRule="auto"/>
         <w:ind w:left="360" w:right="-360"/>
@@ -1346,7 +1360,7 @@
       <w:pPr>
         <w:numPr>
           <w:ilvl w:val="0"/>
-          <w:numId w:val="3"/>
+          <w:numId w:val="10"/>
         </w:numPr>
         <w:spacing w:after="0" w:afterAutospacing="0" w:lineRule="auto"/>
         <w:ind w:left="360" w:right="-360"/>
@@ -1365,7 +1379,7 @@
       <w:pPr>
         <w:numPr>
           <w:ilvl w:val="0"/>
-          <w:numId w:val="3"/>
+          <w:numId w:val="10"/>
         </w:numPr>
         <w:spacing w:after="0" w:afterAutospacing="0" w:lineRule="auto"/>
         <w:ind w:left="360" w:right="-360"/>
@@ -1384,7 +1398,7 @@
       <w:pPr>
         <w:numPr>
           <w:ilvl w:val="0"/>
-          <w:numId w:val="3"/>
+          <w:numId w:val="10"/>
         </w:numPr>
         <w:spacing w:after="240" w:lineRule="auto"/>
         <w:ind w:left="360" w:right="-360"/>
@@ -1411,8 +1425,8 @@
           <w:color w:val="374ba4"/>
         </w:rPr>
       </w:pPr>
-      <w:bookmarkStart w:colFirst="0" w:colLast="0" w:name="_eq8ewn0dcne" w:id="6"/>
-      <w:bookmarkEnd w:id="6"/>
+      <w:bookmarkStart w:colFirst="0" w:colLast="0" w:name="_ef08h9b1r57q" w:id="7"/>
+      <w:bookmarkEnd w:id="7"/>
       <w:hyperlink r:id="rId8">
         <w:r>
           <w:rPr>
@@ -1464,7 +1478,7 @@
           <w:szCs w:val="19"/>
           <w:rtl w:val="0"/>
         </w:rPr>
-        <w:t xml:space="preserve">2017-07-01 to 2018-06-01</w:t>
+        <w:t xml:space="preserve">07-17-2017 to 06-01-2018</w:t>
       </w:r>
     </w:p>
     <w:p>
@@ -1506,8 +1520,8 @@
           <w:color w:val="212529"/>
         </w:rPr>
       </w:pPr>
-      <w:bookmarkStart w:colFirst="0" w:colLast="0" w:name="_b1a35ql85i6t" w:id="7"/>
-      <w:bookmarkEnd w:id="7"/>
+      <w:bookmarkStart w:colFirst="0" w:colLast="0" w:name="_w0yyv39ourb8" w:id="8"/>
+      <w:bookmarkEnd w:id="8"/>
       <w:r>
         <w:rPr>
           <w:color w:val="212529"/>
@@ -1520,7 +1534,7 @@
       <w:pPr>
         <w:numPr>
           <w:ilvl w:val="0"/>
-          <w:numId w:val="15"/>
+          <w:numId w:val="11"/>
         </w:numPr>
         <w:spacing w:after="0" w:afterAutospacing="0" w:lineRule="auto"/>
         <w:ind w:left="360" w:right="-360"/>
@@ -1539,7 +1553,7 @@
       <w:pPr>
         <w:numPr>
           <w:ilvl w:val="0"/>
-          <w:numId w:val="15"/>
+          <w:numId w:val="11"/>
         </w:numPr>
         <w:spacing w:after="0" w:afterAutospacing="0" w:lineRule="auto"/>
         <w:ind w:left="360" w:right="-360"/>
@@ -1558,7 +1572,7 @@
       <w:pPr>
         <w:numPr>
           <w:ilvl w:val="0"/>
-          <w:numId w:val="15"/>
+          <w:numId w:val="11"/>
         </w:numPr>
         <w:spacing w:after="0" w:afterAutospacing="0" w:lineRule="auto"/>
         <w:ind w:left="360" w:right="-360"/>
@@ -1577,7 +1591,7 @@
       <w:pPr>
         <w:numPr>
           <w:ilvl w:val="0"/>
-          <w:numId w:val="15"/>
+          <w:numId w:val="11"/>
         </w:numPr>
         <w:spacing w:after="0" w:afterAutospacing="0" w:lineRule="auto"/>
         <w:ind w:left="360" w:right="-360"/>
@@ -1596,7 +1610,7 @@
       <w:pPr>
         <w:numPr>
           <w:ilvl w:val="0"/>
-          <w:numId w:val="15"/>
+          <w:numId w:val="11"/>
         </w:numPr>
         <w:spacing w:after="0" w:afterAutospacing="0" w:lineRule="auto"/>
         <w:ind w:left="360" w:right="-360"/>
@@ -1615,7 +1629,7 @@
       <w:pPr>
         <w:numPr>
           <w:ilvl w:val="0"/>
-          <w:numId w:val="15"/>
+          <w:numId w:val="11"/>
         </w:numPr>
         <w:spacing w:after="0" w:afterAutospacing="0" w:lineRule="auto"/>
         <w:ind w:left="360" w:right="-360"/>
@@ -1634,7 +1648,7 @@
       <w:pPr>
         <w:numPr>
           <w:ilvl w:val="0"/>
-          <w:numId w:val="15"/>
+          <w:numId w:val="11"/>
         </w:numPr>
         <w:spacing w:after="0" w:afterAutospacing="0" w:lineRule="auto"/>
         <w:ind w:left="360" w:right="-360"/>
@@ -1653,7 +1667,7 @@
       <w:pPr>
         <w:numPr>
           <w:ilvl w:val="0"/>
-          <w:numId w:val="15"/>
+          <w:numId w:val="11"/>
         </w:numPr>
         <w:spacing w:after="240" w:lineRule="auto"/>
         <w:ind w:left="360" w:right="-360"/>
@@ -1680,8 +1694,8 @@
           <w:color w:val="374ba4"/>
         </w:rPr>
       </w:pPr>
-      <w:bookmarkStart w:colFirst="0" w:colLast="0" w:name="_5gd75am9f858" w:id="8"/>
-      <w:bookmarkEnd w:id="8"/>
+      <w:bookmarkStart w:colFirst="0" w:colLast="0" w:name="_8ziwe888uqss" w:id="9"/>
+      <w:bookmarkEnd w:id="9"/>
       <w:hyperlink r:id="rId9">
         <w:r>
           <w:rPr>
@@ -1733,7 +1747,7 @@
           <w:szCs w:val="19"/>
           <w:rtl w:val="0"/>
         </w:rPr>
-        <w:t xml:space="preserve">2015-05-01 to 2017-05-01</w:t>
+        <w:t xml:space="preserve">05-15-2015 to 05-19-2017</w:t>
       </w:r>
     </w:p>
     <w:p>
@@ -1775,8 +1789,8 @@
           <w:color w:val="212529"/>
         </w:rPr>
       </w:pPr>
-      <w:bookmarkStart w:colFirst="0" w:colLast="0" w:name="_qkup4focd2" w:id="9"/>
-      <w:bookmarkEnd w:id="9"/>
+      <w:bookmarkStart w:colFirst="0" w:colLast="0" w:name="_682wyu9jy0zj" w:id="10"/>
+      <w:bookmarkEnd w:id="10"/>
       <w:r>
         <w:rPr>
           <w:color w:val="212529"/>
@@ -1789,7 +1803,7 @@
       <w:pPr>
         <w:numPr>
           <w:ilvl w:val="0"/>
-          <w:numId w:val="12"/>
+          <w:numId w:val="15"/>
         </w:numPr>
         <w:spacing w:after="0" w:afterAutospacing="0" w:lineRule="auto"/>
         <w:ind w:left="360" w:right="-360"/>
@@ -1808,7 +1822,7 @@
       <w:pPr>
         <w:numPr>
           <w:ilvl w:val="0"/>
-          <w:numId w:val="12"/>
+          <w:numId w:val="15"/>
         </w:numPr>
         <w:spacing w:after="0" w:afterAutospacing="0" w:lineRule="auto"/>
         <w:ind w:left="360" w:right="-360"/>
@@ -1827,7 +1841,7 @@
       <w:pPr>
         <w:numPr>
           <w:ilvl w:val="0"/>
-          <w:numId w:val="12"/>
+          <w:numId w:val="15"/>
         </w:numPr>
         <w:spacing w:after="0" w:afterAutospacing="0" w:lineRule="auto"/>
         <w:ind w:left="360" w:right="-360"/>
@@ -1846,7 +1860,7 @@
       <w:pPr>
         <w:numPr>
           <w:ilvl w:val="0"/>
-          <w:numId w:val="12"/>
+          <w:numId w:val="15"/>
         </w:numPr>
         <w:spacing w:after="0" w:afterAutospacing="0" w:lineRule="auto"/>
         <w:ind w:left="360" w:right="-360"/>
@@ -1865,7 +1879,7 @@
       <w:pPr>
         <w:numPr>
           <w:ilvl w:val="0"/>
-          <w:numId w:val="12"/>
+          <w:numId w:val="15"/>
         </w:numPr>
         <w:spacing w:after="0" w:afterAutospacing="0" w:lineRule="auto"/>
         <w:ind w:left="360" w:right="-360"/>
@@ -1884,7 +1898,7 @@
       <w:pPr>
         <w:numPr>
           <w:ilvl w:val="0"/>
-          <w:numId w:val="12"/>
+          <w:numId w:val="15"/>
         </w:numPr>
         <w:spacing w:after="0" w:afterAutospacing="0" w:lineRule="auto"/>
         <w:ind w:left="360" w:right="-360"/>
@@ -1903,7 +1917,7 @@
       <w:pPr>
         <w:numPr>
           <w:ilvl w:val="0"/>
-          <w:numId w:val="12"/>
+          <w:numId w:val="15"/>
         </w:numPr>
         <w:spacing w:after="0" w:afterAutospacing="0" w:lineRule="auto"/>
         <w:ind w:left="360" w:right="-360"/>
@@ -1922,7 +1936,7 @@
       <w:pPr>
         <w:numPr>
           <w:ilvl w:val="0"/>
-          <w:numId w:val="12"/>
+          <w:numId w:val="15"/>
         </w:numPr>
         <w:spacing w:after="240" w:lineRule="auto"/>
         <w:ind w:left="360" w:right="-360"/>
@@ -1949,8 +1963,8 @@
           <w:color w:val="374ba4"/>
         </w:rPr>
       </w:pPr>
-      <w:bookmarkStart w:colFirst="0" w:colLast="0" w:name="_z3ipv5fi24o0" w:id="10"/>
-      <w:bookmarkEnd w:id="10"/>
+      <w:bookmarkStart w:colFirst="0" w:colLast="0" w:name="_xf5nbtksqmil" w:id="11"/>
+      <w:bookmarkEnd w:id="11"/>
       <w:hyperlink r:id="rId10">
         <w:r>
           <w:rPr>
@@ -2002,7 +2016,7 @@
           <w:szCs w:val="19"/>
           <w:rtl w:val="0"/>
         </w:rPr>
-        <w:t xml:space="preserve">2013-05-01 to 2015-01-01</w:t>
+        <w:t xml:space="preserve">05-06-2013 to 01-16-2015</w:t>
       </w:r>
     </w:p>
     <w:p>
@@ -2044,8 +2058,8 @@
           <w:color w:val="212529"/>
         </w:rPr>
       </w:pPr>
-      <w:bookmarkStart w:colFirst="0" w:colLast="0" w:name="_dgfnmtjzbyk4" w:id="11"/>
-      <w:bookmarkEnd w:id="11"/>
+      <w:bookmarkStart w:colFirst="0" w:colLast="0" w:name="_c01vw92ij116" w:id="12"/>
+      <w:bookmarkEnd w:id="12"/>
       <w:r>
         <w:rPr>
           <w:color w:val="212529"/>
@@ -2058,7 +2072,7 @@
       <w:pPr>
         <w:numPr>
           <w:ilvl w:val="0"/>
-          <w:numId w:val="13"/>
+          <w:numId w:val="12"/>
         </w:numPr>
         <w:spacing w:after="0" w:afterAutospacing="0" w:lineRule="auto"/>
         <w:ind w:left="360" w:right="-360"/>
@@ -2077,7 +2091,7 @@
       <w:pPr>
         <w:numPr>
           <w:ilvl w:val="0"/>
-          <w:numId w:val="13"/>
+          <w:numId w:val="12"/>
         </w:numPr>
         <w:spacing w:after="0" w:afterAutospacing="0" w:lineRule="auto"/>
         <w:ind w:left="360" w:right="-360"/>
@@ -2096,7 +2110,7 @@
       <w:pPr>
         <w:numPr>
           <w:ilvl w:val="0"/>
-          <w:numId w:val="13"/>
+          <w:numId w:val="12"/>
         </w:numPr>
         <w:spacing w:after="0" w:afterAutospacing="0" w:lineRule="auto"/>
         <w:ind w:left="360" w:right="-360"/>
@@ -2115,7 +2129,7 @@
       <w:pPr>
         <w:numPr>
           <w:ilvl w:val="0"/>
-          <w:numId w:val="13"/>
+          <w:numId w:val="12"/>
         </w:numPr>
         <w:spacing w:after="0" w:afterAutospacing="0" w:lineRule="auto"/>
         <w:ind w:left="360" w:right="-360"/>
@@ -2134,7 +2148,7 @@
       <w:pPr>
         <w:numPr>
           <w:ilvl w:val="0"/>
-          <w:numId w:val="13"/>
+          <w:numId w:val="12"/>
         </w:numPr>
         <w:spacing w:after="0" w:afterAutospacing="0" w:lineRule="auto"/>
         <w:ind w:left="360" w:right="-360"/>
@@ -2153,7 +2167,7 @@
       <w:pPr>
         <w:numPr>
           <w:ilvl w:val="0"/>
-          <w:numId w:val="13"/>
+          <w:numId w:val="12"/>
         </w:numPr>
         <w:spacing w:after="240" w:lineRule="auto"/>
         <w:ind w:left="360" w:right="-360"/>
@@ -2180,8 +2194,8 @@
           <w:color w:val="374ba4"/>
         </w:rPr>
       </w:pPr>
-      <w:bookmarkStart w:colFirst="0" w:colLast="0" w:name="_xcf2jv9d9h29" w:id="12"/>
-      <w:bookmarkEnd w:id="12"/>
+      <w:bookmarkStart w:colFirst="0" w:colLast="0" w:name="_kcp7valgxmpz" w:id="13"/>
+      <w:bookmarkEnd w:id="13"/>
       <w:hyperlink r:id="rId11">
         <w:r>
           <w:rPr>
@@ -2233,7 +2247,7 @@
           <w:szCs w:val="19"/>
           <w:rtl w:val="0"/>
         </w:rPr>
-        <w:t xml:space="preserve">2012-07-01 to 2013-03-01</w:t>
+        <w:t xml:space="preserve">07-16-2012 to 04-18-2013</w:t>
       </w:r>
     </w:p>
     <w:p>
@@ -2275,8 +2289,8 @@
           <w:color w:val="212529"/>
         </w:rPr>
       </w:pPr>
-      <w:bookmarkStart w:colFirst="0" w:colLast="0" w:name="_uxjr40e792r" w:id="13"/>
-      <w:bookmarkEnd w:id="13"/>
+      <w:bookmarkStart w:colFirst="0" w:colLast="0" w:name="_nlqzrnygofdt" w:id="14"/>
+      <w:bookmarkEnd w:id="14"/>
       <w:r>
         <w:rPr>
           <w:color w:val="212529"/>
@@ -2289,7 +2303,7 @@
       <w:pPr>
         <w:numPr>
           <w:ilvl w:val="0"/>
-          <w:numId w:val="5"/>
+          <w:numId w:val="13"/>
         </w:numPr>
         <w:spacing w:after="0" w:afterAutospacing="0" w:lineRule="auto"/>
         <w:ind w:left="360" w:right="-360"/>
@@ -2308,7 +2322,7 @@
       <w:pPr>
         <w:numPr>
           <w:ilvl w:val="0"/>
-          <w:numId w:val="5"/>
+          <w:numId w:val="13"/>
         </w:numPr>
         <w:spacing w:after="0" w:afterAutospacing="0" w:lineRule="auto"/>
         <w:ind w:left="360" w:right="-360"/>
@@ -2327,7 +2341,7 @@
       <w:pPr>
         <w:numPr>
           <w:ilvl w:val="0"/>
-          <w:numId w:val="5"/>
+          <w:numId w:val="13"/>
         </w:numPr>
         <w:spacing w:after="0" w:afterAutospacing="0" w:lineRule="auto"/>
         <w:ind w:left="360" w:right="-360"/>
@@ -2346,7 +2360,7 @@
       <w:pPr>
         <w:numPr>
           <w:ilvl w:val="0"/>
-          <w:numId w:val="5"/>
+          <w:numId w:val="13"/>
         </w:numPr>
         <w:spacing w:after="0" w:afterAutospacing="0" w:lineRule="auto"/>
         <w:ind w:left="360" w:right="-360"/>
@@ -2365,7 +2379,7 @@
       <w:pPr>
         <w:numPr>
           <w:ilvl w:val="0"/>
-          <w:numId w:val="5"/>
+          <w:numId w:val="13"/>
         </w:numPr>
         <w:spacing w:after="240" w:lineRule="auto"/>
         <w:ind w:left="360" w:right="-360"/>
@@ -2392,8 +2406,8 @@
           <w:color w:val="374ba4"/>
         </w:rPr>
       </w:pPr>
-      <w:bookmarkStart w:colFirst="0" w:colLast="0" w:name="_7u6kyuk0sklh" w:id="14"/>
-      <w:bookmarkEnd w:id="14"/>
+      <w:bookmarkStart w:colFirst="0" w:colLast="0" w:name="_h1fpoiboikuu" w:id="15"/>
+      <w:bookmarkEnd w:id="15"/>
       <w:hyperlink r:id="rId12">
         <w:r>
           <w:rPr>
@@ -2445,7 +2459,7 @@
           <w:szCs w:val="19"/>
           <w:rtl w:val="0"/>
         </w:rPr>
-        <w:t xml:space="preserve">2011-08-01 to 2012-04-01</w:t>
+        <w:t xml:space="preserve">08-01-2011 to 04-16-2012</w:t>
       </w:r>
     </w:p>
     <w:p>
@@ -2487,8 +2501,8 @@
           <w:color w:val="212529"/>
         </w:rPr>
       </w:pPr>
-      <w:bookmarkStart w:colFirst="0" w:colLast="0" w:name="_dz3bru27avo5" w:id="15"/>
-      <w:bookmarkEnd w:id="15"/>
+      <w:bookmarkStart w:colFirst="0" w:colLast="0" w:name="_e7hto92jdq12" w:id="16"/>
+      <w:bookmarkEnd w:id="16"/>
       <w:r>
         <w:rPr>
           <w:color w:val="212529"/>
@@ -2501,7 +2515,7 @@
       <w:pPr>
         <w:numPr>
           <w:ilvl w:val="0"/>
-          <w:numId w:val="4"/>
+          <w:numId w:val="16"/>
         </w:numPr>
         <w:spacing w:after="0" w:afterAutospacing="0" w:lineRule="auto"/>
         <w:ind w:left="360" w:right="-360"/>
@@ -2520,7 +2534,7 @@
       <w:pPr>
         <w:numPr>
           <w:ilvl w:val="0"/>
-          <w:numId w:val="4"/>
+          <w:numId w:val="16"/>
         </w:numPr>
         <w:spacing w:after="0" w:afterAutospacing="0" w:lineRule="auto"/>
         <w:ind w:left="360" w:right="-360"/>
@@ -2539,7 +2553,7 @@
       <w:pPr>
         <w:numPr>
           <w:ilvl w:val="0"/>
-          <w:numId w:val="4"/>
+          <w:numId w:val="16"/>
         </w:numPr>
         <w:spacing w:after="0" w:afterAutospacing="0" w:lineRule="auto"/>
         <w:ind w:left="360" w:right="-360"/>
@@ -2558,7 +2572,7 @@
       <w:pPr>
         <w:numPr>
           <w:ilvl w:val="0"/>
-          <w:numId w:val="4"/>
+          <w:numId w:val="16"/>
         </w:numPr>
         <w:spacing w:after="0" w:afterAutospacing="0" w:lineRule="auto"/>
         <w:ind w:left="360" w:right="-360"/>
@@ -2577,7 +2591,7 @@
       <w:pPr>
         <w:numPr>
           <w:ilvl w:val="0"/>
-          <w:numId w:val="4"/>
+          <w:numId w:val="16"/>
         </w:numPr>
         <w:spacing w:after="0" w:afterAutospacing="0" w:lineRule="auto"/>
         <w:ind w:left="360" w:right="-360"/>
@@ -2596,7 +2610,7 @@
       <w:pPr>
         <w:numPr>
           <w:ilvl w:val="0"/>
-          <w:numId w:val="4"/>
+          <w:numId w:val="16"/>
         </w:numPr>
         <w:spacing w:after="0" w:afterAutospacing="0" w:lineRule="auto"/>
         <w:ind w:left="360" w:right="-360"/>
@@ -2615,7 +2629,7 @@
       <w:pPr>
         <w:numPr>
           <w:ilvl w:val="0"/>
-          <w:numId w:val="4"/>
+          <w:numId w:val="16"/>
         </w:numPr>
         <w:spacing w:after="0" w:afterAutospacing="0" w:lineRule="auto"/>
         <w:ind w:left="360" w:right="-360"/>
@@ -2634,7 +2648,7 @@
       <w:pPr>
         <w:numPr>
           <w:ilvl w:val="0"/>
-          <w:numId w:val="4"/>
+          <w:numId w:val="16"/>
         </w:numPr>
         <w:spacing w:after="240" w:lineRule="auto"/>
         <w:ind w:left="360" w:right="-360"/>
@@ -2661,8 +2675,8 @@
           <w:color w:val="374ba4"/>
         </w:rPr>
       </w:pPr>
-      <w:bookmarkStart w:colFirst="0" w:colLast="0" w:name="_bocv2thms1qh" w:id="16"/>
-      <w:bookmarkEnd w:id="16"/>
+      <w:bookmarkStart w:colFirst="0" w:colLast="0" w:name="_u4dtkcfk41x4" w:id="17"/>
+      <w:bookmarkEnd w:id="17"/>
       <w:hyperlink r:id="rId13">
         <w:r>
           <w:rPr>
@@ -2714,7 +2728,7 @@
           <w:szCs w:val="19"/>
           <w:rtl w:val="0"/>
         </w:rPr>
-        <w:t xml:space="preserve">2010-07-01 to 2011-07-01</w:t>
+        <w:t xml:space="preserve">07-12-2010 to 07-12-2011</w:t>
       </w:r>
     </w:p>
     <w:p>
@@ -2756,8 +2770,8 @@
           <w:color w:val="212529"/>
         </w:rPr>
       </w:pPr>
-      <w:bookmarkStart w:colFirst="0" w:colLast="0" w:name="_kp48q0xyj48e" w:id="17"/>
-      <w:bookmarkEnd w:id="17"/>
+      <w:bookmarkStart w:colFirst="0" w:colLast="0" w:name="_ewjoc3d8y99k" w:id="18"/>
+      <w:bookmarkEnd w:id="18"/>
       <w:r>
         <w:rPr>
           <w:color w:val="212529"/>
@@ -2770,7 +2784,7 @@
       <w:pPr>
         <w:numPr>
           <w:ilvl w:val="0"/>
-          <w:numId w:val="8"/>
+          <w:numId w:val="1"/>
         </w:numPr>
         <w:spacing w:after="0" w:afterAutospacing="0" w:lineRule="auto"/>
         <w:ind w:left="360" w:right="-360"/>
@@ -2789,7 +2803,7 @@
       <w:pPr>
         <w:numPr>
           <w:ilvl w:val="0"/>
-          <w:numId w:val="8"/>
+          <w:numId w:val="1"/>
         </w:numPr>
         <w:spacing w:after="0" w:afterAutospacing="0" w:lineRule="auto"/>
         <w:ind w:left="360" w:right="-360"/>
@@ -2808,7 +2822,7 @@
       <w:pPr>
         <w:numPr>
           <w:ilvl w:val="0"/>
-          <w:numId w:val="8"/>
+          <w:numId w:val="1"/>
         </w:numPr>
         <w:spacing w:after="0" w:afterAutospacing="0" w:lineRule="auto"/>
         <w:ind w:left="360" w:right="-360"/>
@@ -2827,7 +2841,7 @@
       <w:pPr>
         <w:numPr>
           <w:ilvl w:val="0"/>
-          <w:numId w:val="8"/>
+          <w:numId w:val="1"/>
         </w:numPr>
         <w:spacing w:after="0" w:afterAutospacing="0" w:lineRule="auto"/>
         <w:ind w:left="360" w:right="-360"/>
@@ -2846,7 +2860,7 @@
       <w:pPr>
         <w:numPr>
           <w:ilvl w:val="0"/>
-          <w:numId w:val="8"/>
+          <w:numId w:val="1"/>
         </w:numPr>
         <w:spacing w:after="0" w:afterAutospacing="0" w:lineRule="auto"/>
         <w:ind w:left="360" w:right="-360"/>
@@ -2865,7 +2879,7 @@
       <w:pPr>
         <w:numPr>
           <w:ilvl w:val="0"/>
-          <w:numId w:val="8"/>
+          <w:numId w:val="1"/>
         </w:numPr>
         <w:spacing w:after="240" w:lineRule="auto"/>
         <w:ind w:left="360" w:right="-360"/>
@@ -2892,8 +2906,8 @@
           <w:color w:val="374ba4"/>
         </w:rPr>
       </w:pPr>
-      <w:bookmarkStart w:colFirst="0" w:colLast="0" w:name="_eowerbuqpnnt" w:id="18"/>
-      <w:bookmarkEnd w:id="18"/>
+      <w:bookmarkStart w:colFirst="0" w:colLast="0" w:name="_gfki6c2ngtnl" w:id="19"/>
+      <w:bookmarkEnd w:id="19"/>
       <w:hyperlink r:id="rId14">
         <w:r>
           <w:rPr>
@@ -2945,7 +2959,7 @@
           <w:szCs w:val="19"/>
           <w:rtl w:val="0"/>
         </w:rPr>
-        <w:t xml:space="preserve">2007-03-01 to 2010-06-01</w:t>
+        <w:t xml:space="preserve">03-26-2007 to 06-09-2010</w:t>
       </w:r>
     </w:p>
     <w:p>
@@ -2987,8 +3001,8 @@
           <w:color w:val="212529"/>
         </w:rPr>
       </w:pPr>
-      <w:bookmarkStart w:colFirst="0" w:colLast="0" w:name="_oejgct3su4wt" w:id="19"/>
-      <w:bookmarkEnd w:id="19"/>
+      <w:bookmarkStart w:colFirst="0" w:colLast="0" w:name="_l5z68s572m6" w:id="20"/>
+      <w:bookmarkEnd w:id="20"/>
       <w:r>
         <w:rPr>
           <w:color w:val="212529"/>
@@ -3001,7 +3015,7 @@
       <w:pPr>
         <w:numPr>
           <w:ilvl w:val="0"/>
-          <w:numId w:val="9"/>
+          <w:numId w:val="7"/>
         </w:numPr>
         <w:spacing w:after="0" w:afterAutospacing="0" w:lineRule="auto"/>
         <w:ind w:left="360" w:right="-360"/>
@@ -3020,7 +3034,7 @@
       <w:pPr>
         <w:numPr>
           <w:ilvl w:val="0"/>
-          <w:numId w:val="9"/>
+          <w:numId w:val="7"/>
         </w:numPr>
         <w:spacing w:after="0" w:afterAutospacing="0" w:lineRule="auto"/>
         <w:ind w:left="360" w:right="-360"/>
@@ -3039,7 +3053,7 @@
       <w:pPr>
         <w:numPr>
           <w:ilvl w:val="0"/>
-          <w:numId w:val="9"/>
+          <w:numId w:val="7"/>
         </w:numPr>
         <w:spacing w:after="0" w:afterAutospacing="0" w:lineRule="auto"/>
         <w:ind w:left="360" w:right="-360"/>
@@ -3058,7 +3072,7 @@
       <w:pPr>
         <w:numPr>
           <w:ilvl w:val="0"/>
-          <w:numId w:val="9"/>
+          <w:numId w:val="7"/>
         </w:numPr>
         <w:spacing w:after="0" w:afterAutospacing="0" w:lineRule="auto"/>
         <w:ind w:left="360" w:right="-360"/>
@@ -3077,7 +3091,7 @@
       <w:pPr>
         <w:numPr>
           <w:ilvl w:val="0"/>
-          <w:numId w:val="2"/>
+          <w:numId w:val="8"/>
         </w:numPr>
         <w:spacing w:after="0" w:afterAutospacing="0" w:lineRule="auto"/>
         <w:ind w:left="360" w:right="-360"/>
@@ -3096,7 +3110,7 @@
       <w:pPr>
         <w:numPr>
           <w:ilvl w:val="0"/>
-          <w:numId w:val="2"/>
+          <w:numId w:val="8"/>
         </w:numPr>
         <w:spacing w:after="0" w:afterAutospacing="0" w:lineRule="auto"/>
         <w:ind w:left="360" w:right="-360"/>
@@ -3115,7 +3129,7 @@
       <w:pPr>
         <w:numPr>
           <w:ilvl w:val="0"/>
-          <w:numId w:val="2"/>
+          <w:numId w:val="8"/>
         </w:numPr>
         <w:spacing w:after="0" w:afterAutospacing="0" w:lineRule="auto"/>
         <w:ind w:left="360" w:right="-360"/>
@@ -3134,7 +3148,7 @@
       <w:pPr>
         <w:numPr>
           <w:ilvl w:val="0"/>
-          <w:numId w:val="10"/>
+          <w:numId w:val="6"/>
         </w:numPr>
         <w:spacing w:after="0" w:afterAutospacing="0" w:lineRule="auto"/>
         <w:ind w:left="360" w:right="-360"/>
@@ -3153,7 +3167,7 @@
       <w:pPr>
         <w:numPr>
           <w:ilvl w:val="0"/>
-          <w:numId w:val="10"/>
+          <w:numId w:val="6"/>
         </w:numPr>
         <w:spacing w:after="0" w:afterAutospacing="0" w:lineRule="auto"/>
         <w:ind w:left="360" w:right="-360"/>
@@ -3172,7 +3186,7 @@
       <w:pPr>
         <w:numPr>
           <w:ilvl w:val="0"/>
-          <w:numId w:val="10"/>
+          <w:numId w:val="6"/>
         </w:numPr>
         <w:spacing w:after="0" w:afterAutospacing="0" w:lineRule="auto"/>
         <w:ind w:left="360" w:right="-360"/>
@@ -3191,7 +3205,7 @@
       <w:pPr>
         <w:numPr>
           <w:ilvl w:val="0"/>
-          <w:numId w:val="10"/>
+          <w:numId w:val="6"/>
         </w:numPr>
         <w:spacing w:after="0" w:afterAutospacing="0" w:lineRule="auto"/>
         <w:ind w:left="360" w:right="-360"/>
@@ -3210,7 +3224,7 @@
       <w:pPr>
         <w:numPr>
           <w:ilvl w:val="0"/>
-          <w:numId w:val="10"/>
+          <w:numId w:val="6"/>
         </w:numPr>
         <w:spacing w:after="0" w:afterAutospacing="0" w:lineRule="auto"/>
         <w:ind w:left="360" w:right="-360"/>
@@ -3229,7 +3243,7 @@
       <w:pPr>
         <w:numPr>
           <w:ilvl w:val="0"/>
-          <w:numId w:val="10"/>
+          <w:numId w:val="6"/>
         </w:numPr>
         <w:spacing w:after="0" w:afterAutospacing="0" w:lineRule="auto"/>
         <w:ind w:left="360" w:right="-360"/>
@@ -3248,7 +3262,7 @@
       <w:pPr>
         <w:numPr>
           <w:ilvl w:val="0"/>
-          <w:numId w:val="10"/>
+          <w:numId w:val="6"/>
         </w:numPr>
         <w:spacing w:after="0" w:afterAutospacing="0" w:lineRule="auto"/>
         <w:ind w:left="360" w:right="-360"/>
@@ -3267,7 +3281,7 @@
       <w:pPr>
         <w:numPr>
           <w:ilvl w:val="0"/>
-          <w:numId w:val="10"/>
+          <w:numId w:val="6"/>
         </w:numPr>
         <w:spacing w:after="240" w:lineRule="auto"/>
         <w:ind w:left="360" w:right="-360"/>
@@ -3294,8 +3308,8 @@
           <w:color w:val="374ba4"/>
         </w:rPr>
       </w:pPr>
-      <w:bookmarkStart w:colFirst="0" w:colLast="0" w:name="_ywiszfqmkkh8" w:id="20"/>
-      <w:bookmarkEnd w:id="20"/>
+      <w:bookmarkStart w:colFirst="0" w:colLast="0" w:name="_bhbydpphlto8" w:id="21"/>
+      <w:bookmarkEnd w:id="21"/>
       <w:hyperlink r:id="rId15">
         <w:r>
           <w:rPr>
@@ -3347,7 +3361,7 @@
           <w:szCs w:val="19"/>
           <w:rtl w:val="0"/>
         </w:rPr>
-        <w:t xml:space="preserve">2006-11-01 to 2007-03-01</w:t>
+        <w:t xml:space="preserve">11-01-2006 to 02-03-2007</w:t>
       </w:r>
     </w:p>
     <w:p>
@@ -3389,8 +3403,8 @@
           <w:color w:val="212529"/>
         </w:rPr>
       </w:pPr>
-      <w:bookmarkStart w:colFirst="0" w:colLast="0" w:name="_n3e7hwxoj4kd" w:id="21"/>
-      <w:bookmarkEnd w:id="21"/>
+      <w:bookmarkStart w:colFirst="0" w:colLast="0" w:name="_htztckjlbt0o" w:id="22"/>
+      <w:bookmarkEnd w:id="22"/>
       <w:r>
         <w:rPr>
           <w:color w:val="212529"/>
@@ -3403,7 +3417,7 @@
       <w:pPr>
         <w:numPr>
           <w:ilvl w:val="0"/>
-          <w:numId w:val="6"/>
+          <w:numId w:val="3"/>
         </w:numPr>
         <w:spacing w:after="0" w:afterAutospacing="0" w:lineRule="auto"/>
         <w:ind w:left="360" w:right="-360"/>
@@ -3422,7 +3436,7 @@
       <w:pPr>
         <w:numPr>
           <w:ilvl w:val="0"/>
-          <w:numId w:val="6"/>
+          <w:numId w:val="3"/>
         </w:numPr>
         <w:spacing w:after="0" w:afterAutospacing="0" w:lineRule="auto"/>
         <w:ind w:left="360" w:right="-360"/>
@@ -3441,7 +3455,7 @@
       <w:pPr>
         <w:numPr>
           <w:ilvl w:val="0"/>
-          <w:numId w:val="6"/>
+          <w:numId w:val="3"/>
         </w:numPr>
         <w:spacing w:after="240" w:lineRule="auto"/>
         <w:ind w:left="360" w:right="-360"/>
@@ -3468,8 +3482,8 @@
           <w:color w:val="374ba4"/>
         </w:rPr>
       </w:pPr>
-      <w:bookmarkStart w:colFirst="0" w:colLast="0" w:name="_ub51q9xed7q1" w:id="22"/>
-      <w:bookmarkEnd w:id="22"/>
+      <w:bookmarkStart w:colFirst="0" w:colLast="0" w:name="_fw2ebdka74pk" w:id="23"/>
+      <w:bookmarkEnd w:id="23"/>
       <w:hyperlink r:id="rId16">
         <w:r>
           <w:rPr>
@@ -3521,7 +3535,7 @@
           <w:szCs w:val="19"/>
           <w:rtl w:val="0"/>
         </w:rPr>
-        <w:t xml:space="preserve">2006-02-01 to 2006-11-01</w:t>
+        <w:t xml:space="preserve">02-01-2006 to 11-01-2006</w:t>
       </w:r>
     </w:p>
     <w:p>
@@ -3563,8 +3577,8 @@
           <w:color w:val="212529"/>
         </w:rPr>
       </w:pPr>
-      <w:bookmarkStart w:colFirst="0" w:colLast="0" w:name="_xlch8u12by9p" w:id="23"/>
-      <w:bookmarkEnd w:id="23"/>
+      <w:bookmarkStart w:colFirst="0" w:colLast="0" w:name="_5o6sxlhhfhsw" w:id="24"/>
+      <w:bookmarkEnd w:id="24"/>
       <w:r>
         <w:rPr>
           <w:color w:val="212529"/>
@@ -3577,7 +3591,7 @@
       <w:pPr>
         <w:numPr>
           <w:ilvl w:val="0"/>
-          <w:numId w:val="16"/>
+          <w:numId w:val="5"/>
         </w:numPr>
         <w:spacing w:after="0" w:afterAutospacing="0" w:lineRule="auto"/>
         <w:ind w:left="360" w:right="-360"/>
@@ -3596,7 +3610,7 @@
       <w:pPr>
         <w:numPr>
           <w:ilvl w:val="0"/>
-          <w:numId w:val="16"/>
+          <w:numId w:val="5"/>
         </w:numPr>
         <w:spacing w:after="0" w:afterAutospacing="0" w:lineRule="auto"/>
         <w:ind w:left="360" w:right="-360"/>
@@ -3615,7 +3629,7 @@
       <w:pPr>
         <w:numPr>
           <w:ilvl w:val="0"/>
-          <w:numId w:val="16"/>
+          <w:numId w:val="5"/>
         </w:numPr>
         <w:spacing w:after="0" w:afterAutospacing="0" w:lineRule="auto"/>
         <w:ind w:left="360" w:right="-360"/>
@@ -3634,7 +3648,7 @@
       <w:pPr>
         <w:numPr>
           <w:ilvl w:val="0"/>
-          <w:numId w:val="16"/>
+          <w:numId w:val="5"/>
         </w:numPr>
         <w:spacing w:after="240" w:lineRule="auto"/>
         <w:ind w:left="360" w:right="-360"/>
@@ -3664,8 +3678,8 @@
           <w:szCs w:val="36"/>
         </w:rPr>
       </w:pPr>
-      <w:bookmarkStart w:colFirst="0" w:colLast="0" w:name="_o5savv7wsbhp" w:id="24"/>
-      <w:bookmarkEnd w:id="24"/>
+      <w:bookmarkStart w:colFirst="0" w:colLast="0" w:name="_ipx9h9ucskam" w:id="25"/>
+      <w:bookmarkEnd w:id="25"/>
       <w:r>
         <w:rPr>
           <w:b w:val="1"/>
@@ -3721,6 +3735,21 @@
       <w:pPr>
         <w:ind w:left="-180" w:right="-180" w:firstLine="0"/>
         <w:rPr>
+          <w:color w:val="212529"/>
+          <w:sz w:val="24"/>
+          <w:szCs w:val="24"/>
+        </w:rPr>
+      </w:pPr>
+      <w:r>
+        <w:rPr>
+          <w:rtl w:val="0"/>
+        </w:rPr>
+      </w:r>
+    </w:p>
+    <w:p>
+      <w:pPr>
+        <w:ind w:left="-180" w:right="-180" w:firstLine="0"/>
+        <w:rPr>
           <w:b w:val="1"/>
           <w:color w:val="212529"/>
           <w:sz w:val="24"/>
@@ -3729,14 +3758,53 @@
       </w:pPr>
       <w:r>
         <w:rPr>
-          <w:rtl w:val="0"/>
-        </w:rPr>
+          <w:b w:val="1"/>
+          <w:color w:val="212529"/>
+          <w:sz w:val="24"/>
+          <w:szCs w:val="24"/>
+          <w:rtl w:val="0"/>
+        </w:rPr>
+        <w:t xml:space="preserve">ASL School: 2008 - 2012</w:t>
       </w:r>
     </w:p>
     <w:p>
       <w:pPr>
         <w:ind w:left="-180" w:right="-180" w:firstLine="0"/>
         <w:rPr>
+          <w:color w:val="212529"/>
+          <w:sz w:val="24"/>
+          <w:szCs w:val="24"/>
+        </w:rPr>
+      </w:pPr>
+      <w:r>
+        <w:rPr>
+          <w:color w:val="212529"/>
+          <w:sz w:val="24"/>
+          <w:szCs w:val="24"/>
+          <w:rtl w:val="0"/>
+        </w:rPr>
+        <w:t xml:space="preserve">American Sign Language</w:t>
+      </w:r>
+    </w:p>
+    <w:p>
+      <w:pPr>
+        <w:ind w:left="-180" w:right="-180" w:firstLine="0"/>
+        <w:rPr>
+          <w:color w:val="212529"/>
+          <w:sz w:val="24"/>
+          <w:szCs w:val="24"/>
+        </w:rPr>
+      </w:pPr>
+      <w:r>
+        <w:rPr>
+          <w:rtl w:val="0"/>
+        </w:rPr>
+      </w:r>
+    </w:p>
+    <w:p>
+      <w:pPr>
+        <w:ind w:left="-180" w:right="-180" w:firstLine="0"/>
+        <w:rPr>
           <w:b w:val="1"/>
           <w:color w:val="212529"/>
           <w:sz w:val="24"/>
@@ -3751,7 +3819,7 @@
           <w:szCs w:val="24"/>
           <w:rtl w:val="0"/>
         </w:rPr>
-        <w:t xml:space="preserve">ASL School: 2008 - 2012</w:t>
+        <w:t xml:space="preserve">Vista College - Berkeley, CA: 2001 - 2002</w:t>
       </w:r>
     </w:p>
     <w:p>
@@ -3770,13 +3838,28 @@
           <w:szCs w:val="24"/>
           <w:rtl w:val="0"/>
         </w:rPr>
-        <w:t xml:space="preserve">American Sign Language</w:t>
+        <w:t xml:space="preserve">Video Editing and Life Drawing</w:t>
       </w:r>
     </w:p>
     <w:p>
       <w:pPr>
         <w:ind w:left="-180" w:right="-180" w:firstLine="0"/>
         <w:rPr>
+          <w:color w:val="212529"/>
+          <w:sz w:val="24"/>
+          <w:szCs w:val="24"/>
+        </w:rPr>
+      </w:pPr>
+      <w:r>
+        <w:rPr>
+          <w:rtl w:val="0"/>
+        </w:rPr>
+      </w:r>
+    </w:p>
+    <w:p>
+      <w:pPr>
+        <w:ind w:left="-180" w:right="-180" w:firstLine="0"/>
+        <w:rPr>
           <w:b w:val="1"/>
           <w:color w:val="212529"/>
           <w:sz w:val="24"/>
@@ -3785,14 +3868,53 @@
       </w:pPr>
       <w:r>
         <w:rPr>
-          <w:rtl w:val="0"/>
-        </w:rPr>
+          <w:b w:val="1"/>
+          <w:color w:val="212529"/>
+          <w:sz w:val="24"/>
+          <w:szCs w:val="24"/>
+          <w:rtl w:val="0"/>
+        </w:rPr>
+        <w:t xml:space="preserve">A.I. of Houston - Houston, TX: 1995 - 1996</w:t>
       </w:r>
     </w:p>
     <w:p>
       <w:pPr>
         <w:ind w:left="-180" w:right="-180" w:firstLine="0"/>
         <w:rPr>
+          <w:color w:val="212529"/>
+          <w:sz w:val="24"/>
+          <w:szCs w:val="24"/>
+        </w:rPr>
+      </w:pPr>
+      <w:r>
+        <w:rPr>
+          <w:color w:val="212529"/>
+          <w:sz w:val="24"/>
+          <w:szCs w:val="24"/>
+          <w:rtl w:val="0"/>
+        </w:rPr>
+        <w:t xml:space="preserve">Fine Art, Typography, Layout, 3D Max</w:t>
+      </w:r>
+    </w:p>
+    <w:p>
+      <w:pPr>
+        <w:ind w:left="-180" w:right="-180" w:firstLine="0"/>
+        <w:rPr>
+          <w:color w:val="212529"/>
+          <w:sz w:val="24"/>
+          <w:szCs w:val="24"/>
+        </w:rPr>
+      </w:pPr>
+      <w:r>
+        <w:rPr>
+          <w:rtl w:val="0"/>
+        </w:rPr>
+      </w:r>
+    </w:p>
+    <w:p>
+      <w:pPr>
+        <w:ind w:left="-180" w:right="-180" w:firstLine="0"/>
+        <w:rPr>
           <w:b w:val="1"/>
           <w:color w:val="212529"/>
           <w:sz w:val="24"/>
@@ -3807,7 +3929,7 @@
           <w:szCs w:val="24"/>
           <w:rtl w:val="0"/>
         </w:rPr>
-        <w:t xml:space="preserve">Vista College - Berkeley, CA: 2001 - 2002</w:t>
+        <w:t xml:space="preserve">San Jacinto College - Pasadena, TX: 1993 - 1995</w:t>
       </w:r>
     </w:p>
     <w:p>
@@ -3826,7 +3948,7 @@
           <w:szCs w:val="24"/>
           <w:rtl w:val="0"/>
         </w:rPr>
-        <w:t xml:space="preserve">Video Editing and Life Drawing</w:t>
+        <w:t xml:space="preserve">Computer Science, Fine Art</w:t>
       </w:r>
     </w:p>
     <w:p>
@@ -3834,95 +3956,15 @@
         <w:ind w:left="-180" w:right="-180" w:firstLine="0"/>
         <w:rPr>
           <w:b w:val="1"/>
-          <w:color w:val="212529"/>
-          <w:sz w:val="24"/>
-          <w:szCs w:val="24"/>
-        </w:rPr>
-      </w:pPr>
-      <w:r>
-        <w:rPr>
-          <w:rtl w:val="0"/>
-        </w:rPr>
-      </w:r>
-    </w:p>
-    <w:p>
-      <w:pPr>
-        <w:ind w:left="-180" w:right="-180" w:firstLine="0"/>
-        <w:rPr>
-          <w:b w:val="1"/>
-          <w:color w:val="212529"/>
-          <w:sz w:val="24"/>
-          <w:szCs w:val="24"/>
-        </w:rPr>
-      </w:pPr>
-      <w:r>
-        <w:rPr>
-          <w:b w:val="1"/>
-          <w:color w:val="212529"/>
-          <w:sz w:val="24"/>
-          <w:szCs w:val="24"/>
-          <w:rtl w:val="0"/>
-        </w:rPr>
-        <w:t xml:space="preserve">A.I. of Houston - Houston, TX: 1995 - 1996</w:t>
-      </w:r>
-    </w:p>
-    <w:p>
-      <w:pPr>
-        <w:ind w:left="-180" w:right="-180" w:firstLine="0"/>
-        <w:rPr>
-          <w:color w:val="212529"/>
-          <w:sz w:val="24"/>
-          <w:szCs w:val="24"/>
-        </w:rPr>
-      </w:pPr>
-      <w:r>
-        <w:rPr>
-          <w:color w:val="212529"/>
-          <w:sz w:val="24"/>
-          <w:szCs w:val="24"/>
-          <w:rtl w:val="0"/>
-        </w:rPr>
-        <w:t xml:space="preserve">Fine Art, Typography, Layout, 3D Max</w:t>
-      </w:r>
-    </w:p>
-    <w:p>
-      <w:pPr>
-        <w:ind w:left="-180" w:right="-180" w:firstLine="0"/>
-        <w:rPr>
-          <w:b w:val="1"/>
-          <w:color w:val="212529"/>
-          <w:sz w:val="24"/>
-          <w:szCs w:val="24"/>
-        </w:rPr>
-      </w:pPr>
-      <w:r>
-        <w:rPr>
-          <w:b w:val="1"/>
-          <w:color w:val="212529"/>
-          <w:sz w:val="24"/>
-          <w:szCs w:val="24"/>
-          <w:rtl w:val="0"/>
-        </w:rPr>
-        <w:t xml:space="preserve">San Jacinto College - Pasadena, TX: 1993 - 1995</w:t>
-      </w:r>
-    </w:p>
-    <w:p>
-      <w:pPr>
-        <w:ind w:left="-180" w:right="-180" w:firstLine="0"/>
-        <w:rPr>
-          <w:color w:val="212529"/>
-          <w:sz w:val="24"/>
-          <w:szCs w:val="24"/>
-        </w:rPr>
-      </w:pPr>
-      <w:r>
-        <w:rPr>
-          <w:color w:val="212529"/>
-          <w:sz w:val="24"/>
-          <w:szCs w:val="24"/>
-          <w:rtl w:val="0"/>
-        </w:rPr>
-        <w:t xml:space="preserve">Computer Science, Fine Art</w:t>
+          <w:color w:val="1144cc"/>
+          <w:sz w:val="24"/>
+          <w:szCs w:val="24"/>
+        </w:rPr>
+      </w:pPr>
+      <w:r>
+        <w:rPr>
+          <w:rtl w:val="0"/>
+        </w:rPr>
       </w:r>
     </w:p>
     <w:p>

</xml_diff>

<commit_message>
new css doc and pdf resume
</commit_message>
<xml_diff>
--- a/resume/files/EscobedoJohnResume.docx
+++ b/resume/files/EscobedoJohnResume.docx
@@ -41,7 +41,7 @@
           <w:szCs w:val="24"/>
           <w:rtl w:val="0"/>
         </w:rPr>
-        <w:t xml:space="preserve">SQA Test Manager, Test Lead, and Analyst</w:t>
+        <w:t xml:space="preserve">SQA Lead, Trainer, UAT</w:t>
       </w:r>
     </w:p>
     <w:p>
@@ -112,7 +112,7 @@
           <w:szCs w:val="36"/>
         </w:rPr>
       </w:pPr>
-      <w:bookmarkStart w:colFirst="0" w:colLast="0" w:name="_px93mofj2fdr" w:id="0"/>
+      <w:bookmarkStart w:colFirst="0" w:colLast="0" w:name="_w7nrf5mdezpo" w:id="0"/>
       <w:bookmarkEnd w:id="0"/>
       <w:r>
         <w:rPr>
@@ -440,7 +440,7 @@
           <w:szCs w:val="36"/>
         </w:rPr>
       </w:pPr>
-      <w:bookmarkStart w:colFirst="0" w:colLast="0" w:name="_tz16z7z9fapq" w:id="1"/>
+      <w:bookmarkStart w:colFirst="0" w:colLast="0" w:name="_ihkriw50w8ag" w:id="1"/>
       <w:bookmarkEnd w:id="1"/>
       <w:r>
         <w:rPr>
@@ -463,7 +463,7 @@
           <w:szCs w:val="36"/>
         </w:rPr>
       </w:pPr>
-      <w:bookmarkStart w:colFirst="0" w:colLast="0" w:name="_9io8m8cgjexc" w:id="2"/>
+      <w:bookmarkStart w:colFirst="0" w:colLast="0" w:name="_xyvsw6iznpek" w:id="2"/>
       <w:bookmarkEnd w:id="2"/>
       <w:r>
         <w:rPr>
@@ -486,15 +486,19 @@
         <w:rPr>
           <w:b w:val="1"/>
           <w:color w:val="374ba4"/>
-        </w:rPr>
-      </w:pPr>
-      <w:bookmarkStart w:colFirst="0" w:colLast="0" w:name="_nnwww628xlun" w:id="3"/>
+          <w:sz w:val="42"/>
+          <w:szCs w:val="42"/>
+        </w:rPr>
+      </w:pPr>
+      <w:bookmarkStart w:colFirst="0" w:colLast="0" w:name="_td3thwahlaqf" w:id="3"/>
       <w:bookmarkEnd w:id="3"/>
       <w:hyperlink r:id="rId6">
         <w:r>
           <w:rPr>
             <w:b w:val="1"/>
             <w:color w:val="0d6efd"/>
+            <w:sz w:val="42"/>
+            <w:szCs w:val="42"/>
             <w:u w:val="single"/>
             <w:rtl w:val="0"/>
           </w:rPr>
@@ -505,9 +509,11 @@
         <w:rPr>
           <w:b w:val="1"/>
           <w:color w:val="374ba4"/>
-          <w:rtl w:val="0"/>
-        </w:rPr>
-        <w:t xml:space="preserve">:</w:t>
+          <w:sz w:val="42"/>
+          <w:szCs w:val="42"/>
+          <w:rtl w:val="0"/>
+        </w:rPr>
+        <w:t xml:space="preserve"> (Tallahassee, Fl)</w:t>
       </w:r>
     </w:p>
     <w:p>
@@ -518,8 +524,6 @@
         <w:rPr>
           <w:b w:val="1"/>
           <w:color w:val="aaaacc"/>
-          <w:sz w:val="19"/>
-          <w:szCs w:val="19"/>
         </w:rPr>
       </w:pPr>
       <w:r>
@@ -530,18 +534,16 @@
           <w:szCs w:val="24"/>
           <w:rtl w:val="0"/>
         </w:rPr>
-        <w:t xml:space="preserve">QA Engineer - Austin Tx</w:t>
+        <w:t xml:space="preserve">Senior QA Engineer &amp; Test Lead</w:t>
         <w:br w:type="textWrapping"/>
       </w:r>
       <w:r>
         <w:rPr>
           <w:b w:val="1"/>
           <w:color w:val="aaaacc"/>
-          <w:sz w:val="19"/>
-          <w:szCs w:val="19"/>
-          <w:rtl w:val="0"/>
-        </w:rPr>
-        <w:t xml:space="preserve">03-01-2019 to 06-30-2025</w:t>
+          <w:rtl w:val="0"/>
+        </w:rPr>
+        <w:t xml:space="preserve">Mar 2019 to Jun 2025</w:t>
       </w:r>
     </w:p>
     <w:p>
@@ -583,7 +585,7 @@
           <w:color w:val="212529"/>
         </w:rPr>
       </w:pPr>
-      <w:bookmarkStart w:colFirst="0" w:colLast="0" w:name="_wljof56v3tv6" w:id="4"/>
+      <w:bookmarkStart w:colFirst="0" w:colLast="0" w:name="_4ph98imq605p" w:id="4"/>
       <w:bookmarkEnd w:id="4"/>
       <w:r>
         <w:rPr>
@@ -597,7 +599,7 @@
       <w:pPr>
         <w:numPr>
           <w:ilvl w:val="0"/>
-          <w:numId w:val="2"/>
+          <w:numId w:val="5"/>
         </w:numPr>
         <w:spacing w:after="0" w:afterAutospacing="0" w:lineRule="auto"/>
         <w:ind w:left="360" w:right="-360"/>
@@ -609,14 +611,14 @@
           <w:szCs w:val="24"/>
           <w:rtl w:val="0"/>
         </w:rPr>
-        <w:t xml:space="preserve">July 2024 - June 2025</w:t>
-      </w:r>
-    </w:p>
-    <w:p>
-      <w:pPr>
-        <w:numPr>
-          <w:ilvl w:val="0"/>
-          <w:numId w:val="2"/>
+        <w:t xml:space="preserve">Served as Senior QA Engineer and Test Lead across multiple mission-critical VA projects, including Telehealth Hub, Advanced Medical Platform (AMPL), Veterans Integrated Registries Platform (VIRP), and Home Loan Guarantee (LGY).</w:t>
+      </w:r>
+    </w:p>
+    <w:p>
+      <w:pPr>
+        <w:numPr>
+          <w:ilvl w:val="0"/>
+          <w:numId w:val="5"/>
         </w:numPr>
         <w:spacing w:after="0" w:afterAutospacing="0" w:lineRule="auto"/>
         <w:ind w:left="360" w:right="-360"/>
@@ -628,14 +630,14 @@
           <w:szCs w:val="24"/>
           <w:rtl w:val="0"/>
         </w:rPr>
-        <w:t xml:space="preserve">Customer: VA</w:t>
-      </w:r>
-    </w:p>
-    <w:p>
-      <w:pPr>
-        <w:numPr>
-          <w:ilvl w:val="0"/>
-          <w:numId w:val="2"/>
+        <w:t xml:space="preserve">Led the full testing lifecycle for the VA Telehealth Hub MVP: built the initial test plan, standardized SOPs, and created the UAT framework while championing Agile adoption over legacy Waterfall processes.</w:t>
+      </w:r>
+    </w:p>
+    <w:p>
+      <w:pPr>
+        <w:numPr>
+          <w:ilvl w:val="0"/>
+          <w:numId w:val="5"/>
         </w:numPr>
         <w:spacing w:after="0" w:afterAutospacing="0" w:lineRule="auto"/>
         <w:ind w:left="360" w:right="-360"/>
@@ -647,14 +649,14 @@
           <w:szCs w:val="24"/>
           <w:rtl w:val="0"/>
         </w:rPr>
-        <w:t xml:space="preserve">Project: Telehealth Hub (TH)</w:t>
-      </w:r>
-    </w:p>
-    <w:p>
-      <w:pPr>
-        <w:numPr>
-          <w:ilvl w:val="0"/>
-          <w:numId w:val="2"/>
+        <w:t xml:space="preserve">Directed 508 compliance and accessibility testing for flagship VA software, utilizing JAWS screen reader and performing rigorous testing to ensure adherence to government standards.</w:t>
+      </w:r>
+    </w:p>
+    <w:p>
+      <w:pPr>
+        <w:numPr>
+          <w:ilvl w:val="0"/>
+          <w:numId w:val="5"/>
         </w:numPr>
         <w:spacing w:after="0" w:afterAutospacing="0" w:lineRule="auto"/>
         <w:ind w:left="360" w:right="-360"/>
@@ -666,14 +668,14 @@
           <w:szCs w:val="24"/>
           <w:rtl w:val="0"/>
         </w:rPr>
-        <w:t xml:space="preserve">Role: Lead Test Engineer</w:t>
-      </w:r>
-    </w:p>
-    <w:p>
-      <w:pPr>
-        <w:numPr>
-          <w:ilvl w:val="0"/>
-          <w:numId w:val="2"/>
+        <w:t xml:space="preserve">Became the Subject Matter Expert (SME) for the Traumatic Brain Injury module within VIRP, managing the Requirement Traceability Matrix and expanding a comprehensive library of regression tests.</w:t>
+      </w:r>
+    </w:p>
+    <w:p>
+      <w:pPr>
+        <w:numPr>
+          <w:ilvl w:val="0"/>
+          <w:numId w:val="5"/>
         </w:numPr>
         <w:spacing w:after="0" w:afterAutospacing="0" w:lineRule="auto"/>
         <w:ind w:left="360" w:right="-360"/>
@@ -685,489 +687,14 @@
           <w:szCs w:val="24"/>
           <w:rtl w:val="0"/>
         </w:rPr>
-        <w:t xml:space="preserve">Built initial test plan for MVP.</w:t>
-      </w:r>
-    </w:p>
-    <w:p>
-      <w:pPr>
-        <w:numPr>
-          <w:ilvl w:val="0"/>
-          <w:numId w:val="2"/>
-        </w:numPr>
-        <w:spacing w:after="0" w:afterAutospacing="0" w:lineRule="auto"/>
-        <w:ind w:left="360" w:right="-360"/>
-      </w:pPr>
-      <w:r>
-        <w:rPr>
-          <w:color w:val="212529"/>
-          <w:sz w:val="24"/>
-          <w:szCs w:val="24"/>
-          <w:rtl w:val="0"/>
-        </w:rPr>
-        <w:t xml:space="preserve">Standardized and communicated testing SOP.</w:t>
-      </w:r>
-    </w:p>
-    <w:p>
-      <w:pPr>
-        <w:numPr>
-          <w:ilvl w:val="0"/>
-          <w:numId w:val="2"/>
-        </w:numPr>
-        <w:spacing w:after="0" w:afterAutospacing="0" w:lineRule="auto"/>
-        <w:ind w:left="360" w:right="-360"/>
-      </w:pPr>
-      <w:r>
-        <w:rPr>
-          <w:color w:val="212529"/>
-          <w:sz w:val="24"/>
-          <w:szCs w:val="24"/>
-          <w:rtl w:val="0"/>
-        </w:rPr>
-        <w:t xml:space="preserve">Created test framework for User Acceptance Testing teams.</w:t>
-      </w:r>
-    </w:p>
-    <w:p>
-      <w:pPr>
-        <w:numPr>
-          <w:ilvl w:val="0"/>
-          <w:numId w:val="2"/>
-        </w:numPr>
-        <w:spacing w:after="0" w:afterAutospacing="0" w:lineRule="auto"/>
-        <w:ind w:left="360" w:right="-360"/>
-      </w:pPr>
-      <w:r>
-        <w:rPr>
-          <w:color w:val="212529"/>
-          <w:sz w:val="24"/>
-          <w:szCs w:val="24"/>
-          <w:rtl w:val="0"/>
-        </w:rPr>
-        <w:t xml:space="preserve">Championed Agile methods to replace Waterfall tendencies.</w:t>
-      </w:r>
-    </w:p>
-    <w:p>
-      <w:pPr>
-        <w:numPr>
-          <w:ilvl w:val="0"/>
-          <w:numId w:val="9"/>
-        </w:numPr>
-        <w:spacing w:after="0" w:afterAutospacing="0" w:lineRule="auto"/>
-        <w:ind w:left="360" w:right="-360"/>
-      </w:pPr>
-      <w:r>
-        <w:rPr>
-          <w:color w:val="212529"/>
-          <w:sz w:val="24"/>
-          <w:szCs w:val="24"/>
-          <w:rtl w:val="0"/>
-        </w:rPr>
-        <w:t xml:space="preserve">July 2023 - July 2024</w:t>
-      </w:r>
-    </w:p>
-    <w:p>
-      <w:pPr>
-        <w:numPr>
-          <w:ilvl w:val="0"/>
-          <w:numId w:val="9"/>
-        </w:numPr>
-        <w:spacing w:after="0" w:afterAutospacing="0" w:lineRule="auto"/>
-        <w:ind w:left="360" w:right="-360"/>
-      </w:pPr>
-      <w:r>
-        <w:rPr>
-          <w:color w:val="212529"/>
-          <w:sz w:val="24"/>
-          <w:szCs w:val="24"/>
-          <w:rtl w:val="0"/>
-        </w:rPr>
-        <w:t xml:space="preserve">Customer: VA</w:t>
-      </w:r>
-    </w:p>
-    <w:p>
-      <w:pPr>
-        <w:numPr>
-          <w:ilvl w:val="0"/>
-          <w:numId w:val="9"/>
-        </w:numPr>
-        <w:spacing w:after="0" w:afterAutospacing="0" w:lineRule="auto"/>
-        <w:ind w:left="360" w:right="-360"/>
-      </w:pPr>
-      <w:r>
-        <w:rPr>
-          <w:color w:val="212529"/>
-          <w:sz w:val="24"/>
-          <w:szCs w:val="24"/>
-          <w:rtl w:val="0"/>
-        </w:rPr>
-        <w:t xml:space="preserve">Project: Advanced Medical Platform (AMPL)</w:t>
-      </w:r>
-    </w:p>
-    <w:p>
-      <w:pPr>
-        <w:numPr>
-          <w:ilvl w:val="0"/>
-          <w:numId w:val="9"/>
-        </w:numPr>
-        <w:spacing w:after="0" w:afterAutospacing="0" w:lineRule="auto"/>
-        <w:ind w:left="360" w:right="-360"/>
-      </w:pPr>
-      <w:r>
-        <w:rPr>
-          <w:color w:val="212529"/>
-          <w:sz w:val="24"/>
-          <w:szCs w:val="24"/>
-          <w:rtl w:val="0"/>
-        </w:rPr>
-        <w:t xml:space="preserve">Role: Test Engineer</w:t>
-      </w:r>
-    </w:p>
-    <w:p>
-      <w:pPr>
-        <w:numPr>
-          <w:ilvl w:val="0"/>
-          <w:numId w:val="9"/>
-        </w:numPr>
-        <w:spacing w:after="0" w:afterAutospacing="0" w:lineRule="auto"/>
-        <w:ind w:left="360" w:right="-360"/>
-      </w:pPr>
-      <w:r>
-        <w:rPr>
-          <w:color w:val="212529"/>
-          <w:sz w:val="24"/>
-          <w:szCs w:val="24"/>
-          <w:rtl w:val="0"/>
-        </w:rPr>
-        <w:t xml:space="preserve">Tested flagship software (AMPL) builds.</w:t>
-      </w:r>
-    </w:p>
-    <w:p>
-      <w:pPr>
-        <w:numPr>
-          <w:ilvl w:val="0"/>
-          <w:numId w:val="9"/>
-        </w:numPr>
-        <w:spacing w:after="0" w:afterAutospacing="0" w:lineRule="auto"/>
-        <w:ind w:left="360" w:right="-360"/>
-      </w:pPr>
-      <w:r>
-        <w:rPr>
-          <w:color w:val="212529"/>
-          <w:sz w:val="24"/>
-          <w:szCs w:val="24"/>
-          <w:rtl w:val="0"/>
-        </w:rPr>
-        <w:t xml:space="preserve">Created data in MUMPS command line interface tool.</w:t>
-      </w:r>
-    </w:p>
-    <w:p>
-      <w:pPr>
-        <w:numPr>
-          <w:ilvl w:val="0"/>
-          <w:numId w:val="9"/>
-        </w:numPr>
-        <w:spacing w:after="0" w:afterAutospacing="0" w:lineRule="auto"/>
-        <w:ind w:left="360" w:right="-360"/>
-      </w:pPr>
-      <w:r>
-        <w:rPr>
-          <w:color w:val="212529"/>
-          <w:sz w:val="24"/>
-          <w:szCs w:val="24"/>
-          <w:rtl w:val="0"/>
-        </w:rPr>
-        <w:t xml:space="preserve">Extensive 508 testing using JAWS.</w:t>
-      </w:r>
-    </w:p>
-    <w:p>
-      <w:pPr>
-        <w:numPr>
-          <w:ilvl w:val="0"/>
-          <w:numId w:val="14"/>
-        </w:numPr>
-        <w:spacing w:after="0" w:afterAutospacing="0" w:lineRule="auto"/>
-        <w:ind w:left="360" w:right="-360"/>
-      </w:pPr>
-      <w:r>
-        <w:rPr>
-          <w:color w:val="212529"/>
-          <w:sz w:val="24"/>
-          <w:szCs w:val="24"/>
-          <w:rtl w:val="0"/>
-        </w:rPr>
-        <w:t xml:space="preserve">February 2021 - June 2023</w:t>
-      </w:r>
-    </w:p>
-    <w:p>
-      <w:pPr>
-        <w:numPr>
-          <w:ilvl w:val="0"/>
-          <w:numId w:val="14"/>
-        </w:numPr>
-        <w:spacing w:after="0" w:afterAutospacing="0" w:lineRule="auto"/>
-        <w:ind w:left="360" w:right="-360"/>
-      </w:pPr>
-      <w:r>
-        <w:rPr>
-          <w:color w:val="212529"/>
-          <w:sz w:val="24"/>
-          <w:szCs w:val="24"/>
-          <w:rtl w:val="0"/>
-        </w:rPr>
-        <w:t xml:space="preserve">Customer: VA</w:t>
-      </w:r>
-    </w:p>
-    <w:p>
-      <w:pPr>
-        <w:numPr>
-          <w:ilvl w:val="0"/>
-          <w:numId w:val="14"/>
-        </w:numPr>
-        <w:spacing w:after="0" w:afterAutospacing="0" w:lineRule="auto"/>
-        <w:ind w:left="360" w:right="-360"/>
-      </w:pPr>
-      <w:r>
-        <w:rPr>
-          <w:color w:val="212529"/>
-          <w:sz w:val="24"/>
-          <w:szCs w:val="24"/>
-          <w:rtl w:val="0"/>
-        </w:rPr>
-        <w:t xml:space="preserve">Project: HI&amp;M VIRP (Veterans Integrated Registries Platform)</w:t>
-      </w:r>
-    </w:p>
-    <w:p>
-      <w:pPr>
-        <w:numPr>
-          <w:ilvl w:val="0"/>
-          <w:numId w:val="14"/>
-        </w:numPr>
-        <w:spacing w:after="0" w:afterAutospacing="0" w:lineRule="auto"/>
-        <w:ind w:left="360" w:right="-360"/>
-      </w:pPr>
-      <w:r>
-        <w:rPr>
-          <w:color w:val="212529"/>
-          <w:sz w:val="24"/>
-          <w:szCs w:val="24"/>
-          <w:rtl w:val="0"/>
-        </w:rPr>
-        <w:t xml:space="preserve">Role: Test Engineer</w:t>
-      </w:r>
-    </w:p>
-    <w:p>
-      <w:pPr>
-        <w:numPr>
-          <w:ilvl w:val="0"/>
-          <w:numId w:val="14"/>
-        </w:numPr>
-        <w:spacing w:after="0" w:afterAutospacing="0" w:lineRule="auto"/>
-        <w:ind w:left="360" w:right="-360"/>
-      </w:pPr>
-      <w:r>
-        <w:rPr>
-          <w:color w:val="212529"/>
-          <w:sz w:val="24"/>
-          <w:szCs w:val="24"/>
-          <w:rtl w:val="0"/>
-        </w:rPr>
-        <w:t xml:space="preserve">Ensured Requirement Traceability Matrix was intact and ran regression on existing features.</w:t>
-      </w:r>
-    </w:p>
-    <w:p>
-      <w:pPr>
-        <w:numPr>
-          <w:ilvl w:val="0"/>
-          <w:numId w:val="14"/>
-        </w:numPr>
-        <w:spacing w:after="0" w:afterAutospacing="0" w:lineRule="auto"/>
-        <w:ind w:left="360" w:right="-360"/>
-      </w:pPr>
-      <w:r>
-        <w:rPr>
-          <w:color w:val="212529"/>
-          <w:sz w:val="24"/>
-          <w:szCs w:val="24"/>
-          <w:rtl w:val="0"/>
-        </w:rPr>
-        <w:t xml:space="preserve">Became SME of the Traumatic Brain Injury portion of VIRP.</w:t>
-      </w:r>
-    </w:p>
-    <w:p>
-      <w:pPr>
-        <w:numPr>
-          <w:ilvl w:val="0"/>
-          <w:numId w:val="14"/>
-        </w:numPr>
-        <w:spacing w:after="0" w:afterAutospacing="0" w:lineRule="auto"/>
-        <w:ind w:left="360" w:right="-360"/>
-      </w:pPr>
-      <w:r>
-        <w:rPr>
-          <w:color w:val="212529"/>
-          <w:sz w:val="24"/>
-          <w:szCs w:val="24"/>
-          <w:rtl w:val="0"/>
-        </w:rPr>
-        <w:t xml:space="preserve">Created, expanded, and maintained a library of regression tests.</w:t>
-      </w:r>
-    </w:p>
-    <w:p>
-      <w:pPr>
-        <w:numPr>
-          <w:ilvl w:val="0"/>
-          <w:numId w:val="14"/>
-        </w:numPr>
-        <w:spacing w:after="0" w:afterAutospacing="0" w:lineRule="auto"/>
-        <w:ind w:left="360" w:right="-360"/>
-      </w:pPr>
-      <w:r>
-        <w:rPr>
-          <w:color w:val="212529"/>
-          <w:sz w:val="24"/>
-          <w:szCs w:val="24"/>
-          <w:rtl w:val="0"/>
-        </w:rPr>
-        <w:t xml:space="preserve">Documented and developed standard operating procedures for testing.</w:t>
-      </w:r>
-    </w:p>
-    <w:p>
-      <w:pPr>
-        <w:numPr>
-          <w:ilvl w:val="0"/>
-          <w:numId w:val="4"/>
-        </w:numPr>
-        <w:spacing w:after="0" w:afterAutospacing="0" w:lineRule="auto"/>
-        <w:ind w:left="360" w:right="-360"/>
-      </w:pPr>
-      <w:r>
-        <w:rPr>
-          <w:color w:val="212529"/>
-          <w:sz w:val="24"/>
-          <w:szCs w:val="24"/>
-          <w:rtl w:val="0"/>
-        </w:rPr>
-        <w:t xml:space="preserve">March 2019 - February 2021</w:t>
-      </w:r>
-    </w:p>
-    <w:p>
-      <w:pPr>
-        <w:numPr>
-          <w:ilvl w:val="0"/>
-          <w:numId w:val="4"/>
-        </w:numPr>
-        <w:spacing w:after="0" w:afterAutospacing="0" w:lineRule="auto"/>
-        <w:ind w:left="360" w:right="-360"/>
-      </w:pPr>
-      <w:r>
-        <w:rPr>
-          <w:color w:val="212529"/>
-          <w:sz w:val="24"/>
-          <w:szCs w:val="24"/>
-          <w:rtl w:val="0"/>
-        </w:rPr>
-        <w:t xml:space="preserve">Customer: VA</w:t>
-      </w:r>
-    </w:p>
-    <w:p>
-      <w:pPr>
-        <w:numPr>
-          <w:ilvl w:val="0"/>
-          <w:numId w:val="4"/>
-        </w:numPr>
-        <w:spacing w:after="0" w:afterAutospacing="0" w:lineRule="auto"/>
-        <w:ind w:left="360" w:right="-360"/>
-      </w:pPr>
-      <w:r>
-        <w:rPr>
-          <w:color w:val="212529"/>
-          <w:sz w:val="24"/>
-          <w:szCs w:val="24"/>
-          <w:rtl w:val="0"/>
-        </w:rPr>
-        <w:t xml:space="preserve">Project: Home Loan Guarantee (LGY)</w:t>
-      </w:r>
-    </w:p>
-    <w:p>
-      <w:pPr>
-        <w:numPr>
-          <w:ilvl w:val="0"/>
-          <w:numId w:val="4"/>
-        </w:numPr>
-        <w:spacing w:after="0" w:afterAutospacing="0" w:lineRule="auto"/>
-        <w:ind w:left="360" w:right="-360"/>
-      </w:pPr>
-      <w:r>
-        <w:rPr>
-          <w:color w:val="212529"/>
-          <w:sz w:val="24"/>
-          <w:szCs w:val="24"/>
-          <w:rtl w:val="0"/>
-        </w:rPr>
-        <w:t xml:space="preserve">Role: Test Engineer</w:t>
-      </w:r>
-    </w:p>
-    <w:p>
-      <w:pPr>
-        <w:numPr>
-          <w:ilvl w:val="0"/>
-          <w:numId w:val="4"/>
-        </w:numPr>
-        <w:spacing w:after="0" w:afterAutospacing="0" w:lineRule="auto"/>
-        <w:ind w:left="360" w:right="-360"/>
-      </w:pPr>
-      <w:r>
-        <w:rPr>
-          <w:color w:val="212529"/>
-          <w:sz w:val="24"/>
-          <w:szCs w:val="24"/>
-          <w:rtl w:val="0"/>
-        </w:rPr>
-        <w:t xml:space="preserve">Tested incoming updates, bug fixes, and enhancements for government home loan guarantee.</w:t>
-      </w:r>
-    </w:p>
-    <w:p>
-      <w:pPr>
-        <w:numPr>
-          <w:ilvl w:val="0"/>
-          <w:numId w:val="4"/>
-        </w:numPr>
-        <w:spacing w:after="0" w:afterAutospacing="0" w:lineRule="auto"/>
-        <w:ind w:left="360" w:right="-360"/>
-      </w:pPr>
-      <w:r>
-        <w:rPr>
-          <w:color w:val="212529"/>
-          <w:sz w:val="24"/>
-          <w:szCs w:val="24"/>
-          <w:rtl w:val="0"/>
-        </w:rPr>
-        <w:t xml:space="preserve">Enforced protocol and patterns for reproducible testing.</w:t>
-      </w:r>
-    </w:p>
-    <w:p>
-      <w:pPr>
-        <w:numPr>
-          <w:ilvl w:val="0"/>
-          <w:numId w:val="4"/>
-        </w:numPr>
-        <w:spacing w:after="0" w:afterAutospacing="0" w:lineRule="auto"/>
-        <w:ind w:left="360" w:right="-360"/>
-      </w:pPr>
-      <w:r>
-        <w:rPr>
-          <w:color w:val="212529"/>
-          <w:sz w:val="24"/>
-          <w:szCs w:val="24"/>
-          <w:rtl w:val="0"/>
-        </w:rPr>
-        <w:t xml:space="preserve">Created and updated test cases and scripts in IBM Rational Team Concert.</w:t>
-      </w:r>
-    </w:p>
-    <w:p>
-      <w:pPr>
-        <w:numPr>
-          <w:ilvl w:val="0"/>
-          <w:numId w:val="4"/>
+        <w:t xml:space="preserve">Engineered and maintained test cases and scripts within IBM Rational Team Concert for the VA Home Loan system, auditing and validating automated tests built with Cucumber and Selenium.</w:t>
+      </w:r>
+    </w:p>
+    <w:p>
+      <w:pPr>
+        <w:numPr>
+          <w:ilvl w:val="0"/>
+          <w:numId w:val="5"/>
         </w:numPr>
         <w:spacing w:after="240" w:lineRule="auto"/>
         <w:ind w:left="360" w:right="-360"/>
@@ -1179,7 +706,7 @@
           <w:szCs w:val="24"/>
           <w:rtl w:val="0"/>
         </w:rPr>
-        <w:t xml:space="preserve">Audited automated tests in Cucumber/Selenium.</w:t>
+        <w:t xml:space="preserve">Modernized testing protocols across all projects, enforcing reproducible testing patterns and leveraging MUMPS CLI for test data creation in government healthcare systems.</w:t>
       </w:r>
     </w:p>
     <w:p>
@@ -1192,15 +719,19 @@
         <w:rPr>
           <w:b w:val="1"/>
           <w:color w:val="374ba4"/>
-        </w:rPr>
-      </w:pPr>
-      <w:bookmarkStart w:colFirst="0" w:colLast="0" w:name="_7uh3gdamdh66" w:id="5"/>
+          <w:sz w:val="42"/>
+          <w:szCs w:val="42"/>
+        </w:rPr>
+      </w:pPr>
+      <w:bookmarkStart w:colFirst="0" w:colLast="0" w:name="_gagtmsdzr0di" w:id="5"/>
       <w:bookmarkEnd w:id="5"/>
       <w:hyperlink r:id="rId7">
         <w:r>
           <w:rPr>
             <w:b w:val="1"/>
             <w:color w:val="0d6efd"/>
+            <w:sz w:val="42"/>
+            <w:szCs w:val="42"/>
             <w:u w:val="single"/>
             <w:rtl w:val="0"/>
           </w:rPr>
@@ -1211,9 +742,11 @@
         <w:rPr>
           <w:b w:val="1"/>
           <w:color w:val="374ba4"/>
-          <w:rtl w:val="0"/>
-        </w:rPr>
-        <w:t xml:space="preserve">:</w:t>
+          <w:sz w:val="42"/>
+          <w:szCs w:val="42"/>
+          <w:rtl w:val="0"/>
+        </w:rPr>
+        <w:t xml:space="preserve"> (Austin, Tx)</w:t>
       </w:r>
     </w:p>
     <w:p>
@@ -1224,8 +757,6 @@
         <w:rPr>
           <w:b w:val="1"/>
           <w:color w:val="aaaacc"/>
-          <w:sz w:val="19"/>
-          <w:szCs w:val="19"/>
         </w:rPr>
       </w:pPr>
       <w:r>
@@ -1236,18 +767,16 @@
           <w:szCs w:val="24"/>
           <w:rtl w:val="0"/>
         </w:rPr>
-        <w:t xml:space="preserve">QA Engineer - Austin Tx</w:t>
+        <w:t xml:space="preserve">QA Engineer</w:t>
         <w:br w:type="textWrapping"/>
       </w:r>
       <w:r>
         <w:rPr>
           <w:b w:val="1"/>
           <w:color w:val="aaaacc"/>
-          <w:sz w:val="19"/>
-          <w:szCs w:val="19"/>
-          <w:rtl w:val="0"/>
-        </w:rPr>
-        <w:t xml:space="preserve">06-05-2018 to 10-01-2018</w:t>
+          <w:rtl w:val="0"/>
+        </w:rPr>
+        <w:t xml:space="preserve">Jun 2018 to Oct 2018</w:t>
       </w:r>
     </w:p>
     <w:p>
@@ -1289,7 +818,7 @@
           <w:color w:val="212529"/>
         </w:rPr>
       </w:pPr>
-      <w:bookmarkStart w:colFirst="0" w:colLast="0" w:name="_8j9nqw5dxy07" w:id="6"/>
+      <w:bookmarkStart w:colFirst="0" w:colLast="0" w:name="_9du7zdgqt4ip" w:id="6"/>
       <w:bookmarkEnd w:id="6"/>
       <w:r>
         <w:rPr>
@@ -1303,7 +832,7 @@
       <w:pPr>
         <w:numPr>
           <w:ilvl w:val="0"/>
-          <w:numId w:val="10"/>
+          <w:numId w:val="7"/>
         </w:numPr>
         <w:spacing w:after="0" w:afterAutospacing="0" w:lineRule="auto"/>
         <w:ind w:left="360" w:right="-360"/>
@@ -1322,7 +851,7 @@
       <w:pPr>
         <w:numPr>
           <w:ilvl w:val="0"/>
-          <w:numId w:val="10"/>
+          <w:numId w:val="7"/>
         </w:numPr>
         <w:spacing w:after="0" w:afterAutospacing="0" w:lineRule="auto"/>
         <w:ind w:left="360" w:right="-360"/>
@@ -1341,7 +870,7 @@
       <w:pPr>
         <w:numPr>
           <w:ilvl w:val="0"/>
-          <w:numId w:val="10"/>
+          <w:numId w:val="7"/>
         </w:numPr>
         <w:spacing w:after="0" w:afterAutospacing="0" w:lineRule="auto"/>
         <w:ind w:left="360" w:right="-360"/>
@@ -1360,7 +889,7 @@
       <w:pPr>
         <w:numPr>
           <w:ilvl w:val="0"/>
-          <w:numId w:val="10"/>
+          <w:numId w:val="7"/>
         </w:numPr>
         <w:spacing w:after="0" w:afterAutospacing="0" w:lineRule="auto"/>
         <w:ind w:left="360" w:right="-360"/>
@@ -1379,7 +908,7 @@
       <w:pPr>
         <w:numPr>
           <w:ilvl w:val="0"/>
-          <w:numId w:val="10"/>
+          <w:numId w:val="7"/>
         </w:numPr>
         <w:spacing w:after="0" w:afterAutospacing="0" w:lineRule="auto"/>
         <w:ind w:left="360" w:right="-360"/>
@@ -1398,7 +927,7 @@
       <w:pPr>
         <w:numPr>
           <w:ilvl w:val="0"/>
-          <w:numId w:val="10"/>
+          <w:numId w:val="7"/>
         </w:numPr>
         <w:spacing w:after="240" w:lineRule="auto"/>
         <w:ind w:left="360" w:right="-360"/>
@@ -1423,15 +952,19 @@
         <w:rPr>
           <w:b w:val="1"/>
           <w:color w:val="374ba4"/>
-        </w:rPr>
-      </w:pPr>
-      <w:bookmarkStart w:colFirst="0" w:colLast="0" w:name="_ef08h9b1r57q" w:id="7"/>
+          <w:sz w:val="42"/>
+          <w:szCs w:val="42"/>
+        </w:rPr>
+      </w:pPr>
+      <w:bookmarkStart w:colFirst="0" w:colLast="0" w:name="_h1t766c5hhz2" w:id="7"/>
       <w:bookmarkEnd w:id="7"/>
       <w:hyperlink r:id="rId8">
         <w:r>
           <w:rPr>
             <w:b w:val="1"/>
             <w:color w:val="0d6efd"/>
+            <w:sz w:val="42"/>
+            <w:szCs w:val="42"/>
             <w:u w:val="single"/>
             <w:rtl w:val="0"/>
           </w:rPr>
@@ -1442,9 +975,11 @@
         <w:rPr>
           <w:b w:val="1"/>
           <w:color w:val="374ba4"/>
-          <w:rtl w:val="0"/>
-        </w:rPr>
-        <w:t xml:space="preserve">:</w:t>
+          <w:sz w:val="42"/>
+          <w:szCs w:val="42"/>
+          <w:rtl w:val="0"/>
+        </w:rPr>
+        <w:t xml:space="preserve"> (Austin, Tx)</w:t>
       </w:r>
     </w:p>
     <w:p>
@@ -1455,8 +990,6 @@
         <w:rPr>
           <w:b w:val="1"/>
           <w:color w:val="aaaacc"/>
-          <w:sz w:val="19"/>
-          <w:szCs w:val="19"/>
         </w:rPr>
       </w:pPr>
       <w:r>
@@ -1467,18 +1000,16 @@
           <w:szCs w:val="24"/>
           <w:rtl w:val="0"/>
         </w:rPr>
-        <w:t xml:space="preserve">QA Engineer - Austin Tx</w:t>
+        <w:t xml:space="preserve">QA Engineer</w:t>
         <w:br w:type="textWrapping"/>
       </w:r>
       <w:r>
         <w:rPr>
           <w:b w:val="1"/>
           <w:color w:val="aaaacc"/>
-          <w:sz w:val="19"/>
-          <w:szCs w:val="19"/>
-          <w:rtl w:val="0"/>
-        </w:rPr>
-        <w:t xml:space="preserve">07-17-2017 to 06-01-2018</w:t>
+          <w:rtl w:val="0"/>
+        </w:rPr>
+        <w:t xml:space="preserve">Jul 2017 to Jun 2018</w:t>
       </w:r>
     </w:p>
     <w:p>
@@ -1520,7 +1051,7 @@
           <w:color w:val="212529"/>
         </w:rPr>
       </w:pPr>
-      <w:bookmarkStart w:colFirst="0" w:colLast="0" w:name="_w0yyv39ourb8" w:id="8"/>
+      <w:bookmarkStart w:colFirst="0" w:colLast="0" w:name="_iyvin2lizqk9" w:id="8"/>
       <w:bookmarkEnd w:id="8"/>
       <w:r>
         <w:rPr>
@@ -1534,7 +1065,7 @@
       <w:pPr>
         <w:numPr>
           <w:ilvl w:val="0"/>
-          <w:numId w:val="11"/>
+          <w:numId w:val="4"/>
         </w:numPr>
         <w:spacing w:after="0" w:afterAutospacing="0" w:lineRule="auto"/>
         <w:ind w:left="360" w:right="-360"/>
@@ -1553,7 +1084,7 @@
       <w:pPr>
         <w:numPr>
           <w:ilvl w:val="0"/>
-          <w:numId w:val="11"/>
+          <w:numId w:val="4"/>
         </w:numPr>
         <w:spacing w:after="0" w:afterAutospacing="0" w:lineRule="auto"/>
         <w:ind w:left="360" w:right="-360"/>
@@ -1572,7 +1103,7 @@
       <w:pPr>
         <w:numPr>
           <w:ilvl w:val="0"/>
-          <w:numId w:val="11"/>
+          <w:numId w:val="4"/>
         </w:numPr>
         <w:spacing w:after="0" w:afterAutospacing="0" w:lineRule="auto"/>
         <w:ind w:left="360" w:right="-360"/>
@@ -1591,7 +1122,7 @@
       <w:pPr>
         <w:numPr>
           <w:ilvl w:val="0"/>
-          <w:numId w:val="11"/>
+          <w:numId w:val="4"/>
         </w:numPr>
         <w:spacing w:after="0" w:afterAutospacing="0" w:lineRule="auto"/>
         <w:ind w:left="360" w:right="-360"/>
@@ -1610,7 +1141,7 @@
       <w:pPr>
         <w:numPr>
           <w:ilvl w:val="0"/>
-          <w:numId w:val="11"/>
+          <w:numId w:val="4"/>
         </w:numPr>
         <w:spacing w:after="0" w:afterAutospacing="0" w:lineRule="auto"/>
         <w:ind w:left="360" w:right="-360"/>
@@ -1629,7 +1160,7 @@
       <w:pPr>
         <w:numPr>
           <w:ilvl w:val="0"/>
-          <w:numId w:val="11"/>
+          <w:numId w:val="4"/>
         </w:numPr>
         <w:spacing w:after="0" w:afterAutospacing="0" w:lineRule="auto"/>
         <w:ind w:left="360" w:right="-360"/>
@@ -1648,7 +1179,7 @@
       <w:pPr>
         <w:numPr>
           <w:ilvl w:val="0"/>
-          <w:numId w:val="11"/>
+          <w:numId w:val="4"/>
         </w:numPr>
         <w:spacing w:after="0" w:afterAutospacing="0" w:lineRule="auto"/>
         <w:ind w:left="360" w:right="-360"/>
@@ -1667,7 +1198,7 @@
       <w:pPr>
         <w:numPr>
           <w:ilvl w:val="0"/>
-          <w:numId w:val="11"/>
+          <w:numId w:val="4"/>
         </w:numPr>
         <w:spacing w:after="240" w:lineRule="auto"/>
         <w:ind w:left="360" w:right="-360"/>
@@ -1692,15 +1223,19 @@
         <w:rPr>
           <w:b w:val="1"/>
           <w:color w:val="374ba4"/>
-        </w:rPr>
-      </w:pPr>
-      <w:bookmarkStart w:colFirst="0" w:colLast="0" w:name="_8ziwe888uqss" w:id="9"/>
+          <w:sz w:val="42"/>
+          <w:szCs w:val="42"/>
+        </w:rPr>
+      </w:pPr>
+      <w:bookmarkStart w:colFirst="0" w:colLast="0" w:name="_cpuxjkyc9det" w:id="9"/>
       <w:bookmarkEnd w:id="9"/>
       <w:hyperlink r:id="rId9">
         <w:r>
           <w:rPr>
             <w:b w:val="1"/>
             <w:color w:val="0d6efd"/>
+            <w:sz w:val="42"/>
+            <w:szCs w:val="42"/>
             <w:u w:val="single"/>
             <w:rtl w:val="0"/>
           </w:rPr>
@@ -1711,9 +1246,11 @@
         <w:rPr>
           <w:b w:val="1"/>
           <w:color w:val="374ba4"/>
-          <w:rtl w:val="0"/>
-        </w:rPr>
-        <w:t xml:space="preserve">:</w:t>
+          <w:sz w:val="42"/>
+          <w:szCs w:val="42"/>
+          <w:rtl w:val="0"/>
+        </w:rPr>
+        <w:t xml:space="preserve"> (Austin, Tx)</w:t>
       </w:r>
     </w:p>
     <w:p>
@@ -1724,8 +1261,6 @@
         <w:rPr>
           <w:b w:val="1"/>
           <w:color w:val="aaaacc"/>
-          <w:sz w:val="19"/>
-          <w:szCs w:val="19"/>
         </w:rPr>
       </w:pPr>
       <w:r>
@@ -1736,18 +1271,16 @@
           <w:szCs w:val="24"/>
           <w:rtl w:val="0"/>
         </w:rPr>
-        <w:t xml:space="preserve">QA Engineer - Austin Tx</w:t>
+        <w:t xml:space="preserve">QA Engineer</w:t>
         <w:br w:type="textWrapping"/>
       </w:r>
       <w:r>
         <w:rPr>
           <w:b w:val="1"/>
           <w:color w:val="aaaacc"/>
-          <w:sz w:val="19"/>
-          <w:szCs w:val="19"/>
-          <w:rtl w:val="0"/>
-        </w:rPr>
-        <w:t xml:space="preserve">05-15-2015 to 05-19-2017</w:t>
+          <w:rtl w:val="0"/>
+        </w:rPr>
+        <w:t xml:space="preserve">May 2015 to May 2017</w:t>
       </w:r>
     </w:p>
     <w:p>
@@ -1789,7 +1322,7 @@
           <w:color w:val="212529"/>
         </w:rPr>
       </w:pPr>
-      <w:bookmarkStart w:colFirst="0" w:colLast="0" w:name="_682wyu9jy0zj" w:id="10"/>
+      <w:bookmarkStart w:colFirst="0" w:colLast="0" w:name="_gmsvhc1cpm2c" w:id="10"/>
       <w:bookmarkEnd w:id="10"/>
       <w:r>
         <w:rPr>
@@ -1803,7 +1336,7 @@
       <w:pPr>
         <w:numPr>
           <w:ilvl w:val="0"/>
-          <w:numId w:val="15"/>
+          <w:numId w:val="2"/>
         </w:numPr>
         <w:spacing w:after="0" w:afterAutospacing="0" w:lineRule="auto"/>
         <w:ind w:left="360" w:right="-360"/>
@@ -1815,14 +1348,14 @@
           <w:szCs w:val="24"/>
           <w:rtl w:val="0"/>
         </w:rPr>
-        <w:t xml:space="preserve">Customer: Retail Me Not</w:t>
-      </w:r>
-    </w:p>
-    <w:p>
-      <w:pPr>
-        <w:numPr>
-          <w:ilvl w:val="0"/>
-          <w:numId w:val="15"/>
+        <w:t xml:space="preserve">Contracted as a QA Engineer for RetailMeNot, focusing on the rollout of new gift card purchasing features and regression testing.</w:t>
+      </w:r>
+    </w:p>
+    <w:p>
+      <w:pPr>
+        <w:numPr>
+          <w:ilvl w:val="0"/>
+          <w:numId w:val="2"/>
         </w:numPr>
         <w:spacing w:after="0" w:afterAutospacing="0" w:lineRule="auto"/>
         <w:ind w:left="360" w:right="-360"/>
@@ -1834,14 +1367,14 @@
           <w:szCs w:val="24"/>
           <w:rtl w:val="0"/>
         </w:rPr>
-        <w:t xml:space="preserve">Project: RMN.com</w:t>
-      </w:r>
-    </w:p>
-    <w:p>
-      <w:pPr>
-        <w:numPr>
-          <w:ilvl w:val="0"/>
-          <w:numId w:val="15"/>
+        <w:t xml:space="preserve">Analyzed results and updated code for RetailMeNot's automated test system to improve efficiency and reliability.</w:t>
+      </w:r>
+    </w:p>
+    <w:p>
+      <w:pPr>
+        <w:numPr>
+          <w:ilvl w:val="0"/>
+          <w:numId w:val="2"/>
         </w:numPr>
         <w:spacing w:after="0" w:afterAutospacing="0" w:lineRule="auto"/>
         <w:ind w:left="360" w:right="-360"/>
@@ -1853,14 +1386,14 @@
           <w:szCs w:val="24"/>
           <w:rtl w:val="0"/>
         </w:rPr>
-        <w:t xml:space="preserve">Role: QA Engineer</w:t>
-      </w:r>
-    </w:p>
-    <w:p>
-      <w:pPr>
-        <w:numPr>
-          <w:ilvl w:val="0"/>
-          <w:numId w:val="15"/>
+        <w:t xml:space="preserve">Developed custom JavaScript tooling to validate and ensure the accuracy of site-wide analytics implementation.</w:t>
+      </w:r>
+    </w:p>
+    <w:p>
+      <w:pPr>
+        <w:numPr>
+          <w:ilvl w:val="0"/>
+          <w:numId w:val="2"/>
         </w:numPr>
         <w:spacing w:after="0" w:afterAutospacing="0" w:lineRule="auto"/>
         <w:ind w:left="360" w:right="-360"/>
@@ -1872,14 +1405,14 @@
           <w:szCs w:val="24"/>
           <w:rtl w:val="0"/>
         </w:rPr>
-        <w:t xml:space="preserve">Analyzed results and updated code of RetailMeNot's automated test system.</w:t>
-      </w:r>
-    </w:p>
-    <w:p>
-      <w:pPr>
-        <w:numPr>
-          <w:ilvl w:val="0"/>
-          <w:numId w:val="15"/>
+        <w:t xml:space="preserve">Standardized the smoke testing data suite to guarantee consistency and reliability across all testing environments.</w:t>
+      </w:r>
+    </w:p>
+    <w:p>
+      <w:pPr>
+        <w:numPr>
+          <w:ilvl w:val="0"/>
+          <w:numId w:val="2"/>
         </w:numPr>
         <w:spacing w:after="0" w:afterAutospacing="0" w:lineRule="auto"/>
         <w:ind w:left="360" w:right="-360"/>
@@ -1891,52 +1424,14 @@
           <w:szCs w:val="24"/>
           <w:rtl w:val="0"/>
         </w:rPr>
-        <w:t xml:space="preserve">Developed Javascript tooling to easily validate RetailMeNot.com analytics.</w:t>
-      </w:r>
-    </w:p>
-    <w:p>
-      <w:pPr>
-        <w:numPr>
-          <w:ilvl w:val="0"/>
-          <w:numId w:val="15"/>
-        </w:numPr>
-        <w:spacing w:after="0" w:afterAutospacing="0" w:lineRule="auto"/>
-        <w:ind w:left="360" w:right="-360"/>
-      </w:pPr>
-      <w:r>
-        <w:rPr>
-          <w:color w:val="212529"/>
-          <w:sz w:val="24"/>
-          <w:szCs w:val="24"/>
-          <w:rtl w:val="0"/>
-        </w:rPr>
-        <w:t xml:space="preserve">Standardized smoke testing data suite to ensure uniformity across environments.</w:t>
-      </w:r>
-    </w:p>
-    <w:p>
-      <w:pPr>
-        <w:numPr>
-          <w:ilvl w:val="0"/>
-          <w:numId w:val="15"/>
-        </w:numPr>
-        <w:spacing w:after="0" w:afterAutospacing="0" w:lineRule="auto"/>
-        <w:ind w:left="360" w:right="-360"/>
-      </w:pPr>
-      <w:r>
-        <w:rPr>
-          <w:color w:val="212529"/>
-          <w:sz w:val="24"/>
-          <w:szCs w:val="24"/>
-          <w:rtl w:val="0"/>
-        </w:rPr>
-        <w:t xml:space="preserve">Created documentation for use cases, used for on-boarding &amp; employee reference.</w:t>
-      </w:r>
-    </w:p>
-    <w:p>
-      <w:pPr>
-        <w:numPr>
-          <w:ilvl w:val="0"/>
-          <w:numId w:val="15"/>
+        <w:t xml:space="preserve">Authored comprehensive documentation and use cases, utilized for onboarding new team members and as an ongoing reference.</w:t>
+      </w:r>
+    </w:p>
+    <w:p>
+      <w:pPr>
+        <w:numPr>
+          <w:ilvl w:val="0"/>
+          <w:numId w:val="2"/>
         </w:numPr>
         <w:spacing w:after="240" w:lineRule="auto"/>
         <w:ind w:left="360" w:right="-360"/>
@@ -1948,7 +1443,7 @@
           <w:szCs w:val="24"/>
           <w:rtl w:val="0"/>
         </w:rPr>
-        <w:t xml:space="preserve">Was a member of the Production Support on Duty (PSOD) rotation crew.</w:t>
+        <w:t xml:space="preserve">Served as a key member of the Production Support on Duty (PSOD) rotation, providing timely support for live site issues.</w:t>
       </w:r>
     </w:p>
     <w:p>
@@ -1961,15 +1456,19 @@
         <w:rPr>
           <w:b w:val="1"/>
           <w:color w:val="374ba4"/>
-        </w:rPr>
-      </w:pPr>
-      <w:bookmarkStart w:colFirst="0" w:colLast="0" w:name="_xf5nbtksqmil" w:id="11"/>
+          <w:sz w:val="42"/>
+          <w:szCs w:val="42"/>
+        </w:rPr>
+      </w:pPr>
+      <w:bookmarkStart w:colFirst="0" w:colLast="0" w:name="_btgvzpus7wp1" w:id="11"/>
       <w:bookmarkEnd w:id="11"/>
       <w:hyperlink r:id="rId10">
         <w:r>
           <w:rPr>
             <w:b w:val="1"/>
             <w:color w:val="0d6efd"/>
+            <w:sz w:val="42"/>
+            <w:szCs w:val="42"/>
             <w:u w:val="single"/>
             <w:rtl w:val="0"/>
           </w:rPr>
@@ -1980,9 +1479,11 @@
         <w:rPr>
           <w:b w:val="1"/>
           <w:color w:val="374ba4"/>
-          <w:rtl w:val="0"/>
-        </w:rPr>
-        <w:t xml:space="preserve">:</w:t>
+          <w:sz w:val="42"/>
+          <w:szCs w:val="42"/>
+          <w:rtl w:val="0"/>
+        </w:rPr>
+        <w:t xml:space="preserve"> (Austin, Tx)</w:t>
       </w:r>
     </w:p>
     <w:p>
@@ -1993,8 +1494,6 @@
         <w:rPr>
           <w:b w:val="1"/>
           <w:color w:val="aaaacc"/>
-          <w:sz w:val="19"/>
-          <w:szCs w:val="19"/>
         </w:rPr>
       </w:pPr>
       <w:r>
@@ -2005,18 +1504,16 @@
           <w:szCs w:val="24"/>
           <w:rtl w:val="0"/>
         </w:rPr>
-        <w:t xml:space="preserve">QA Engineer - Austin Tx</w:t>
+        <w:t xml:space="preserve">QA Engineer</w:t>
         <w:br w:type="textWrapping"/>
       </w:r>
       <w:r>
         <w:rPr>
           <w:b w:val="1"/>
           <w:color w:val="aaaacc"/>
-          <w:sz w:val="19"/>
-          <w:szCs w:val="19"/>
-          <w:rtl w:val="0"/>
-        </w:rPr>
-        <w:t xml:space="preserve">05-06-2013 to 01-16-2015</w:t>
+          <w:rtl w:val="0"/>
+        </w:rPr>
+        <w:t xml:space="preserve">May 2013 to Jan 2015</w:t>
       </w:r>
     </w:p>
     <w:p>
@@ -2058,7 +1555,7 @@
           <w:color w:val="212529"/>
         </w:rPr>
       </w:pPr>
-      <w:bookmarkStart w:colFirst="0" w:colLast="0" w:name="_c01vw92ij116" w:id="12"/>
+      <w:bookmarkStart w:colFirst="0" w:colLast="0" w:name="_jseym5ucq8du" w:id="12"/>
       <w:bookmarkEnd w:id="12"/>
       <w:r>
         <w:rPr>
@@ -2072,7 +1569,7 @@
       <w:pPr>
         <w:numPr>
           <w:ilvl w:val="0"/>
-          <w:numId w:val="12"/>
+          <w:numId w:val="11"/>
         </w:numPr>
         <w:spacing w:after="0" w:afterAutospacing="0" w:lineRule="auto"/>
         <w:ind w:left="360" w:right="-360"/>
@@ -2091,7 +1588,7 @@
       <w:pPr>
         <w:numPr>
           <w:ilvl w:val="0"/>
-          <w:numId w:val="12"/>
+          <w:numId w:val="11"/>
         </w:numPr>
         <w:spacing w:after="0" w:afterAutospacing="0" w:lineRule="auto"/>
         <w:ind w:left="360" w:right="-360"/>
@@ -2110,7 +1607,7 @@
       <w:pPr>
         <w:numPr>
           <w:ilvl w:val="0"/>
-          <w:numId w:val="12"/>
+          <w:numId w:val="11"/>
         </w:numPr>
         <w:spacing w:after="0" w:afterAutospacing="0" w:lineRule="auto"/>
         <w:ind w:left="360" w:right="-360"/>
@@ -2129,7 +1626,7 @@
       <w:pPr>
         <w:numPr>
           <w:ilvl w:val="0"/>
-          <w:numId w:val="12"/>
+          <w:numId w:val="11"/>
         </w:numPr>
         <w:spacing w:after="0" w:afterAutospacing="0" w:lineRule="auto"/>
         <w:ind w:left="360" w:right="-360"/>
@@ -2148,7 +1645,7 @@
       <w:pPr>
         <w:numPr>
           <w:ilvl w:val="0"/>
-          <w:numId w:val="12"/>
+          <w:numId w:val="11"/>
         </w:numPr>
         <w:spacing w:after="0" w:afterAutospacing="0" w:lineRule="auto"/>
         <w:ind w:left="360" w:right="-360"/>
@@ -2167,7 +1664,7 @@
       <w:pPr>
         <w:numPr>
           <w:ilvl w:val="0"/>
-          <w:numId w:val="12"/>
+          <w:numId w:val="11"/>
         </w:numPr>
         <w:spacing w:after="240" w:lineRule="auto"/>
         <w:ind w:left="360" w:right="-360"/>
@@ -2192,15 +1689,19 @@
         <w:rPr>
           <w:b w:val="1"/>
           <w:color w:val="374ba4"/>
-        </w:rPr>
-      </w:pPr>
-      <w:bookmarkStart w:colFirst="0" w:colLast="0" w:name="_kcp7valgxmpz" w:id="13"/>
+          <w:sz w:val="42"/>
+          <w:szCs w:val="42"/>
+        </w:rPr>
+      </w:pPr>
+      <w:bookmarkStart w:colFirst="0" w:colLast="0" w:name="_nsw4etmp3vye" w:id="13"/>
       <w:bookmarkEnd w:id="13"/>
       <w:hyperlink r:id="rId11">
         <w:r>
           <w:rPr>
             <w:b w:val="1"/>
             <w:color w:val="0d6efd"/>
+            <w:sz w:val="42"/>
+            <w:szCs w:val="42"/>
             <w:u w:val="single"/>
             <w:rtl w:val="0"/>
           </w:rPr>
@@ -2211,9 +1712,11 @@
         <w:rPr>
           <w:b w:val="1"/>
           <w:color w:val="374ba4"/>
-          <w:rtl w:val="0"/>
-        </w:rPr>
-        <w:t xml:space="preserve">:</w:t>
+          <w:sz w:val="42"/>
+          <w:szCs w:val="42"/>
+          <w:rtl w:val="0"/>
+        </w:rPr>
+        <w:t xml:space="preserve"> (Austin, Tx)</w:t>
       </w:r>
     </w:p>
     <w:p>
@@ -2224,8 +1727,6 @@
         <w:rPr>
           <w:b w:val="1"/>
           <w:color w:val="aaaacc"/>
-          <w:sz w:val="19"/>
-          <w:szCs w:val="19"/>
         </w:rPr>
       </w:pPr>
       <w:r>
@@ -2236,18 +1737,16 @@
           <w:szCs w:val="24"/>
           <w:rtl w:val="0"/>
         </w:rPr>
-        <w:t xml:space="preserve">Lead QA Tester - Austin, TX</w:t>
+        <w:t xml:space="preserve">Lead QA Tester</w:t>
         <w:br w:type="textWrapping"/>
       </w:r>
       <w:r>
         <w:rPr>
           <w:b w:val="1"/>
           <w:color w:val="aaaacc"/>
-          <w:sz w:val="19"/>
-          <w:szCs w:val="19"/>
-          <w:rtl w:val="0"/>
-        </w:rPr>
-        <w:t xml:space="preserve">07-16-2012 to 04-18-2013</w:t>
+          <w:rtl w:val="0"/>
+        </w:rPr>
+        <w:t xml:space="preserve">Jul 2012 to Apr 2013</w:t>
       </w:r>
     </w:p>
     <w:p>
@@ -2289,7 +1788,7 @@
           <w:color w:val="212529"/>
         </w:rPr>
       </w:pPr>
-      <w:bookmarkStart w:colFirst="0" w:colLast="0" w:name="_nlqzrnygofdt" w:id="14"/>
+      <w:bookmarkStart w:colFirst="0" w:colLast="0" w:name="_om588yenvz0t" w:id="14"/>
       <w:bookmarkEnd w:id="14"/>
       <w:r>
         <w:rPr>
@@ -2303,7 +1802,7 @@
       <w:pPr>
         <w:numPr>
           <w:ilvl w:val="0"/>
-          <w:numId w:val="13"/>
+          <w:numId w:val="9"/>
         </w:numPr>
         <w:spacing w:after="0" w:afterAutospacing="0" w:lineRule="auto"/>
         <w:ind w:left="360" w:right="-360"/>
@@ -2322,7 +1821,7 @@
       <w:pPr>
         <w:numPr>
           <w:ilvl w:val="0"/>
-          <w:numId w:val="13"/>
+          <w:numId w:val="9"/>
         </w:numPr>
         <w:spacing w:after="0" w:afterAutospacing="0" w:lineRule="auto"/>
         <w:ind w:left="360" w:right="-360"/>
@@ -2341,7 +1840,7 @@
       <w:pPr>
         <w:numPr>
           <w:ilvl w:val="0"/>
-          <w:numId w:val="13"/>
+          <w:numId w:val="9"/>
         </w:numPr>
         <w:spacing w:after="0" w:afterAutospacing="0" w:lineRule="auto"/>
         <w:ind w:left="360" w:right="-360"/>
@@ -2360,7 +1859,7 @@
       <w:pPr>
         <w:numPr>
           <w:ilvl w:val="0"/>
-          <w:numId w:val="13"/>
+          <w:numId w:val="9"/>
         </w:numPr>
         <w:spacing w:after="0" w:afterAutospacing="0" w:lineRule="auto"/>
         <w:ind w:left="360" w:right="-360"/>
@@ -2379,7 +1878,7 @@
       <w:pPr>
         <w:numPr>
           <w:ilvl w:val="0"/>
-          <w:numId w:val="13"/>
+          <w:numId w:val="9"/>
         </w:numPr>
         <w:spacing w:after="240" w:lineRule="auto"/>
         <w:ind w:left="360" w:right="-360"/>
@@ -2404,15 +1903,19 @@
         <w:rPr>
           <w:b w:val="1"/>
           <w:color w:val="374ba4"/>
-        </w:rPr>
-      </w:pPr>
-      <w:bookmarkStart w:colFirst="0" w:colLast="0" w:name="_h1fpoiboikuu" w:id="15"/>
+          <w:sz w:val="42"/>
+          <w:szCs w:val="42"/>
+        </w:rPr>
+      </w:pPr>
+      <w:bookmarkStart w:colFirst="0" w:colLast="0" w:name="_ul0ql5jrisz6" w:id="15"/>
       <w:bookmarkEnd w:id="15"/>
       <w:hyperlink r:id="rId12">
         <w:r>
           <w:rPr>
             <w:b w:val="1"/>
             <w:color w:val="0d6efd"/>
+            <w:sz w:val="42"/>
+            <w:szCs w:val="42"/>
             <w:u w:val="single"/>
             <w:rtl w:val="0"/>
           </w:rPr>
@@ -2423,9 +1926,11 @@
         <w:rPr>
           <w:b w:val="1"/>
           <w:color w:val="374ba4"/>
-          <w:rtl w:val="0"/>
-        </w:rPr>
-        <w:t xml:space="preserve">:</w:t>
+          <w:sz w:val="42"/>
+          <w:szCs w:val="42"/>
+          <w:rtl w:val="0"/>
+        </w:rPr>
+        <w:t xml:space="preserve"> (Austin, Tx)</w:t>
       </w:r>
     </w:p>
     <w:p>
@@ -2436,8 +1941,6 @@
         <w:rPr>
           <w:b w:val="1"/>
           <w:color w:val="aaaacc"/>
-          <w:sz w:val="19"/>
-          <w:szCs w:val="19"/>
         </w:rPr>
       </w:pPr>
       <w:r>
@@ -2448,18 +1951,16 @@
           <w:szCs w:val="24"/>
           <w:rtl w:val="0"/>
         </w:rPr>
-        <w:t xml:space="preserve">QA Engineer - Austin Tx</w:t>
+        <w:t xml:space="preserve">QA Engineer / Test Lead</w:t>
         <w:br w:type="textWrapping"/>
       </w:r>
       <w:r>
         <w:rPr>
           <w:b w:val="1"/>
           <w:color w:val="aaaacc"/>
-          <w:sz w:val="19"/>
-          <w:szCs w:val="19"/>
-          <w:rtl w:val="0"/>
-        </w:rPr>
-        <w:t xml:space="preserve">08-01-2011 to 04-16-2012</w:t>
+          <w:rtl w:val="0"/>
+        </w:rPr>
+        <w:t xml:space="preserve">Aug 2011 to Apr 2012</w:t>
       </w:r>
     </w:p>
     <w:p>
@@ -2501,7 +2002,7 @@
           <w:color w:val="212529"/>
         </w:rPr>
       </w:pPr>
-      <w:bookmarkStart w:colFirst="0" w:colLast="0" w:name="_e7hto92jdq12" w:id="16"/>
+      <w:bookmarkStart w:colFirst="0" w:colLast="0" w:name="_ni9phc4h1i0j" w:id="16"/>
       <w:bookmarkEnd w:id="16"/>
       <w:r>
         <w:rPr>
@@ -2515,7 +2016,7 @@
       <w:pPr>
         <w:numPr>
           <w:ilvl w:val="0"/>
-          <w:numId w:val="16"/>
+          <w:numId w:val="1"/>
         </w:numPr>
         <w:spacing w:after="0" w:afterAutospacing="0" w:lineRule="auto"/>
         <w:ind w:left="360" w:right="-360"/>
@@ -2527,14 +2028,14 @@
           <w:szCs w:val="24"/>
           <w:rtl w:val="0"/>
         </w:rPr>
-        <w:t xml:space="preserve">Customer: Heatwave Interactive</w:t>
-      </w:r>
-    </w:p>
-    <w:p>
-      <w:pPr>
-        <w:numPr>
-          <w:ilvl w:val="0"/>
-          <w:numId w:val="16"/>
+        <w:t xml:space="preserve">Contracted as a QA Tester and promoted to Test Lead for Heatwave Interactive, working on 'Gods and Heroes: Rome Rising' and 'Platinum Life: Country'.</w:t>
+      </w:r>
+    </w:p>
+    <w:p>
+      <w:pPr>
+        <w:numPr>
+          <w:ilvl w:val="0"/>
+          <w:numId w:val="1"/>
         </w:numPr>
         <w:spacing w:after="0" w:afterAutospacing="0" w:lineRule="auto"/>
         <w:ind w:left="360" w:right="-360"/>
@@ -2546,14 +2047,14 @@
           <w:szCs w:val="24"/>
           <w:rtl w:val="0"/>
         </w:rPr>
-        <w:t xml:space="preserve">Projects: MMORPG "Gods and Heroes: Rome Rising" and online Facebook game "Platinum Life: Country"</w:t>
-      </w:r>
-    </w:p>
-    <w:p>
-      <w:pPr>
-        <w:numPr>
-          <w:ilvl w:val="0"/>
-          <w:numId w:val="16"/>
+        <w:t xml:space="preserve">Executed daily testing of game builds for core functionality, gameplay mechanics, and UI integrity.</w:t>
+      </w:r>
+    </w:p>
+    <w:p>
+      <w:pPr>
+        <w:numPr>
+          <w:ilvl w:val="0"/>
+          <w:numId w:val="1"/>
         </w:numPr>
         <w:spacing w:after="0" w:afterAutospacing="0" w:lineRule="auto"/>
         <w:ind w:left="360" w:right="-360"/>
@@ -2565,90 +2066,14 @@
           <w:szCs w:val="24"/>
           <w:rtl w:val="0"/>
         </w:rPr>
-        <w:t xml:space="preserve">Role: QA Tester / Test Lead</w:t>
-      </w:r>
-    </w:p>
-    <w:p>
-      <w:pPr>
-        <w:numPr>
-          <w:ilvl w:val="0"/>
-          <w:numId w:val="16"/>
-        </w:numPr>
-        <w:spacing w:after="0" w:afterAutospacing="0" w:lineRule="auto"/>
-        <w:ind w:left="360" w:right="-360"/>
-      </w:pPr>
-      <w:r>
-        <w:rPr>
-          <w:color w:val="212529"/>
-          <w:sz w:val="24"/>
-          <w:szCs w:val="24"/>
-          <w:rtl w:val="0"/>
-        </w:rPr>
-        <w:t xml:space="preserve">QA Tester for the MMORPG "Gods and Heroes: Rome Rising".</w:t>
-      </w:r>
-    </w:p>
-    <w:p>
-      <w:pPr>
-        <w:numPr>
-          <w:ilvl w:val="0"/>
-          <w:numId w:val="16"/>
-        </w:numPr>
-        <w:spacing w:after="0" w:afterAutospacing="0" w:lineRule="auto"/>
-        <w:ind w:left="360" w:right="-360"/>
-      </w:pPr>
-      <w:r>
-        <w:rPr>
-          <w:color w:val="212529"/>
-          <w:sz w:val="24"/>
-          <w:szCs w:val="24"/>
-          <w:rtl w:val="0"/>
-        </w:rPr>
-        <w:t xml:space="preserve">Promoted to Test Lead for online Facebook game "Platinum Life: Country".</w:t>
-      </w:r>
-    </w:p>
-    <w:p>
-      <w:pPr>
-        <w:numPr>
-          <w:ilvl w:val="0"/>
-          <w:numId w:val="16"/>
-        </w:numPr>
-        <w:spacing w:after="0" w:afterAutospacing="0" w:lineRule="auto"/>
-        <w:ind w:left="360" w:right="-360"/>
-      </w:pPr>
-      <w:r>
-        <w:rPr>
-          <w:color w:val="212529"/>
-          <w:sz w:val="24"/>
-          <w:szCs w:val="24"/>
-          <w:rtl w:val="0"/>
-        </w:rPr>
-        <w:t xml:space="preserve">Tested daily builds for basic functionality of the game.</w:t>
-      </w:r>
-    </w:p>
-    <w:p>
-      <w:pPr>
-        <w:numPr>
-          <w:ilvl w:val="0"/>
-          <w:numId w:val="16"/>
-        </w:numPr>
-        <w:spacing w:after="0" w:afterAutospacing="0" w:lineRule="auto"/>
-        <w:ind w:left="360" w:right="-360"/>
-      </w:pPr>
-      <w:r>
-        <w:rPr>
-          <w:color w:val="212529"/>
-          <w:sz w:val="24"/>
-          <w:szCs w:val="24"/>
-          <w:rtl w:val="0"/>
-        </w:rPr>
-        <w:t xml:space="preserve">Ensured functionality of core mechanics.</w:t>
-      </w:r>
-    </w:p>
-    <w:p>
-      <w:pPr>
-        <w:numPr>
-          <w:ilvl w:val="0"/>
-          <w:numId w:val="16"/>
+        <w:t xml:space="preserve">Authored comprehensive test plans for smoke and regression testing cycles, improving test coverage.</w:t>
+      </w:r>
+    </w:p>
+    <w:p>
+      <w:pPr>
+        <w:numPr>
+          <w:ilvl w:val="0"/>
+          <w:numId w:val="1"/>
         </w:numPr>
         <w:spacing w:after="240" w:lineRule="auto"/>
         <w:ind w:left="360" w:right="-360"/>
@@ -2660,7 +2085,7 @@
           <w:szCs w:val="24"/>
           <w:rtl w:val="0"/>
         </w:rPr>
-        <w:t xml:space="preserve">Wrote test plans for smoke and regression testing.</w:t>
+        <w:t xml:space="preserve">Led and mentored a team of testers, providing guidance on bug reporting and test execution best practices.</w:t>
       </w:r>
     </w:p>
     <w:p>
@@ -2673,15 +2098,19 @@
         <w:rPr>
           <w:b w:val="1"/>
           <w:color w:val="374ba4"/>
-        </w:rPr>
-      </w:pPr>
-      <w:bookmarkStart w:colFirst="0" w:colLast="0" w:name="_u4dtkcfk41x4" w:id="17"/>
+          <w:sz w:val="42"/>
+          <w:szCs w:val="42"/>
+        </w:rPr>
+      </w:pPr>
+      <w:bookmarkStart w:colFirst="0" w:colLast="0" w:name="_adftbgh1omud" w:id="17"/>
       <w:bookmarkEnd w:id="17"/>
       <w:hyperlink r:id="rId13">
         <w:r>
           <w:rPr>
             <w:b w:val="1"/>
             <w:color w:val="0d6efd"/>
+            <w:sz w:val="42"/>
+            <w:szCs w:val="42"/>
             <w:u w:val="single"/>
             <w:rtl w:val="0"/>
           </w:rPr>
@@ -2692,9 +2121,11 @@
         <w:rPr>
           <w:b w:val="1"/>
           <w:color w:val="374ba4"/>
-          <w:rtl w:val="0"/>
-        </w:rPr>
-        <w:t xml:space="preserve">:</w:t>
+          <w:sz w:val="42"/>
+          <w:szCs w:val="42"/>
+          <w:rtl w:val="0"/>
+        </w:rPr>
+        <w:t xml:space="preserve"> (Austin, Tx)</w:t>
       </w:r>
     </w:p>
     <w:p>
@@ -2705,8 +2136,6 @@
         <w:rPr>
           <w:b w:val="1"/>
           <w:color w:val="aaaacc"/>
-          <w:sz w:val="19"/>
-          <w:szCs w:val="19"/>
         </w:rPr>
       </w:pPr>
       <w:r>
@@ -2717,18 +2146,16 @@
           <w:szCs w:val="24"/>
           <w:rtl w:val="0"/>
         </w:rPr>
-        <w:t xml:space="preserve">Game Master (Customer Support) - Austin, TX</w:t>
+        <w:t xml:space="preserve">Game Master (Customer Support)</w:t>
         <w:br w:type="textWrapping"/>
       </w:r>
       <w:r>
         <w:rPr>
           <w:b w:val="1"/>
           <w:color w:val="aaaacc"/>
-          <w:sz w:val="19"/>
-          <w:szCs w:val="19"/>
-          <w:rtl w:val="0"/>
-        </w:rPr>
-        <w:t xml:space="preserve">07-12-2010 to 07-12-2011</w:t>
+          <w:rtl w:val="0"/>
+        </w:rPr>
+        <w:t xml:space="preserve">Jul 2010 to Jul 2011</w:t>
       </w:r>
     </w:p>
     <w:p>
@@ -2770,7 +2197,7 @@
           <w:color w:val="212529"/>
         </w:rPr>
       </w:pPr>
-      <w:bookmarkStart w:colFirst="0" w:colLast="0" w:name="_ewjoc3d8y99k" w:id="18"/>
+      <w:bookmarkStart w:colFirst="0" w:colLast="0" w:name="_wtxzta5bqp51" w:id="18"/>
       <w:bookmarkEnd w:id="18"/>
       <w:r>
         <w:rPr>
@@ -2784,7 +2211,7 @@
       <w:pPr>
         <w:numPr>
           <w:ilvl w:val="0"/>
-          <w:numId w:val="1"/>
+          <w:numId w:val="10"/>
         </w:numPr>
         <w:spacing w:after="0" w:afterAutospacing="0" w:lineRule="auto"/>
         <w:ind w:left="360" w:right="-360"/>
@@ -2803,7 +2230,7 @@
       <w:pPr>
         <w:numPr>
           <w:ilvl w:val="0"/>
-          <w:numId w:val="1"/>
+          <w:numId w:val="10"/>
         </w:numPr>
         <w:spacing w:after="0" w:afterAutospacing="0" w:lineRule="auto"/>
         <w:ind w:left="360" w:right="-360"/>
@@ -2822,7 +2249,7 @@
       <w:pPr>
         <w:numPr>
           <w:ilvl w:val="0"/>
-          <w:numId w:val="1"/>
+          <w:numId w:val="10"/>
         </w:numPr>
         <w:spacing w:after="0" w:afterAutospacing="0" w:lineRule="auto"/>
         <w:ind w:left="360" w:right="-360"/>
@@ -2841,7 +2268,7 @@
       <w:pPr>
         <w:numPr>
           <w:ilvl w:val="0"/>
-          <w:numId w:val="1"/>
+          <w:numId w:val="10"/>
         </w:numPr>
         <w:spacing w:after="0" w:afterAutospacing="0" w:lineRule="auto"/>
         <w:ind w:left="360" w:right="-360"/>
@@ -2860,7 +2287,7 @@
       <w:pPr>
         <w:numPr>
           <w:ilvl w:val="0"/>
-          <w:numId w:val="1"/>
+          <w:numId w:val="10"/>
         </w:numPr>
         <w:spacing w:after="0" w:afterAutospacing="0" w:lineRule="auto"/>
         <w:ind w:left="360" w:right="-360"/>
@@ -2879,7 +2306,7 @@
       <w:pPr>
         <w:numPr>
           <w:ilvl w:val="0"/>
-          <w:numId w:val="1"/>
+          <w:numId w:val="10"/>
         </w:numPr>
         <w:spacing w:after="240" w:lineRule="auto"/>
         <w:ind w:left="360" w:right="-360"/>
@@ -2904,15 +2331,19 @@
         <w:rPr>
           <w:b w:val="1"/>
           <w:color w:val="374ba4"/>
-        </w:rPr>
-      </w:pPr>
-      <w:bookmarkStart w:colFirst="0" w:colLast="0" w:name="_gfki6c2ngtnl" w:id="19"/>
+          <w:sz w:val="42"/>
+          <w:szCs w:val="42"/>
+        </w:rPr>
+      </w:pPr>
+      <w:bookmarkStart w:colFirst="0" w:colLast="0" w:name="_n7p8tfl9dkfo" w:id="19"/>
       <w:bookmarkEnd w:id="19"/>
       <w:hyperlink r:id="rId14">
         <w:r>
           <w:rPr>
             <w:b w:val="1"/>
             <w:color w:val="0d6efd"/>
+            <w:sz w:val="42"/>
+            <w:szCs w:val="42"/>
             <w:u w:val="single"/>
             <w:rtl w:val="0"/>
           </w:rPr>
@@ -2923,9 +2354,11 @@
         <w:rPr>
           <w:b w:val="1"/>
           <w:color w:val="374ba4"/>
-          <w:rtl w:val="0"/>
-        </w:rPr>
-        <w:t xml:space="preserve">:</w:t>
+          <w:sz w:val="42"/>
+          <w:szCs w:val="42"/>
+          <w:rtl w:val="0"/>
+        </w:rPr>
+        <w:t xml:space="preserve"> (San Francisco, CA)</w:t>
       </w:r>
     </w:p>
     <w:p>
@@ -2936,8 +2369,6 @@
         <w:rPr>
           <w:b w:val="1"/>
           <w:color w:val="aaaacc"/>
-          <w:sz w:val="19"/>
-          <w:szCs w:val="19"/>
         </w:rPr>
       </w:pPr>
       <w:r>
@@ -2948,18 +2379,16 @@
           <w:szCs w:val="24"/>
           <w:rtl w:val="0"/>
         </w:rPr>
-        <w:t xml:space="preserve">QA Engineer and Tester, Support Specialist - San Francisco, CA (Remote)</w:t>
+        <w:t xml:space="preserve">QA Engineer</w:t>
         <w:br w:type="textWrapping"/>
       </w:r>
       <w:r>
         <w:rPr>
           <w:b w:val="1"/>
           <w:color w:val="aaaacc"/>
-          <w:sz w:val="19"/>
-          <w:szCs w:val="19"/>
-          <w:rtl w:val="0"/>
-        </w:rPr>
-        <w:t xml:space="preserve">03-26-2007 to 06-09-2010</w:t>
+          <w:rtl w:val="0"/>
+        </w:rPr>
+        <w:t xml:space="preserve">Mar 2007 to Jun 2010</w:t>
       </w:r>
     </w:p>
     <w:p>
@@ -3001,7 +2430,7 @@
           <w:color w:val="212529"/>
         </w:rPr>
       </w:pPr>
-      <w:bookmarkStart w:colFirst="0" w:colLast="0" w:name="_l5z68s572m6" w:id="20"/>
+      <w:bookmarkStart w:colFirst="0" w:colLast="0" w:name="_wnfzhqftq2cy" w:id="20"/>
       <w:bookmarkEnd w:id="20"/>
       <w:r>
         <w:rPr>
@@ -3015,7 +2444,7 @@
       <w:pPr>
         <w:numPr>
           <w:ilvl w:val="0"/>
-          <w:numId w:val="7"/>
+          <w:numId w:val="3"/>
         </w:numPr>
         <w:spacing w:after="0" w:afterAutospacing="0" w:lineRule="auto"/>
         <w:ind w:left="360" w:right="-360"/>
@@ -3027,14 +2456,14 @@
           <w:szCs w:val="24"/>
           <w:rtl w:val="0"/>
         </w:rPr>
-        <w:t xml:space="preserve">November 2009 - June 2010</w:t>
-      </w:r>
-    </w:p>
-    <w:p>
-      <w:pPr>
-        <w:numPr>
-          <w:ilvl w:val="0"/>
-          <w:numId w:val="7"/>
+        <w:t xml:space="preserve">Progressed from First Responder to Customer Service and finally to QA Engineer, demonstrating consistent performance and adaptability.</w:t>
+      </w:r>
+    </w:p>
+    <w:p>
+      <w:pPr>
+        <w:numPr>
+          <w:ilvl w:val="0"/>
+          <w:numId w:val="3"/>
         </w:numPr>
         <w:spacing w:after="0" w:afterAutospacing="0" w:lineRule="auto"/>
         <w:ind w:left="360" w:right="-360"/>
@@ -3046,14 +2475,14 @@
           <w:szCs w:val="24"/>
           <w:rtl w:val="0"/>
         </w:rPr>
-        <w:t xml:space="preserve">Role: QA</w:t>
-      </w:r>
-    </w:p>
-    <w:p>
-      <w:pPr>
-        <w:numPr>
-          <w:ilvl w:val="0"/>
-          <w:numId w:val="7"/>
+        <w:t xml:space="preserve">As QA Engineer, tested daily software builds, tracked bugs, and diagnosed complex in-world issues, escalating technical emergencies as needed.</w:t>
+      </w:r>
+    </w:p>
+    <w:p>
+      <w:pPr>
+        <w:numPr>
+          <w:ilvl w:val="0"/>
+          <w:numId w:val="3"/>
         </w:numPr>
         <w:spacing w:after="0" w:afterAutospacing="0" w:lineRule="auto"/>
         <w:ind w:left="360" w:right="-360"/>
@@ -3065,14 +2494,14 @@
           <w:szCs w:val="24"/>
           <w:rtl w:val="0"/>
         </w:rPr>
-        <w:t xml:space="preserve">Promoted to QA to testing daily builds and track bugs.</w:t>
-      </w:r>
-    </w:p>
-    <w:p>
-      <w:pPr>
-        <w:numPr>
-          <w:ilvl w:val="0"/>
-          <w:numId w:val="7"/>
+        <w:t xml:space="preserve">Authored custom in-world tools using Linden Scripting Language (LSL) to enhance issue diagnosis, tracking, and resolution efficiency.</w:t>
+      </w:r>
+    </w:p>
+    <w:p>
+      <w:pPr>
+        <w:numPr>
+          <w:ilvl w:val="0"/>
+          <w:numId w:val="3"/>
         </w:numPr>
         <w:spacing w:after="0" w:afterAutospacing="0" w:lineRule="auto"/>
         <w:ind w:left="360" w:right="-360"/>
@@ -3084,204 +2513,14 @@
           <w:szCs w:val="24"/>
           <w:rtl w:val="0"/>
         </w:rPr>
-        <w:t xml:space="preserve">Diagnosed inworld issues and escalated technical emergencies to proper departments.</w:t>
-      </w:r>
-    </w:p>
-    <w:p>
-      <w:pPr>
-        <w:numPr>
-          <w:ilvl w:val="0"/>
-          <w:numId w:val="8"/>
-        </w:numPr>
-        <w:spacing w:after="0" w:afterAutospacing="0" w:lineRule="auto"/>
-        <w:ind w:left="360" w:right="-360"/>
-      </w:pPr>
-      <w:r>
-        <w:rPr>
-          <w:color w:val="212529"/>
-          <w:sz w:val="24"/>
-          <w:szCs w:val="24"/>
-          <w:rtl w:val="0"/>
-        </w:rPr>
-        <w:t xml:space="preserve">June 2008 - November 2009</w:t>
-      </w:r>
-    </w:p>
-    <w:p>
-      <w:pPr>
-        <w:numPr>
-          <w:ilvl w:val="0"/>
-          <w:numId w:val="8"/>
-        </w:numPr>
-        <w:spacing w:after="0" w:afterAutospacing="0" w:lineRule="auto"/>
-        <w:ind w:left="360" w:right="-360"/>
-      </w:pPr>
-      <w:r>
-        <w:rPr>
-          <w:color w:val="212529"/>
-          <w:sz w:val="24"/>
-          <w:szCs w:val="24"/>
-          <w:rtl w:val="0"/>
-        </w:rPr>
-        <w:t xml:space="preserve">Role: Customer Service</w:t>
-      </w:r>
-    </w:p>
-    <w:p>
-      <w:pPr>
-        <w:numPr>
-          <w:ilvl w:val="0"/>
-          <w:numId w:val="8"/>
-        </w:numPr>
-        <w:spacing w:after="0" w:afterAutospacing="0" w:lineRule="auto"/>
-        <w:ind w:left="360" w:right="-360"/>
-      </w:pPr>
-      <w:r>
-        <w:rPr>
-          <w:color w:val="212529"/>
-          <w:sz w:val="24"/>
-          <w:szCs w:val="24"/>
-          <w:rtl w:val="0"/>
-        </w:rPr>
-        <w:t xml:space="preserve">Assisted with implementation and establishing initiatives for providing customer support via an online ticket system as well as live text support via Parature.</w:t>
-      </w:r>
-    </w:p>
-    <w:p>
-      <w:pPr>
-        <w:numPr>
-          <w:ilvl w:val="0"/>
-          <w:numId w:val="6"/>
-        </w:numPr>
-        <w:spacing w:after="0" w:afterAutospacing="0" w:lineRule="auto"/>
-        <w:ind w:left="360" w:right="-360"/>
-      </w:pPr>
-      <w:r>
-        <w:rPr>
-          <w:color w:val="212529"/>
-          <w:sz w:val="24"/>
-          <w:szCs w:val="24"/>
-          <w:rtl w:val="0"/>
-        </w:rPr>
-        <w:t xml:space="preserve">March 2007 - July 2008</w:t>
-      </w:r>
-    </w:p>
-    <w:p>
-      <w:pPr>
-        <w:numPr>
-          <w:ilvl w:val="0"/>
-          <w:numId w:val="6"/>
-        </w:numPr>
-        <w:spacing w:after="0" w:afterAutospacing="0" w:lineRule="auto"/>
-        <w:ind w:left="360" w:right="-360"/>
-      </w:pPr>
-      <w:r>
-        <w:rPr>
-          <w:color w:val="212529"/>
-          <w:sz w:val="24"/>
-          <w:szCs w:val="24"/>
-          <w:rtl w:val="0"/>
-        </w:rPr>
-        <w:t xml:space="preserve">Role: First Responder</w:t>
-      </w:r>
-    </w:p>
-    <w:p>
-      <w:pPr>
-        <w:numPr>
-          <w:ilvl w:val="0"/>
-          <w:numId w:val="6"/>
-        </w:numPr>
-        <w:spacing w:after="0" w:afterAutospacing="0" w:lineRule="auto"/>
-        <w:ind w:left="360" w:right="-360"/>
-      </w:pPr>
-      <w:r>
-        <w:rPr>
-          <w:color w:val="212529"/>
-          <w:sz w:val="24"/>
-          <w:szCs w:val="24"/>
-          <w:rtl w:val="0"/>
-        </w:rPr>
-        <w:t xml:space="preserve">Liaison for the on-line world of Second Life.</w:t>
-      </w:r>
-    </w:p>
-    <w:p>
-      <w:pPr>
-        <w:numPr>
-          <w:ilvl w:val="0"/>
-          <w:numId w:val="6"/>
-        </w:numPr>
-        <w:spacing w:after="0" w:afterAutospacing="0" w:lineRule="auto"/>
-        <w:ind w:left="360" w:right="-360"/>
-      </w:pPr>
-      <w:r>
-        <w:rPr>
-          <w:color w:val="212529"/>
-          <w:sz w:val="24"/>
-          <w:szCs w:val="24"/>
-          <w:rtl w:val="0"/>
-        </w:rPr>
-        <w:t xml:space="preserve">Front-facing First Responder to all inworld emergencies.</w:t>
-      </w:r>
-    </w:p>
-    <w:p>
-      <w:pPr>
-        <w:numPr>
-          <w:ilvl w:val="0"/>
-          <w:numId w:val="6"/>
-        </w:numPr>
-        <w:spacing w:after="0" w:afterAutospacing="0" w:lineRule="auto"/>
-        <w:ind w:left="360" w:right="-360"/>
-      </w:pPr>
-      <w:r>
-        <w:rPr>
-          <w:color w:val="212529"/>
-          <w:sz w:val="24"/>
-          <w:szCs w:val="24"/>
-          <w:rtl w:val="0"/>
-        </w:rPr>
-        <w:t xml:space="preserve">Helped resolve conflicts between Residents of Second Life.</w:t>
-      </w:r>
-    </w:p>
-    <w:p>
-      <w:pPr>
-        <w:numPr>
-          <w:ilvl w:val="0"/>
-          <w:numId w:val="6"/>
-        </w:numPr>
-        <w:spacing w:after="0" w:afterAutospacing="0" w:lineRule="auto"/>
-        <w:ind w:left="360" w:right="-360"/>
-      </w:pPr>
-      <w:r>
-        <w:rPr>
-          <w:color w:val="212529"/>
-          <w:sz w:val="24"/>
-          <w:szCs w:val="24"/>
-          <w:rtl w:val="0"/>
-        </w:rPr>
-        <w:t xml:space="preserve">Created inworld tools in LSL (Linden Scripting Language) including issue diagnosis and tracking tools.</w:t>
-      </w:r>
-    </w:p>
-    <w:p>
-      <w:pPr>
-        <w:numPr>
-          <w:ilvl w:val="0"/>
-          <w:numId w:val="6"/>
-        </w:numPr>
-        <w:spacing w:after="0" w:afterAutospacing="0" w:lineRule="auto"/>
-        <w:ind w:left="360" w:right="-360"/>
-      </w:pPr>
-      <w:r>
-        <w:rPr>
-          <w:color w:val="212529"/>
-          <w:sz w:val="24"/>
-          <w:szCs w:val="24"/>
-          <w:rtl w:val="0"/>
-        </w:rPr>
-        <w:t xml:space="preserve">Enforced Linden Lab terms of service, policies and procedures in accordance with company policy and legal stipulations.</w:t>
-      </w:r>
-    </w:p>
-    <w:p>
-      <w:pPr>
-        <w:numPr>
-          <w:ilvl w:val="0"/>
-          <w:numId w:val="6"/>
+        <w:t xml:space="preserve">Provided front-line customer support as a First Responder, managing in-world emergencies and enforcing Terms of Service.</w:t>
+      </w:r>
+    </w:p>
+    <w:p>
+      <w:pPr>
+        <w:numPr>
+          <w:ilvl w:val="0"/>
+          <w:numId w:val="3"/>
         </w:numPr>
         <w:spacing w:after="240" w:lineRule="auto"/>
         <w:ind w:left="360" w:right="-360"/>
@@ -3293,7 +2532,7 @@
           <w:szCs w:val="24"/>
           <w:rtl w:val="0"/>
         </w:rPr>
-        <w:t xml:space="preserve">Promoted from part-time to full-time after first 3 months.</w:t>
+        <w:t xml:space="preserve">Played a key role in establishing and providing customer support initiatives using the Parature ticket system and live text chat.</w:t>
       </w:r>
     </w:p>
     <w:p>
@@ -3306,15 +2545,19 @@
         <w:rPr>
           <w:b w:val="1"/>
           <w:color w:val="374ba4"/>
-        </w:rPr>
-      </w:pPr>
-      <w:bookmarkStart w:colFirst="0" w:colLast="0" w:name="_bhbydpphlto8" w:id="21"/>
+          <w:sz w:val="42"/>
+          <w:szCs w:val="42"/>
+        </w:rPr>
+      </w:pPr>
+      <w:bookmarkStart w:colFirst="0" w:colLast="0" w:name="_ntwg4trbvhlb" w:id="21"/>
       <w:bookmarkEnd w:id="21"/>
       <w:hyperlink r:id="rId15">
         <w:r>
           <w:rPr>
             <w:b w:val="1"/>
             <w:color w:val="0d6efd"/>
+            <w:sz w:val="42"/>
+            <w:szCs w:val="42"/>
             <w:u w:val="single"/>
             <w:rtl w:val="0"/>
           </w:rPr>
@@ -3325,9 +2568,11 @@
         <w:rPr>
           <w:b w:val="1"/>
           <w:color w:val="374ba4"/>
-          <w:rtl w:val="0"/>
-        </w:rPr>
-        <w:t xml:space="preserve">:</w:t>
+          <w:sz w:val="42"/>
+          <w:szCs w:val="42"/>
+          <w:rtl w:val="0"/>
+        </w:rPr>
+        <w:t xml:space="preserve"> (Austin, Tx)</w:t>
       </w:r>
     </w:p>
     <w:p>
@@ -3338,8 +2583,6 @@
         <w:rPr>
           <w:b w:val="1"/>
           <w:color w:val="aaaacc"/>
-          <w:sz w:val="19"/>
-          <w:szCs w:val="19"/>
         </w:rPr>
       </w:pPr>
       <w:r>
@@ -3350,18 +2593,16 @@
           <w:szCs w:val="24"/>
           <w:rtl w:val="0"/>
         </w:rPr>
-        <w:t xml:space="preserve">QA Tester - Austin, TX</w:t>
+        <w:t xml:space="preserve">QA Tester</w:t>
         <w:br w:type="textWrapping"/>
       </w:r>
       <w:r>
         <w:rPr>
           <w:b w:val="1"/>
           <w:color w:val="aaaacc"/>
-          <w:sz w:val="19"/>
-          <w:szCs w:val="19"/>
-          <w:rtl w:val="0"/>
-        </w:rPr>
-        <w:t xml:space="preserve">11-01-2006 to 02-03-2007</w:t>
+          <w:rtl w:val="0"/>
+        </w:rPr>
+        <w:t xml:space="preserve">Nov 2006 to Feb 2007</w:t>
       </w:r>
     </w:p>
     <w:p>
@@ -3403,7 +2644,7 @@
           <w:color w:val="212529"/>
         </w:rPr>
       </w:pPr>
-      <w:bookmarkStart w:colFirst="0" w:colLast="0" w:name="_htztckjlbt0o" w:id="22"/>
+      <w:bookmarkStart w:colFirst="0" w:colLast="0" w:name="_kspzcxj4a854" w:id="22"/>
       <w:bookmarkEnd w:id="22"/>
       <w:r>
         <w:rPr>
@@ -3417,7 +2658,7 @@
       <w:pPr>
         <w:numPr>
           <w:ilvl w:val="0"/>
-          <w:numId w:val="3"/>
+          <w:numId w:val="8"/>
         </w:numPr>
         <w:spacing w:after="0" w:afterAutospacing="0" w:lineRule="auto"/>
         <w:ind w:left="360" w:right="-360"/>
@@ -3436,7 +2677,7 @@
       <w:pPr>
         <w:numPr>
           <w:ilvl w:val="0"/>
-          <w:numId w:val="3"/>
+          <w:numId w:val="8"/>
         </w:numPr>
         <w:spacing w:after="0" w:afterAutospacing="0" w:lineRule="auto"/>
         <w:ind w:left="360" w:right="-360"/>
@@ -3455,7 +2696,7 @@
       <w:pPr>
         <w:numPr>
           <w:ilvl w:val="0"/>
-          <w:numId w:val="3"/>
+          <w:numId w:val="8"/>
         </w:numPr>
         <w:spacing w:after="240" w:lineRule="auto"/>
         <w:ind w:left="360" w:right="-360"/>
@@ -3480,15 +2721,19 @@
         <w:rPr>
           <w:b w:val="1"/>
           <w:color w:val="374ba4"/>
-        </w:rPr>
-      </w:pPr>
-      <w:bookmarkStart w:colFirst="0" w:colLast="0" w:name="_fw2ebdka74pk" w:id="23"/>
+          <w:sz w:val="42"/>
+          <w:szCs w:val="42"/>
+        </w:rPr>
+      </w:pPr>
+      <w:bookmarkStart w:colFirst="0" w:colLast="0" w:name="_s3h8pbjtynjy" w:id="23"/>
       <w:bookmarkEnd w:id="23"/>
       <w:hyperlink r:id="rId16">
         <w:r>
           <w:rPr>
             <w:b w:val="1"/>
             <w:color w:val="0d6efd"/>
+            <w:sz w:val="42"/>
+            <w:szCs w:val="42"/>
             <w:u w:val="single"/>
             <w:rtl w:val="0"/>
           </w:rPr>
@@ -3499,9 +2744,11 @@
         <w:rPr>
           <w:b w:val="1"/>
           <w:color w:val="374ba4"/>
-          <w:rtl w:val="0"/>
-        </w:rPr>
-        <w:t xml:space="preserve">:</w:t>
+          <w:sz w:val="42"/>
+          <w:szCs w:val="42"/>
+          <w:rtl w:val="0"/>
+        </w:rPr>
+        <w:t xml:space="preserve"> (Austin, Tx)</w:t>
       </w:r>
     </w:p>
     <w:p>
@@ -3512,8 +2759,6 @@
         <w:rPr>
           <w:b w:val="1"/>
           <w:color w:val="aaaacc"/>
-          <w:sz w:val="19"/>
-          <w:szCs w:val="19"/>
         </w:rPr>
       </w:pPr>
       <w:r>
@@ -3524,18 +2769,16 @@
           <w:szCs w:val="24"/>
           <w:rtl w:val="0"/>
         </w:rPr>
-        <w:t xml:space="preserve">QA Test Lead, QA Game Tester - Austin, TX</w:t>
+        <w:t xml:space="preserve">QA Test Lead, QA Game Tester</w:t>
         <w:br w:type="textWrapping"/>
       </w:r>
       <w:r>
         <w:rPr>
           <w:b w:val="1"/>
           <w:color w:val="aaaacc"/>
-          <w:sz w:val="19"/>
-          <w:szCs w:val="19"/>
-          <w:rtl w:val="0"/>
-        </w:rPr>
-        <w:t xml:space="preserve">02-01-2006 to 11-01-2006</w:t>
+          <w:rtl w:val="0"/>
+        </w:rPr>
+        <w:t xml:space="preserve">Feb 2006 to Nov 2006</w:t>
       </w:r>
     </w:p>
     <w:p>
@@ -3577,7 +2820,7 @@
           <w:color w:val="212529"/>
         </w:rPr>
       </w:pPr>
-      <w:bookmarkStart w:colFirst="0" w:colLast="0" w:name="_5o6sxlhhfhsw" w:id="24"/>
+      <w:bookmarkStart w:colFirst="0" w:colLast="0" w:name="_9mhk1mxgk6l4" w:id="24"/>
       <w:bookmarkEnd w:id="24"/>
       <w:r>
         <w:rPr>
@@ -3591,7 +2834,7 @@
       <w:pPr>
         <w:numPr>
           <w:ilvl w:val="0"/>
-          <w:numId w:val="5"/>
+          <w:numId w:val="6"/>
         </w:numPr>
         <w:spacing w:after="0" w:afterAutospacing="0" w:lineRule="auto"/>
         <w:ind w:left="360" w:right="-360"/>
@@ -3610,7 +2853,7 @@
       <w:pPr>
         <w:numPr>
           <w:ilvl w:val="0"/>
-          <w:numId w:val="5"/>
+          <w:numId w:val="6"/>
         </w:numPr>
         <w:spacing w:after="0" w:afterAutospacing="0" w:lineRule="auto"/>
         <w:ind w:left="360" w:right="-360"/>
@@ -3629,7 +2872,7 @@
       <w:pPr>
         <w:numPr>
           <w:ilvl w:val="0"/>
-          <w:numId w:val="5"/>
+          <w:numId w:val="6"/>
         </w:numPr>
         <w:spacing w:after="0" w:afterAutospacing="0" w:lineRule="auto"/>
         <w:ind w:left="360" w:right="-360"/>
@@ -3648,7 +2891,7 @@
       <w:pPr>
         <w:numPr>
           <w:ilvl w:val="0"/>
-          <w:numId w:val="5"/>
+          <w:numId w:val="6"/>
         </w:numPr>
         <w:spacing w:after="240" w:lineRule="auto"/>
         <w:ind w:left="360" w:right="-360"/>
@@ -3678,7 +2921,7 @@
           <w:szCs w:val="36"/>
         </w:rPr>
       </w:pPr>
-      <w:bookmarkStart w:colFirst="0" w:colLast="0" w:name="_ipx9h9ucskam" w:id="25"/>
+      <w:bookmarkStart w:colFirst="0" w:colLast="0" w:name="_fw1lg7h12q38" w:id="25"/>
       <w:bookmarkEnd w:id="25"/>
       <w:r>
         <w:rPr>
@@ -3735,6 +2978,7 @@
       <w:pPr>
         <w:ind w:left="-180" w:right="-180" w:firstLine="0"/>
         <w:rPr>
+          <w:b w:val="1"/>
           <w:color w:val="212529"/>
           <w:sz w:val="24"/>
           <w:szCs w:val="24"/>
@@ -3790,6 +3034,7 @@
       <w:pPr>
         <w:ind w:left="-180" w:right="-180" w:firstLine="0"/>
         <w:rPr>
+          <w:b w:val="1"/>
           <w:color w:val="212529"/>
           <w:sz w:val="24"/>
           <w:szCs w:val="24"/>
@@ -3845,6 +3090,7 @@
       <w:pPr>
         <w:ind w:left="-180" w:right="-180" w:firstLine="0"/>
         <w:rPr>
+          <w:b w:val="1"/>
           <w:color w:val="212529"/>
           <w:sz w:val="24"/>
           <w:szCs w:val="24"/>
@@ -3900,6 +3146,7 @@
       <w:pPr>
         <w:ind w:left="-180" w:right="-180" w:firstLine="0"/>
         <w:rPr>
+          <w:b w:val="1"/>
           <w:color w:val="212529"/>
           <w:sz w:val="24"/>
           <w:szCs w:val="24"/>
@@ -3960,16 +3207,6 @@
           <w:sz w:val="24"/>
           <w:szCs w:val="24"/>
         </w:rPr>
-      </w:pPr>
-      <w:r>
-        <w:rPr>
-          <w:rtl w:val="0"/>
-        </w:rPr>
-      </w:r>
-    </w:p>
-    <w:p>
-      <w:pPr>
-        <w:rPr/>
       </w:pPr>
       <w:r>
         <w:rPr>
@@ -5129,576 +4366,6 @@
     </w:lvl>
   </w:abstractNum>
   <w:abstractNum w:abstractNumId="11">
-    <w:lvl w:ilvl="0">
-      <w:start w:val="1"/>
-      <w:numFmt w:val="bullet"/>
-      <w:lvlText w:val="●"/>
-      <w:lvlJc w:val="left"/>
-      <w:pPr>
-        <w:ind w:left="720" w:hanging="360"/>
-      </w:pPr>
-      <w:rPr>
-        <w:rFonts w:ascii="Arial" w:cs="Arial" w:eastAsia="Arial" w:hAnsi="Arial"/>
-        <w:color w:val="212529"/>
-        <w:sz w:val="24"/>
-        <w:szCs w:val="24"/>
-        <w:u w:val="none"/>
-      </w:rPr>
-    </w:lvl>
-    <w:lvl w:ilvl="1">
-      <w:start w:val="1"/>
-      <w:numFmt w:val="bullet"/>
-      <w:lvlText w:val="○"/>
-      <w:lvlJc w:val="left"/>
-      <w:pPr>
-        <w:ind w:left="1440" w:hanging="360"/>
-      </w:pPr>
-      <w:rPr>
-        <w:u w:val="none"/>
-      </w:rPr>
-    </w:lvl>
-    <w:lvl w:ilvl="2">
-      <w:start w:val="1"/>
-      <w:numFmt w:val="bullet"/>
-      <w:lvlText w:val="■"/>
-      <w:lvlJc w:val="left"/>
-      <w:pPr>
-        <w:ind w:left="2160" w:hanging="360"/>
-      </w:pPr>
-      <w:rPr>
-        <w:u w:val="none"/>
-      </w:rPr>
-    </w:lvl>
-    <w:lvl w:ilvl="3">
-      <w:start w:val="1"/>
-      <w:numFmt w:val="bullet"/>
-      <w:lvlText w:val="●"/>
-      <w:lvlJc w:val="left"/>
-      <w:pPr>
-        <w:ind w:left="2880" w:hanging="360"/>
-      </w:pPr>
-      <w:rPr>
-        <w:u w:val="none"/>
-      </w:rPr>
-    </w:lvl>
-    <w:lvl w:ilvl="4">
-      <w:start w:val="1"/>
-      <w:numFmt w:val="bullet"/>
-      <w:lvlText w:val="○"/>
-      <w:lvlJc w:val="left"/>
-      <w:pPr>
-        <w:ind w:left="3600" w:hanging="360"/>
-      </w:pPr>
-      <w:rPr>
-        <w:u w:val="none"/>
-      </w:rPr>
-    </w:lvl>
-    <w:lvl w:ilvl="5">
-      <w:start w:val="1"/>
-      <w:numFmt w:val="bullet"/>
-      <w:lvlText w:val="■"/>
-      <w:lvlJc w:val="left"/>
-      <w:pPr>
-        <w:ind w:left="4320" w:hanging="360"/>
-      </w:pPr>
-      <w:rPr>
-        <w:u w:val="none"/>
-      </w:rPr>
-    </w:lvl>
-    <w:lvl w:ilvl="6">
-      <w:start w:val="1"/>
-      <w:numFmt w:val="bullet"/>
-      <w:lvlText w:val="●"/>
-      <w:lvlJc w:val="left"/>
-      <w:pPr>
-        <w:ind w:left="5040" w:hanging="360"/>
-      </w:pPr>
-      <w:rPr>
-        <w:u w:val="none"/>
-      </w:rPr>
-    </w:lvl>
-    <w:lvl w:ilvl="7">
-      <w:start w:val="1"/>
-      <w:numFmt w:val="bullet"/>
-      <w:lvlText w:val="○"/>
-      <w:lvlJc w:val="left"/>
-      <w:pPr>
-        <w:ind w:left="5760" w:hanging="360"/>
-      </w:pPr>
-      <w:rPr>
-        <w:u w:val="none"/>
-      </w:rPr>
-    </w:lvl>
-    <w:lvl w:ilvl="8">
-      <w:start w:val="1"/>
-      <w:numFmt w:val="bullet"/>
-      <w:lvlText w:val="■"/>
-      <w:lvlJc w:val="left"/>
-      <w:pPr>
-        <w:ind w:left="6480" w:hanging="360"/>
-      </w:pPr>
-      <w:rPr>
-        <w:u w:val="none"/>
-      </w:rPr>
-    </w:lvl>
-  </w:abstractNum>
-  <w:abstractNum w:abstractNumId="12">
-    <w:lvl w:ilvl="0">
-      <w:start w:val="1"/>
-      <w:numFmt w:val="bullet"/>
-      <w:lvlText w:val="●"/>
-      <w:lvlJc w:val="left"/>
-      <w:pPr>
-        <w:ind w:left="720" w:hanging="360"/>
-      </w:pPr>
-      <w:rPr>
-        <w:rFonts w:ascii="Arial" w:cs="Arial" w:eastAsia="Arial" w:hAnsi="Arial"/>
-        <w:color w:val="212529"/>
-        <w:sz w:val="24"/>
-        <w:szCs w:val="24"/>
-        <w:u w:val="none"/>
-      </w:rPr>
-    </w:lvl>
-    <w:lvl w:ilvl="1">
-      <w:start w:val="1"/>
-      <w:numFmt w:val="bullet"/>
-      <w:lvlText w:val="○"/>
-      <w:lvlJc w:val="left"/>
-      <w:pPr>
-        <w:ind w:left="1440" w:hanging="360"/>
-      </w:pPr>
-      <w:rPr>
-        <w:u w:val="none"/>
-      </w:rPr>
-    </w:lvl>
-    <w:lvl w:ilvl="2">
-      <w:start w:val="1"/>
-      <w:numFmt w:val="bullet"/>
-      <w:lvlText w:val="■"/>
-      <w:lvlJc w:val="left"/>
-      <w:pPr>
-        <w:ind w:left="2160" w:hanging="360"/>
-      </w:pPr>
-      <w:rPr>
-        <w:u w:val="none"/>
-      </w:rPr>
-    </w:lvl>
-    <w:lvl w:ilvl="3">
-      <w:start w:val="1"/>
-      <w:numFmt w:val="bullet"/>
-      <w:lvlText w:val="●"/>
-      <w:lvlJc w:val="left"/>
-      <w:pPr>
-        <w:ind w:left="2880" w:hanging="360"/>
-      </w:pPr>
-      <w:rPr>
-        <w:u w:val="none"/>
-      </w:rPr>
-    </w:lvl>
-    <w:lvl w:ilvl="4">
-      <w:start w:val="1"/>
-      <w:numFmt w:val="bullet"/>
-      <w:lvlText w:val="○"/>
-      <w:lvlJc w:val="left"/>
-      <w:pPr>
-        <w:ind w:left="3600" w:hanging="360"/>
-      </w:pPr>
-      <w:rPr>
-        <w:u w:val="none"/>
-      </w:rPr>
-    </w:lvl>
-    <w:lvl w:ilvl="5">
-      <w:start w:val="1"/>
-      <w:numFmt w:val="bullet"/>
-      <w:lvlText w:val="■"/>
-      <w:lvlJc w:val="left"/>
-      <w:pPr>
-        <w:ind w:left="4320" w:hanging="360"/>
-      </w:pPr>
-      <w:rPr>
-        <w:u w:val="none"/>
-      </w:rPr>
-    </w:lvl>
-    <w:lvl w:ilvl="6">
-      <w:start w:val="1"/>
-      <w:numFmt w:val="bullet"/>
-      <w:lvlText w:val="●"/>
-      <w:lvlJc w:val="left"/>
-      <w:pPr>
-        <w:ind w:left="5040" w:hanging="360"/>
-      </w:pPr>
-      <w:rPr>
-        <w:u w:val="none"/>
-      </w:rPr>
-    </w:lvl>
-    <w:lvl w:ilvl="7">
-      <w:start w:val="1"/>
-      <w:numFmt w:val="bullet"/>
-      <w:lvlText w:val="○"/>
-      <w:lvlJc w:val="left"/>
-      <w:pPr>
-        <w:ind w:left="5760" w:hanging="360"/>
-      </w:pPr>
-      <w:rPr>
-        <w:u w:val="none"/>
-      </w:rPr>
-    </w:lvl>
-    <w:lvl w:ilvl="8">
-      <w:start w:val="1"/>
-      <w:numFmt w:val="bullet"/>
-      <w:lvlText w:val="■"/>
-      <w:lvlJc w:val="left"/>
-      <w:pPr>
-        <w:ind w:left="6480" w:hanging="360"/>
-      </w:pPr>
-      <w:rPr>
-        <w:u w:val="none"/>
-      </w:rPr>
-    </w:lvl>
-  </w:abstractNum>
-  <w:abstractNum w:abstractNumId="13">
-    <w:lvl w:ilvl="0">
-      <w:start w:val="1"/>
-      <w:numFmt w:val="bullet"/>
-      <w:lvlText w:val="●"/>
-      <w:lvlJc w:val="left"/>
-      <w:pPr>
-        <w:ind w:left="720" w:hanging="360"/>
-      </w:pPr>
-      <w:rPr>
-        <w:rFonts w:ascii="Arial" w:cs="Arial" w:eastAsia="Arial" w:hAnsi="Arial"/>
-        <w:color w:val="212529"/>
-        <w:sz w:val="24"/>
-        <w:szCs w:val="24"/>
-        <w:u w:val="none"/>
-      </w:rPr>
-    </w:lvl>
-    <w:lvl w:ilvl="1">
-      <w:start w:val="1"/>
-      <w:numFmt w:val="bullet"/>
-      <w:lvlText w:val="○"/>
-      <w:lvlJc w:val="left"/>
-      <w:pPr>
-        <w:ind w:left="1440" w:hanging="360"/>
-      </w:pPr>
-      <w:rPr>
-        <w:u w:val="none"/>
-      </w:rPr>
-    </w:lvl>
-    <w:lvl w:ilvl="2">
-      <w:start w:val="1"/>
-      <w:numFmt w:val="bullet"/>
-      <w:lvlText w:val="■"/>
-      <w:lvlJc w:val="left"/>
-      <w:pPr>
-        <w:ind w:left="2160" w:hanging="360"/>
-      </w:pPr>
-      <w:rPr>
-        <w:u w:val="none"/>
-      </w:rPr>
-    </w:lvl>
-    <w:lvl w:ilvl="3">
-      <w:start w:val="1"/>
-      <w:numFmt w:val="bullet"/>
-      <w:lvlText w:val="●"/>
-      <w:lvlJc w:val="left"/>
-      <w:pPr>
-        <w:ind w:left="2880" w:hanging="360"/>
-      </w:pPr>
-      <w:rPr>
-        <w:u w:val="none"/>
-      </w:rPr>
-    </w:lvl>
-    <w:lvl w:ilvl="4">
-      <w:start w:val="1"/>
-      <w:numFmt w:val="bullet"/>
-      <w:lvlText w:val="○"/>
-      <w:lvlJc w:val="left"/>
-      <w:pPr>
-        <w:ind w:left="3600" w:hanging="360"/>
-      </w:pPr>
-      <w:rPr>
-        <w:u w:val="none"/>
-      </w:rPr>
-    </w:lvl>
-    <w:lvl w:ilvl="5">
-      <w:start w:val="1"/>
-      <w:numFmt w:val="bullet"/>
-      <w:lvlText w:val="■"/>
-      <w:lvlJc w:val="left"/>
-      <w:pPr>
-        <w:ind w:left="4320" w:hanging="360"/>
-      </w:pPr>
-      <w:rPr>
-        <w:u w:val="none"/>
-      </w:rPr>
-    </w:lvl>
-    <w:lvl w:ilvl="6">
-      <w:start w:val="1"/>
-      <w:numFmt w:val="bullet"/>
-      <w:lvlText w:val="●"/>
-      <w:lvlJc w:val="left"/>
-      <w:pPr>
-        <w:ind w:left="5040" w:hanging="360"/>
-      </w:pPr>
-      <w:rPr>
-        <w:u w:val="none"/>
-      </w:rPr>
-    </w:lvl>
-    <w:lvl w:ilvl="7">
-      <w:start w:val="1"/>
-      <w:numFmt w:val="bullet"/>
-      <w:lvlText w:val="○"/>
-      <w:lvlJc w:val="left"/>
-      <w:pPr>
-        <w:ind w:left="5760" w:hanging="360"/>
-      </w:pPr>
-      <w:rPr>
-        <w:u w:val="none"/>
-      </w:rPr>
-    </w:lvl>
-    <w:lvl w:ilvl="8">
-      <w:start w:val="1"/>
-      <w:numFmt w:val="bullet"/>
-      <w:lvlText w:val="■"/>
-      <w:lvlJc w:val="left"/>
-      <w:pPr>
-        <w:ind w:left="6480" w:hanging="360"/>
-      </w:pPr>
-      <w:rPr>
-        <w:u w:val="none"/>
-      </w:rPr>
-    </w:lvl>
-  </w:abstractNum>
-  <w:abstractNum w:abstractNumId="14">
-    <w:lvl w:ilvl="0">
-      <w:start w:val="1"/>
-      <w:numFmt w:val="bullet"/>
-      <w:lvlText w:val="●"/>
-      <w:lvlJc w:val="left"/>
-      <w:pPr>
-        <w:ind w:left="720" w:hanging="360"/>
-      </w:pPr>
-      <w:rPr>
-        <w:rFonts w:ascii="Arial" w:cs="Arial" w:eastAsia="Arial" w:hAnsi="Arial"/>
-        <w:color w:val="212529"/>
-        <w:sz w:val="24"/>
-        <w:szCs w:val="24"/>
-        <w:u w:val="none"/>
-      </w:rPr>
-    </w:lvl>
-    <w:lvl w:ilvl="1">
-      <w:start w:val="1"/>
-      <w:numFmt w:val="bullet"/>
-      <w:lvlText w:val="○"/>
-      <w:lvlJc w:val="left"/>
-      <w:pPr>
-        <w:ind w:left="1440" w:hanging="360"/>
-      </w:pPr>
-      <w:rPr>
-        <w:u w:val="none"/>
-      </w:rPr>
-    </w:lvl>
-    <w:lvl w:ilvl="2">
-      <w:start w:val="1"/>
-      <w:numFmt w:val="bullet"/>
-      <w:lvlText w:val="■"/>
-      <w:lvlJc w:val="left"/>
-      <w:pPr>
-        <w:ind w:left="2160" w:hanging="360"/>
-      </w:pPr>
-      <w:rPr>
-        <w:u w:val="none"/>
-      </w:rPr>
-    </w:lvl>
-    <w:lvl w:ilvl="3">
-      <w:start w:val="1"/>
-      <w:numFmt w:val="bullet"/>
-      <w:lvlText w:val="●"/>
-      <w:lvlJc w:val="left"/>
-      <w:pPr>
-        <w:ind w:left="2880" w:hanging="360"/>
-      </w:pPr>
-      <w:rPr>
-        <w:u w:val="none"/>
-      </w:rPr>
-    </w:lvl>
-    <w:lvl w:ilvl="4">
-      <w:start w:val="1"/>
-      <w:numFmt w:val="bullet"/>
-      <w:lvlText w:val="○"/>
-      <w:lvlJc w:val="left"/>
-      <w:pPr>
-        <w:ind w:left="3600" w:hanging="360"/>
-      </w:pPr>
-      <w:rPr>
-        <w:u w:val="none"/>
-      </w:rPr>
-    </w:lvl>
-    <w:lvl w:ilvl="5">
-      <w:start w:val="1"/>
-      <w:numFmt w:val="bullet"/>
-      <w:lvlText w:val="■"/>
-      <w:lvlJc w:val="left"/>
-      <w:pPr>
-        <w:ind w:left="4320" w:hanging="360"/>
-      </w:pPr>
-      <w:rPr>
-        <w:u w:val="none"/>
-      </w:rPr>
-    </w:lvl>
-    <w:lvl w:ilvl="6">
-      <w:start w:val="1"/>
-      <w:numFmt w:val="bullet"/>
-      <w:lvlText w:val="●"/>
-      <w:lvlJc w:val="left"/>
-      <w:pPr>
-        <w:ind w:left="5040" w:hanging="360"/>
-      </w:pPr>
-      <w:rPr>
-        <w:u w:val="none"/>
-      </w:rPr>
-    </w:lvl>
-    <w:lvl w:ilvl="7">
-      <w:start w:val="1"/>
-      <w:numFmt w:val="bullet"/>
-      <w:lvlText w:val="○"/>
-      <w:lvlJc w:val="left"/>
-      <w:pPr>
-        <w:ind w:left="5760" w:hanging="360"/>
-      </w:pPr>
-      <w:rPr>
-        <w:u w:val="none"/>
-      </w:rPr>
-    </w:lvl>
-    <w:lvl w:ilvl="8">
-      <w:start w:val="1"/>
-      <w:numFmt w:val="bullet"/>
-      <w:lvlText w:val="■"/>
-      <w:lvlJc w:val="left"/>
-      <w:pPr>
-        <w:ind w:left="6480" w:hanging="360"/>
-      </w:pPr>
-      <w:rPr>
-        <w:u w:val="none"/>
-      </w:rPr>
-    </w:lvl>
-  </w:abstractNum>
-  <w:abstractNum w:abstractNumId="15">
-    <w:lvl w:ilvl="0">
-      <w:start w:val="1"/>
-      <w:numFmt w:val="bullet"/>
-      <w:lvlText w:val="●"/>
-      <w:lvlJc w:val="left"/>
-      <w:pPr>
-        <w:ind w:left="720" w:hanging="360"/>
-      </w:pPr>
-      <w:rPr>
-        <w:rFonts w:ascii="Arial" w:cs="Arial" w:eastAsia="Arial" w:hAnsi="Arial"/>
-        <w:color w:val="212529"/>
-        <w:sz w:val="24"/>
-        <w:szCs w:val="24"/>
-        <w:u w:val="none"/>
-      </w:rPr>
-    </w:lvl>
-    <w:lvl w:ilvl="1">
-      <w:start w:val="1"/>
-      <w:numFmt w:val="bullet"/>
-      <w:lvlText w:val="○"/>
-      <w:lvlJc w:val="left"/>
-      <w:pPr>
-        <w:ind w:left="1440" w:hanging="360"/>
-      </w:pPr>
-      <w:rPr>
-        <w:u w:val="none"/>
-      </w:rPr>
-    </w:lvl>
-    <w:lvl w:ilvl="2">
-      <w:start w:val="1"/>
-      <w:numFmt w:val="bullet"/>
-      <w:lvlText w:val="■"/>
-      <w:lvlJc w:val="left"/>
-      <w:pPr>
-        <w:ind w:left="2160" w:hanging="360"/>
-      </w:pPr>
-      <w:rPr>
-        <w:u w:val="none"/>
-      </w:rPr>
-    </w:lvl>
-    <w:lvl w:ilvl="3">
-      <w:start w:val="1"/>
-      <w:numFmt w:val="bullet"/>
-      <w:lvlText w:val="●"/>
-      <w:lvlJc w:val="left"/>
-      <w:pPr>
-        <w:ind w:left="2880" w:hanging="360"/>
-      </w:pPr>
-      <w:rPr>
-        <w:u w:val="none"/>
-      </w:rPr>
-    </w:lvl>
-    <w:lvl w:ilvl="4">
-      <w:start w:val="1"/>
-      <w:numFmt w:val="bullet"/>
-      <w:lvlText w:val="○"/>
-      <w:lvlJc w:val="left"/>
-      <w:pPr>
-        <w:ind w:left="3600" w:hanging="360"/>
-      </w:pPr>
-      <w:rPr>
-        <w:u w:val="none"/>
-      </w:rPr>
-    </w:lvl>
-    <w:lvl w:ilvl="5">
-      <w:start w:val="1"/>
-      <w:numFmt w:val="bullet"/>
-      <w:lvlText w:val="■"/>
-      <w:lvlJc w:val="left"/>
-      <w:pPr>
-        <w:ind w:left="4320" w:hanging="360"/>
-      </w:pPr>
-      <w:rPr>
-        <w:u w:val="none"/>
-      </w:rPr>
-    </w:lvl>
-    <w:lvl w:ilvl="6">
-      <w:start w:val="1"/>
-      <w:numFmt w:val="bullet"/>
-      <w:lvlText w:val="●"/>
-      <w:lvlJc w:val="left"/>
-      <w:pPr>
-        <w:ind w:left="5040" w:hanging="360"/>
-      </w:pPr>
-      <w:rPr>
-        <w:u w:val="none"/>
-      </w:rPr>
-    </w:lvl>
-    <w:lvl w:ilvl="7">
-      <w:start w:val="1"/>
-      <w:numFmt w:val="bullet"/>
-      <w:lvlText w:val="○"/>
-      <w:lvlJc w:val="left"/>
-      <w:pPr>
-        <w:ind w:left="5760" w:hanging="360"/>
-      </w:pPr>
-      <w:rPr>
-        <w:u w:val="none"/>
-      </w:rPr>
-    </w:lvl>
-    <w:lvl w:ilvl="8">
-      <w:start w:val="1"/>
-      <w:numFmt w:val="bullet"/>
-      <w:lvlText w:val="■"/>
-      <w:lvlJc w:val="left"/>
-      <w:pPr>
-        <w:ind w:left="6480" w:hanging="360"/>
-      </w:pPr>
-      <w:rPr>
-        <w:u w:val="none"/>
-      </w:rPr>
-    </w:lvl>
-  </w:abstractNum>
-  <w:abstractNum w:abstractNumId="16">
     <w:lvl w:ilvl="0">
       <w:start w:val="1"/>
       <w:numFmt w:val="bullet"/>
@@ -5845,21 +4512,6 @@
   <w:num w:numId="11">
     <w:abstractNumId w:val="11"/>
   </w:num>
-  <w:num w:numId="12">
-    <w:abstractNumId w:val="12"/>
-  </w:num>
-  <w:num w:numId="13">
-    <w:abstractNumId w:val="13"/>
-  </w:num>
-  <w:num w:numId="14">
-    <w:abstractNumId w:val="14"/>
-  </w:num>
-  <w:num w:numId="15">
-    <w:abstractNumId w:val="15"/>
-  </w:num>
-  <w:num w:numId="16">
-    <w:abstractNumId w:val="16"/>
-  </w:num>
 </w:numbering>
 </file>
 
@@ -5880,11 +4532,19 @@
       </w:pPr>
     </w:pPrDefault>
   </w:docDefaults>
+  <w:style w:type="table" w:styleId="TableNormal" w:default="1">
+    <w:name w:val="TableNormal"/>
+    <w:tblPr>
+      <w:tblCellMar>
+        <w:top w:w="100.0" w:type="dxa"/>
+        <w:left w:w="100.0" w:type="dxa"/>
+        <w:bottom w:w="100.0" w:type="dxa"/>
+        <w:right w:w="100.0" w:type="dxa"/>
+      </w:tblCellMar>
+    </w:tblPr>
+  </w:style>
   <w:style w:type="paragraph" w:styleId="Normal" w:default="1">
     <w:name w:val="normal"/>
-  </w:style>
-  <w:style w:type="table" w:styleId="TableNormal" w:default="1">
-    <w:name w:val="TableNormal"/>
   </w:style>
   <w:style w:type="paragraph" w:styleId="Heading1">
     <w:name w:val="heading 1"/>

</xml_diff>